<commit_message>
user case diagram added into report
</commit_message>
<xml_diff>
--- a/Documents/FinalReport.docx
+++ b/Documents/FinalReport.docx
@@ -11,7 +11,7 @@
         <mc:AlternateContent>
           <mc:Choice Requires="wps">
             <w:drawing>
-              <wp:anchor distT="0" distB="0" distL="114300" distR="114300" simplePos="0" relativeHeight="251660288" behindDoc="0" locked="0" layoutInCell="1" allowOverlap="1" wp14:anchorId="07C7E05E" wp14:editId="19F71F96">
+              <wp:anchor distT="0" distB="0" distL="114300" distR="114300" simplePos="0" relativeHeight="251660288" behindDoc="0" locked="0" layoutInCell="1" allowOverlap="1" wp14:anchorId="77AEB19C" wp14:editId="03E0B85E">
                 <wp:simplePos x="0" y="0"/>
                 <wp:positionH relativeFrom="margin">
                   <wp:posOffset>2865120</wp:posOffset>
@@ -137,7 +137,7 @@
           </mc:Choice>
           <mc:Fallback>
             <w:pict>
-              <v:shapetype w14:anchorId="07C7E05E" id="_x0000_t202" coordsize="21600,21600" o:spt="202" path="m,l,21600r21600,l21600,xe">
+              <v:shapetype w14:anchorId="77AEB19C" id="_x0000_t202" coordsize="21600,21600" o:spt="202" path="m,l,21600r21600,l21600,xe">
                 <v:stroke joinstyle="miter"/>
                 <v:path gradientshapeok="t" o:connecttype="rect"/>
               </v:shapetype>
@@ -232,7 +232,7 @@
         <mc:AlternateContent>
           <mc:Choice Requires="wps">
             <w:drawing>
-              <wp:anchor distT="0" distB="0" distL="114300" distR="114300" simplePos="0" relativeHeight="251661312" behindDoc="0" locked="0" layoutInCell="1" allowOverlap="1" wp14:anchorId="38838221" wp14:editId="2823EE27">
+              <wp:anchor distT="0" distB="0" distL="114300" distR="114300" simplePos="0" relativeHeight="251661312" behindDoc="0" locked="0" layoutInCell="1" allowOverlap="1" wp14:anchorId="5F0DAA04" wp14:editId="2A403A50">
                 <wp:simplePos x="0" y="0"/>
                 <wp:positionH relativeFrom="rightMargin">
                   <wp:posOffset>-11560176</wp:posOffset>
@@ -306,17 +306,8 @@
                                 <w:rFonts w:asciiTheme="majorBidi" w:hAnsiTheme="majorBidi" w:cstheme="majorBidi"/>
                                 <w:color w:val="5A8B25"/>
                               </w:rPr>
-                              <w:t>Adil Al-</w:t>
+                              <w:t>Adil Al-Yasiri</w:t>
                             </w:r>
-                            <w:proofErr w:type="spellStart"/>
-                            <w:r>
-                              <w:rPr>
-                                <w:rFonts w:asciiTheme="majorBidi" w:hAnsiTheme="majorBidi" w:cstheme="majorBidi"/>
-                                <w:color w:val="5A8B25"/>
-                              </w:rPr>
-                              <w:t>Yasiri</w:t>
-                            </w:r>
-                            <w:proofErr w:type="spellEnd"/>
                             <w:r>
                               <w:rPr>
                                 <w:rFonts w:asciiTheme="majorBidi" w:hAnsiTheme="majorBidi" w:cstheme="majorBidi"/>
@@ -377,7 +368,7 @@
           </mc:Choice>
           <mc:Fallback>
             <w:pict>
-              <v:shape w14:anchorId="38838221" id="Text Box 71" o:spid="_x0000_s1027" type="#_x0000_t202" style="position:absolute;left:0;text-align:left;margin-left:-910.25pt;margin-top:-56pt;width:210.65pt;height:64.8pt;z-index:251661312;visibility:visible;mso-wrap-style:square;mso-width-percent:0;mso-height-percent:0;mso-wrap-distance-left:9pt;mso-wrap-distance-top:0;mso-wrap-distance-right:9pt;mso-wrap-distance-bottom:0;mso-position-horizontal:absolute;mso-position-horizontal-relative:right-margin-area;mso-position-vertical:absolute;mso-position-vertical-relative:text;mso-width-percent:0;mso-height-percent:0;mso-width-relative:margin;mso-height-relative:margin;v-text-anchor:top" o:gfxdata="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" fillcolor="white [3201]" stroked="f" strokeweight=".5pt">
+              <v:shape w14:anchorId="5F0DAA04" id="Text Box 71" o:spid="_x0000_s1027" type="#_x0000_t202" style="position:absolute;left:0;text-align:left;margin-left:-910.25pt;margin-top:-56pt;width:210.65pt;height:64.8pt;z-index:251661312;visibility:visible;mso-wrap-style:square;mso-width-percent:0;mso-height-percent:0;mso-wrap-distance-left:9pt;mso-wrap-distance-top:0;mso-wrap-distance-right:9pt;mso-wrap-distance-bottom:0;mso-position-horizontal:absolute;mso-position-horizontal-relative:right-margin-area;mso-position-vertical:absolute;mso-position-vertical-relative:text;mso-width-percent:0;mso-height-percent:0;mso-width-relative:margin;mso-height-relative:margin;v-text-anchor:top" o:gfxdata="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" fillcolor="white [3201]" stroked="f" strokeweight=".5pt">
                 <v:textbox>
                   <w:txbxContent>
                     <w:p>
@@ -420,17 +411,8 @@
                           <w:rFonts w:asciiTheme="majorBidi" w:hAnsiTheme="majorBidi" w:cstheme="majorBidi"/>
                           <w:color w:val="5A8B25"/>
                         </w:rPr>
-                        <w:t>Adil Al-</w:t>
+                        <w:t>Adil Al-Yasiri</w:t>
                       </w:r>
-                      <w:proofErr w:type="spellStart"/>
-                      <w:r>
-                        <w:rPr>
-                          <w:rFonts w:asciiTheme="majorBidi" w:hAnsiTheme="majorBidi" w:cstheme="majorBidi"/>
-                          <w:color w:val="5A8B25"/>
-                        </w:rPr>
-                        <w:t>Yasiri</w:t>
-                      </w:r>
-                      <w:proofErr w:type="spellEnd"/>
                       <w:r>
                         <w:rPr>
                           <w:rFonts w:asciiTheme="majorBidi" w:hAnsiTheme="majorBidi" w:cstheme="majorBidi"/>
@@ -485,7 +467,7 @@
           <w:noProof/>
         </w:rPr>
         <w:drawing>
-          <wp:anchor distT="0" distB="0" distL="114300" distR="114300" simplePos="0" relativeHeight="251662336" behindDoc="0" locked="0" layoutInCell="1" allowOverlap="1" wp14:anchorId="0574108F" wp14:editId="50ABEEE0">
+          <wp:anchor distT="0" distB="0" distL="114300" distR="114300" simplePos="0" relativeHeight="251662336" behindDoc="0" locked="0" layoutInCell="1" allowOverlap="1" wp14:anchorId="7D09E740" wp14:editId="7FF97A6E">
             <wp:simplePos x="0" y="0"/>
             <wp:positionH relativeFrom="margin">
               <wp:align>center</wp:align>
@@ -2243,7 +2225,6 @@
                 <w:szCs w:val="28"/>
               </w:rPr>
             </w:pPr>
-            <w:proofErr w:type="spellStart"/>
             <w:r>
               <w:rPr>
                 <w:rFonts w:ascii="Segoe UI Black" w:hAnsi="Segoe UI Black"/>
@@ -2251,29 +2232,8 @@
                 <w:sz w:val="28"/>
                 <w:szCs w:val="28"/>
               </w:rPr>
-              <w:t>Alweh</w:t>
+              <w:t>Alweh Almohsin</w:t>
             </w:r>
-            <w:proofErr w:type="spellEnd"/>
-            <w:r>
-              <w:rPr>
-                <w:rFonts w:ascii="Segoe UI Black" w:hAnsi="Segoe UI Black"/>
-                <w:color w:val="808080" w:themeColor="background1" w:themeShade="80"/>
-                <w:sz w:val="28"/>
-                <w:szCs w:val="28"/>
-              </w:rPr>
-              <w:t xml:space="preserve"> </w:t>
-            </w:r>
-            <w:proofErr w:type="spellStart"/>
-            <w:r>
-              <w:rPr>
-                <w:rFonts w:ascii="Segoe UI Black" w:hAnsi="Segoe UI Black"/>
-                <w:color w:val="808080" w:themeColor="background1" w:themeShade="80"/>
-                <w:sz w:val="28"/>
-                <w:szCs w:val="28"/>
-              </w:rPr>
-              <w:t>Almohsin</w:t>
-            </w:r>
-            <w:proofErr w:type="spellEnd"/>
           </w:p>
         </w:tc>
       </w:tr>
@@ -2303,19 +2263,8 @@
                 <w:sz w:val="28"/>
                 <w:szCs w:val="28"/>
               </w:rPr>
-              <w:t xml:space="preserve">Uddin </w:t>
+              <w:t>Uddin Forhad</w:t>
             </w:r>
-            <w:proofErr w:type="spellStart"/>
-            <w:r>
-              <w:rPr>
-                <w:rFonts w:ascii="Segoe UI Black" w:hAnsi="Segoe UI Black"/>
-                <w:color w:val="808080" w:themeColor="background1" w:themeShade="80"/>
-                <w:sz w:val="28"/>
-                <w:szCs w:val="28"/>
-              </w:rPr>
-              <w:t>Forhad</w:t>
-            </w:r>
-            <w:proofErr w:type="spellEnd"/>
           </w:p>
         </w:tc>
       </w:tr>
@@ -2402,7 +2351,7 @@
           <w:lang w:eastAsia="en-GB"/>
         </w:rPr>
         <w:drawing>
-          <wp:anchor distT="0" distB="0" distL="114300" distR="114300" simplePos="0" relativeHeight="251659264" behindDoc="0" locked="0" layoutInCell="1" allowOverlap="1" wp14:anchorId="6EF7F8AA" wp14:editId="3A0B842D">
+          <wp:anchor distT="0" distB="0" distL="114300" distR="114300" simplePos="0" relativeHeight="251659264" behindDoc="0" locked="0" layoutInCell="1" allowOverlap="1" wp14:anchorId="20DADBA7" wp14:editId="07295BBB">
             <wp:simplePos x="0" y="0"/>
             <wp:positionH relativeFrom="margin">
               <wp:posOffset>5944870</wp:posOffset>
@@ -7843,7 +7792,7 @@
         <mc:AlternateContent>
           <mc:Choice Requires="wps">
             <w:drawing>
-              <wp:anchor distT="0" distB="0" distL="114300" distR="114300" simplePos="0" relativeHeight="251730944" behindDoc="0" locked="0" layoutInCell="1" allowOverlap="1" wp14:anchorId="66DA73E8" wp14:editId="659D8902">
+              <wp:anchor distT="0" distB="0" distL="114300" distR="114300" simplePos="0" relativeHeight="251730944" behindDoc="0" locked="0" layoutInCell="1" allowOverlap="1" wp14:anchorId="58B0C20A" wp14:editId="1010E0D0">
                 <wp:simplePos x="0" y="0"/>
                 <wp:positionH relativeFrom="margin">
                   <wp:posOffset>2603500</wp:posOffset>
@@ -7941,7 +7890,7 @@
           </mc:Choice>
           <mc:Fallback>
             <w:pict>
-              <v:shape w14:anchorId="66DA73E8" id="Text Box 118" o:spid="_x0000_s1028" type="#_x0000_t202" style="position:absolute;margin-left:205pt;margin-top:44pt;width:339pt;height:36pt;z-index:251730944;visibility:visible;mso-wrap-style:square;mso-width-percent:0;mso-height-percent:0;mso-wrap-distance-left:9pt;mso-wrap-distance-top:0;mso-wrap-distance-right:9pt;mso-wrap-distance-bottom:0;mso-position-horizontal:absolute;mso-position-horizontal-relative:margin;mso-position-vertical:absolute;mso-position-vertical-relative:text;mso-width-percent:0;mso-height-percent:0;mso-width-relative:margin;mso-height-relative:margin;v-text-anchor:top" o:gfxdata="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" filled="f" stroked="f" strokeweight=".5pt">
+              <v:shape w14:anchorId="58B0C20A" id="Text Box 118" o:spid="_x0000_s1028" type="#_x0000_t202" style="position:absolute;margin-left:205pt;margin-top:44pt;width:339pt;height:36pt;z-index:251730944;visibility:visible;mso-wrap-style:square;mso-width-percent:0;mso-height-percent:0;mso-wrap-distance-left:9pt;mso-wrap-distance-top:0;mso-wrap-distance-right:9pt;mso-wrap-distance-bottom:0;mso-position-horizontal:absolute;mso-position-horizontal-relative:margin;mso-position-vertical:absolute;mso-position-vertical-relative:text;mso-width-percent:0;mso-height-percent:0;mso-width-relative:margin;mso-height-relative:margin;v-text-anchor:top" o:gfxdata="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" filled="f" stroked="f" strokeweight=".5pt">
                 <v:textbox>
                   <w:txbxContent>
                     <w:p>
@@ -8053,7 +8002,7 @@
           <w:szCs w:val="26"/>
         </w:rPr>
         <w:drawing>
-          <wp:anchor distT="0" distB="0" distL="114300" distR="114300" simplePos="0" relativeHeight="251731968" behindDoc="0" locked="0" layoutInCell="1" allowOverlap="1" wp14:anchorId="679E09FC" wp14:editId="34F1F6D8">
+          <wp:anchor distT="0" distB="0" distL="114300" distR="114300" simplePos="0" relativeHeight="251731968" behindDoc="0" locked="0" layoutInCell="1" allowOverlap="1" wp14:anchorId="728D439B" wp14:editId="30678C6B">
             <wp:simplePos x="0" y="0"/>
             <wp:positionH relativeFrom="margin">
               <wp:posOffset>-533400</wp:posOffset>
@@ -8128,7 +8077,7 @@
         <mc:AlternateContent>
           <mc:Choice Requires="wps">
             <w:drawing>
-              <wp:anchor distT="0" distB="0" distL="114300" distR="114300" simplePos="0" relativeHeight="251735040" behindDoc="0" locked="0" layoutInCell="1" allowOverlap="1" wp14:anchorId="41977E55" wp14:editId="6BD64FC1">
+              <wp:anchor distT="0" distB="0" distL="114300" distR="114300" simplePos="0" relativeHeight="251735040" behindDoc="0" locked="0" layoutInCell="1" allowOverlap="1" wp14:anchorId="0F82A922" wp14:editId="229F4309">
                 <wp:simplePos x="0" y="0"/>
                 <wp:positionH relativeFrom="column">
                   <wp:posOffset>7674429</wp:posOffset>
@@ -8201,7 +8150,7 @@
           </mc:Choice>
           <mc:Fallback>
             <w:pict>
-              <v:shape w14:anchorId="41977E55" id="Text Box 122" o:spid="_x0000_s1029" type="#_x0000_t202" style="position:absolute;left:0;text-align:left;margin-left:604.3pt;margin-top:8.45pt;width:79.65pt;height:23.95pt;z-index:251735040;visibility:visible;mso-wrap-style:square;mso-width-percent:0;mso-height-percent:0;mso-wrap-distance-left:9pt;mso-wrap-distance-top:0;mso-wrap-distance-right:9pt;mso-wrap-distance-bottom:0;mso-position-horizontal:absolute;mso-position-horizontal-relative:text;mso-position-vertical:absolute;mso-position-vertical-relative:text;mso-width-percent:0;mso-height-percent:0;mso-width-relative:margin;mso-height-relative:margin;v-text-anchor:top" o:gfxdata="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" filled="f" stroked="f" strokeweight=".5pt">
+              <v:shape w14:anchorId="0F82A922" id="Text Box 122" o:spid="_x0000_s1029" type="#_x0000_t202" style="position:absolute;left:0;text-align:left;margin-left:604.3pt;margin-top:8.45pt;width:79.65pt;height:23.95pt;z-index:251735040;visibility:visible;mso-wrap-style:square;mso-width-percent:0;mso-height-percent:0;mso-wrap-distance-left:9pt;mso-wrap-distance-top:0;mso-wrap-distance-right:9pt;mso-wrap-distance-bottom:0;mso-position-horizontal:absolute;mso-position-horizontal-relative:text;mso-position-vertical:absolute;mso-position-vertical-relative:text;mso-width-percent:0;mso-height-percent:0;mso-width-relative:margin;mso-height-relative:margin;v-text-anchor:top" o:gfxdata="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" filled="f" stroked="f" strokeweight=".5pt">
                 <v:textbox>
                   <w:txbxContent>
                     <w:p>
@@ -8256,7 +8205,7 @@
         <mc:AlternateContent>
           <mc:Choice Requires="wps">
             <w:drawing>
-              <wp:anchor distT="0" distB="0" distL="114300" distR="114300" simplePos="0" relativeHeight="251734016" behindDoc="0" locked="0" layoutInCell="1" allowOverlap="1" wp14:anchorId="17BE86E4" wp14:editId="0349A256">
+              <wp:anchor distT="0" distB="0" distL="114300" distR="114300" simplePos="0" relativeHeight="251734016" behindDoc="0" locked="0" layoutInCell="1" allowOverlap="1" wp14:anchorId="52DB8743" wp14:editId="4AE0EAC2">
                 <wp:simplePos x="0" y="0"/>
                 <wp:positionH relativeFrom="column">
                   <wp:posOffset>9307195</wp:posOffset>
@@ -8340,7 +8289,7 @@
           </mc:Choice>
           <mc:Fallback>
             <w:pict>
-              <v:roundrect w14:anchorId="17BE86E4" id="Rectangle: Rounded Corners 121" o:spid="_x0000_s1030" style="position:absolute;left:0;text-align:left;margin-left:732.85pt;margin-top:1pt;width:90.85pt;height:48pt;z-index:251734016;visibility:visible;mso-wrap-style:square;mso-wrap-distance-left:9pt;mso-wrap-distance-top:0;mso-wrap-distance-right:9pt;mso-wrap-distance-bottom:0;mso-position-horizontal:absolute;mso-position-horizontal-relative:text;mso-position-vertical:absolute;mso-position-vertical-relative:text;v-text-anchor:middle" arcsize="10923f" o:gfxdata="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" fillcolor="#d3e8c6" strokecolor="#92d050" strokeweight="1pt">
+              <v:roundrect w14:anchorId="52DB8743" id="Rectangle: Rounded Corners 121" o:spid="_x0000_s1030" style="position:absolute;left:0;text-align:left;margin-left:732.85pt;margin-top:1pt;width:90.85pt;height:48pt;z-index:251734016;visibility:visible;mso-wrap-style:square;mso-wrap-distance-left:9pt;mso-wrap-distance-top:0;mso-wrap-distance-right:9pt;mso-wrap-distance-bottom:0;mso-position-horizontal:absolute;mso-position-horizontal-relative:text;mso-position-vertical:absolute;mso-position-vertical-relative:text;v-text-anchor:middle" arcsize="10923f" o:gfxdata="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" fillcolor="#d3e8c6" strokecolor="#92d050" strokeweight="1pt">
                 <v:stroke joinstyle="miter"/>
                 <v:textbox>
                   <w:txbxContent>
@@ -8378,7 +8327,7 @@
         <mc:AlternateContent>
           <mc:Choice Requires="wps">
             <w:drawing>
-              <wp:anchor distT="0" distB="0" distL="114300" distR="114300" simplePos="0" relativeHeight="251732992" behindDoc="0" locked="0" layoutInCell="1" allowOverlap="1" wp14:anchorId="3AE577FD" wp14:editId="1038E7FA">
+              <wp:anchor distT="0" distB="0" distL="114300" distR="114300" simplePos="0" relativeHeight="251732992" behindDoc="0" locked="0" layoutInCell="1" allowOverlap="1" wp14:anchorId="319AF104" wp14:editId="201CE672">
                 <wp:simplePos x="0" y="0"/>
                 <wp:positionH relativeFrom="column">
                   <wp:posOffset>6716304</wp:posOffset>
@@ -8427,7 +8376,7 @@
           </mc:Choice>
           <mc:Fallback>
             <w:pict>
-              <v:line w14:anchorId="5A64FDB9" id="Straight Connector 120" o:spid="_x0000_s1026" style="position:absolute;z-index:251732992;visibility:visible;mso-wrap-style:square;mso-wrap-distance-left:9pt;mso-wrap-distance-top:0;mso-wrap-distance-right:9pt;mso-wrap-distance-bottom:0;mso-position-horizontal:absolute;mso-position-horizontal-relative:text;mso-position-vertical:absolute;mso-position-vertical-relative:text" from="528.85pt,13.85pt" to="730.3pt,13.85pt" o:gfxdata="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" strokecolor="black [3200]" strokeweight="1pt">
+              <v:line w14:anchorId="0B54132E" id="Straight Connector 120" o:spid="_x0000_s1026" style="position:absolute;z-index:251732992;visibility:visible;mso-wrap-style:square;mso-wrap-distance-left:9pt;mso-wrap-distance-top:0;mso-wrap-distance-right:9pt;mso-wrap-distance-bottom:0;mso-position-horizontal:absolute;mso-position-horizontal-relative:text;mso-position-vertical:absolute;mso-position-vertical-relative:text" from="528.85pt,13.85pt" to="730.3pt,13.85pt" o:gfxdata="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" strokecolor="black [3200]" strokeweight="1pt">
                 <v:stroke joinstyle="miter"/>
               </v:line>
             </w:pict>
@@ -8862,26 +8811,6 @@
           <w:u w:val="single"/>
         </w:rPr>
       </w:pPr>
-      <w:r>
-        <w:rPr>
-          <w:rFonts w:ascii="Baskerville Old Face" w:hAnsi="Baskerville Old Face"/>
-          <w:color w:val="767171" w:themeColor="background2" w:themeShade="80"/>
-          <w:sz w:val="36"/>
-          <w:szCs w:val="36"/>
-          <w:u w:val="single"/>
-        </w:rPr>
-        <w:t xml:space="preserve">Use case </w:t>
-      </w:r>
-      <w:r>
-        <w:rPr>
-          <w:rFonts w:ascii="Baskerville Old Face" w:hAnsi="Baskerville Old Face"/>
-          <w:color w:val="767171" w:themeColor="background2" w:themeShade="80"/>
-          <w:sz w:val="36"/>
-          <w:szCs w:val="36"/>
-          <w:u w:val="single"/>
-        </w:rPr>
-        <w:t>Diagram</w:t>
-      </w:r>
     </w:p>
     <w:p>
       <w:pPr>
@@ -8932,7 +8861,7 @@
         <mc:AlternateContent>
           <mc:Choice Requires="wps">
             <w:drawing>
-              <wp:anchor distT="0" distB="0" distL="114300" distR="114300" simplePos="0" relativeHeight="251663360" behindDoc="0" locked="0" layoutInCell="1" allowOverlap="1" wp14:anchorId="72281BBD" wp14:editId="07BD0B2A">
+              <wp:anchor distT="0" distB="0" distL="114300" distR="114300" simplePos="0" relativeHeight="251663360" behindDoc="0" locked="0" layoutInCell="1" allowOverlap="1" wp14:anchorId="0FC15B8A" wp14:editId="07E1727C">
                 <wp:simplePos x="0" y="0"/>
                 <wp:positionH relativeFrom="margin">
                   <wp:posOffset>4356100</wp:posOffset>
@@ -8983,7 +8912,6 @@
                                 <w:color w:val="767171" w:themeColor="background2" w:themeShade="80"/>
                                 <w:sz w:val="40"/>
                                 <w:szCs w:val="40"/>
-                                <w:u w:val="single"/>
                               </w:rPr>
                               <w:t xml:space="preserve">Class Diagram </w:t>
                             </w:r>
@@ -9032,7 +8960,7 @@
           </mc:Choice>
           <mc:Fallback>
             <w:pict>
-              <v:shape w14:anchorId="72281BBD" id="Text Box 5" o:spid="_x0000_s1031" type="#_x0000_t202" style="position:absolute;left:0;text-align:left;margin-left:343pt;margin-top:-68pt;width:289pt;height:35pt;z-index:251663360;visibility:visible;mso-wrap-style:square;mso-width-percent:0;mso-height-percent:0;mso-wrap-distance-left:9pt;mso-wrap-distance-top:0;mso-wrap-distance-right:9pt;mso-wrap-distance-bottom:0;mso-position-horizontal:absolute;mso-position-horizontal-relative:margin;mso-position-vertical:absolute;mso-position-vertical-relative:text;mso-width-percent:0;mso-height-percent:0;mso-width-relative:margin;mso-height-relative:margin;v-text-anchor:top" o:gfxdata="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" filled="f" stroked="f" strokeweight=".5pt">
+              <v:shape w14:anchorId="0FC15B8A" id="Text Box 5" o:spid="_x0000_s1031" type="#_x0000_t202" style="position:absolute;left:0;text-align:left;margin-left:343pt;margin-top:-68pt;width:289pt;height:35pt;z-index:251663360;visibility:visible;mso-wrap-style:square;mso-width-percent:0;mso-height-percent:0;mso-wrap-distance-left:9pt;mso-wrap-distance-top:0;mso-wrap-distance-right:9pt;mso-wrap-distance-bottom:0;mso-position-horizontal:absolute;mso-position-horizontal-relative:margin;mso-position-vertical:absolute;mso-position-vertical-relative:text;mso-width-percent:0;mso-height-percent:0;mso-width-relative:margin;mso-height-relative:margin;v-text-anchor:top" o:gfxdata="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" filled="f" stroked="f" strokeweight=".5pt">
                 <v:textbox>
                   <w:txbxContent>
                     <w:p>
@@ -9054,7 +8982,6 @@
                           <w:color w:val="767171" w:themeColor="background2" w:themeShade="80"/>
                           <w:sz w:val="40"/>
                           <w:szCs w:val="40"/>
-                          <w:u w:val="single"/>
                         </w:rPr>
                         <w:t xml:space="preserve">Class Diagram </w:t>
                       </w:r>
@@ -9100,7 +9027,7 @@
         <mc:AlternateContent>
           <mc:Choice Requires="wps">
             <w:drawing>
-              <wp:anchor distT="0" distB="0" distL="114300" distR="114300" simplePos="0" relativeHeight="251706368" behindDoc="0" locked="0" layoutInCell="1" allowOverlap="1" wp14:anchorId="7A61F424" wp14:editId="1ADFF786">
+              <wp:anchor distT="0" distB="0" distL="114300" distR="114300" simplePos="0" relativeHeight="251706368" behindDoc="0" locked="0" layoutInCell="1" allowOverlap="1" wp14:anchorId="6EF1BF1C" wp14:editId="4B3D7AA0">
                 <wp:simplePos x="0" y="0"/>
                 <wp:positionH relativeFrom="column">
                   <wp:posOffset>7717790</wp:posOffset>
@@ -9161,7 +9088,7 @@
           </mc:Choice>
           <mc:Fallback>
             <w:pict>
-              <v:shapetype w14:anchorId="3354BB96" id="_x0000_t34" coordsize="21600,21600" o:spt="34" o:oned="t" adj="10800" path="m,l@0,0@0,21600,21600,21600e" filled="f">
+              <v:shapetype w14:anchorId="24E68955" id="_x0000_t34" coordsize="21600,21600" o:spt="34" o:oned="t" adj="10800" path="m,l@0,0@0,21600,21600,21600e" filled="f">
                 <v:stroke joinstyle="miter"/>
                 <v:formulas>
                   <v:f eqn="val #0"/>
@@ -9190,7 +9117,7 @@
         <mc:AlternateContent>
           <mc:Choice Requires="wps">
             <w:drawing>
-              <wp:anchor distT="0" distB="0" distL="114300" distR="114300" simplePos="0" relativeHeight="251707392" behindDoc="0" locked="0" layoutInCell="1" allowOverlap="1" wp14:anchorId="1D279FA1" wp14:editId="1423B610">
+              <wp:anchor distT="0" distB="0" distL="114300" distR="114300" simplePos="0" relativeHeight="251707392" behindDoc="0" locked="0" layoutInCell="1" allowOverlap="1" wp14:anchorId="109623DF" wp14:editId="6AEACA05">
                 <wp:simplePos x="0" y="0"/>
                 <wp:positionH relativeFrom="column">
                   <wp:posOffset>10156190</wp:posOffset>
@@ -9242,7 +9169,7 @@
           </mc:Choice>
           <mc:Fallback>
             <w:pict>
-              <v:line w14:anchorId="54C6164E" id="Straight Connector 88" o:spid="_x0000_s1026" style="position:absolute;z-index:251707392;visibility:visible;mso-wrap-style:square;mso-wrap-distance-left:9pt;mso-wrap-distance-top:0;mso-wrap-distance-right:9pt;mso-wrap-distance-bottom:0;mso-position-horizontal:absolute;mso-position-horizontal-relative:text;mso-position-vertical:absolute;mso-position-vertical-relative:text" from="799.7pt,-45.1pt" to="799.7pt,48.3pt" o:gfxdata="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" strokecolor="#ed7d31 [3205]" strokeweight="1pt">
+              <v:line w14:anchorId="33857021" id="Straight Connector 88" o:spid="_x0000_s1026" style="position:absolute;z-index:251707392;visibility:visible;mso-wrap-style:square;mso-wrap-distance-left:9pt;mso-wrap-distance-top:0;mso-wrap-distance-right:9pt;mso-wrap-distance-bottom:0;mso-position-horizontal:absolute;mso-position-horizontal-relative:text;mso-position-vertical:absolute;mso-position-vertical-relative:text" from="799.7pt,-45.1pt" to="799.7pt,48.3pt" o:gfxdata="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" strokecolor="#ed7d31 [3205]" strokeweight="1pt">
                 <v:stroke dashstyle="1 1" joinstyle="miter"/>
               </v:line>
             </w:pict>
@@ -9260,7 +9187,7 @@
         <mc:AlternateContent>
           <mc:Choice Requires="wps">
             <w:drawing>
-              <wp:anchor distT="0" distB="0" distL="114300" distR="114300" simplePos="0" relativeHeight="251680768" behindDoc="1" locked="0" layoutInCell="1" allowOverlap="1" wp14:anchorId="390C3DBC" wp14:editId="25A9186F">
+              <wp:anchor distT="0" distB="0" distL="114300" distR="114300" simplePos="0" relativeHeight="251680768" behindDoc="1" locked="0" layoutInCell="1" allowOverlap="1" wp14:anchorId="4C5521DE" wp14:editId="79012BD2">
                 <wp:simplePos x="0" y="0"/>
                 <wp:positionH relativeFrom="column">
                   <wp:posOffset>-858520</wp:posOffset>
@@ -9331,7 +9258,7 @@
           </mc:Choice>
           <mc:Fallback>
             <w:pict>
-              <v:roundrect w14:anchorId="4B338902" id="Rectangle: Rounded Corners 23" o:spid="_x0000_s1026" style="position:absolute;margin-left:-67.6pt;margin-top:-69.6pt;width:427pt;height:557.4pt;z-index:-251635712;visibility:visible;mso-wrap-style:square;mso-height-percent:0;mso-wrap-distance-left:9pt;mso-wrap-distance-top:0;mso-wrap-distance-right:9pt;mso-wrap-distance-bottom:0;mso-position-horizontal:absolute;mso-position-horizontal-relative:text;mso-position-vertical:absolute;mso-position-vertical-relative:text;mso-height-percent:0;mso-height-relative:margin;v-text-anchor:middle" arcsize="10923f" o:gfxdata="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" fillcolor="#09c" strokecolor="#5b9bd5 [3208]">
+              <v:roundrect w14:anchorId="1418BA88" id="Rectangle: Rounded Corners 23" o:spid="_x0000_s1026" style="position:absolute;margin-left:-67.6pt;margin-top:-69.6pt;width:427pt;height:557.4pt;z-index:-251635712;visibility:visible;mso-wrap-style:square;mso-height-percent:0;mso-wrap-distance-left:9pt;mso-wrap-distance-top:0;mso-wrap-distance-right:9pt;mso-wrap-distance-bottom:0;mso-position-horizontal:absolute;mso-position-horizontal-relative:text;mso-position-vertical:absolute;mso-position-vertical-relative:text;mso-height-percent:0;mso-height-relative:margin;v-text-anchor:middle" arcsize="10923f" o:gfxdata="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" fillcolor="#09c" strokecolor="#5b9bd5 [3208]">
                 <v:fill opacity="4883f"/>
               </v:roundrect>
             </w:pict>
@@ -9349,7 +9276,7 @@
         <mc:AlternateContent>
           <mc:Choice Requires="wps">
             <w:drawing>
-              <wp:anchor distT="0" distB="0" distL="114300" distR="114300" simplePos="0" relativeHeight="251695104" behindDoc="0" locked="0" layoutInCell="1" allowOverlap="1" wp14:anchorId="631B2A92" wp14:editId="243D117C">
+              <wp:anchor distT="0" distB="0" distL="114300" distR="114300" simplePos="0" relativeHeight="251695104" behindDoc="0" locked="0" layoutInCell="1" allowOverlap="1" wp14:anchorId="3CFAFFE4" wp14:editId="04379730">
                 <wp:simplePos x="0" y="0"/>
                 <wp:positionH relativeFrom="column">
                   <wp:posOffset>3154680</wp:posOffset>
@@ -9410,7 +9337,7 @@
           </mc:Choice>
           <mc:Fallback>
             <w:pict>
-              <v:shape w14:anchorId="65855E5F" id="Connector: Elbow 74" o:spid="_x0000_s1026" type="#_x0000_t34" style="position:absolute;margin-left:248.4pt;margin-top:-19.2pt;width:390pt;height:214.8pt;flip:y;z-index:251695104;visibility:visible;mso-wrap-style:square;mso-width-percent:0;mso-height-percent:0;mso-wrap-distance-left:9pt;mso-wrap-distance-top:0;mso-wrap-distance-right:9pt;mso-wrap-distance-bottom:0;mso-position-horizontal:absolute;mso-position-horizontal-relative:text;mso-position-vertical:absolute;mso-position-vertical-relative:text;mso-width-percent:0;mso-height-percent:0;mso-width-relative:margin;mso-height-relative:margin" o:gfxdata="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" adj="-45" strokecolor="#4472c4 [3204]" strokeweight="1pt">
+              <v:shape w14:anchorId="216B12C0" id="Connector: Elbow 74" o:spid="_x0000_s1026" type="#_x0000_t34" style="position:absolute;margin-left:248.4pt;margin-top:-19.2pt;width:390pt;height:214.8pt;flip:y;z-index:251695104;visibility:visible;mso-wrap-style:square;mso-width-percent:0;mso-height-percent:0;mso-wrap-distance-left:9pt;mso-wrap-distance-top:0;mso-wrap-distance-right:9pt;mso-wrap-distance-bottom:0;mso-position-horizontal:absolute;mso-position-horizontal-relative:text;mso-position-vertical:absolute;mso-position-vertical-relative:text;mso-width-percent:0;mso-height-percent:0;mso-width-relative:margin;mso-height-relative:margin" o:gfxdata="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" adj="-45" strokecolor="#4472c4 [3204]" strokeweight="1pt">
                 <v:stroke dashstyle="1 1" endarrow="block"/>
               </v:shape>
             </w:pict>
@@ -9426,7 +9353,7 @@
           <w:lang w:eastAsia="en-GB"/>
         </w:rPr>
         <w:drawing>
-          <wp:anchor distT="0" distB="0" distL="114300" distR="114300" simplePos="0" relativeHeight="251671552" behindDoc="0" locked="0" layoutInCell="1" allowOverlap="1" wp14:anchorId="55D491D8" wp14:editId="56EBF677">
+          <wp:anchor distT="0" distB="0" distL="114300" distR="114300" simplePos="0" relativeHeight="251671552" behindDoc="0" locked="0" layoutInCell="1" allowOverlap="1" wp14:anchorId="63AFB93E" wp14:editId="67627130">
             <wp:simplePos x="0" y="0"/>
             <wp:positionH relativeFrom="margin">
               <wp:posOffset>8158480</wp:posOffset>
@@ -9492,7 +9419,7 @@
         <mc:AlternateContent>
           <mc:Choice Requires="wps">
             <w:drawing>
-              <wp:anchor distT="0" distB="0" distL="114300" distR="114300" simplePos="0" relativeHeight="251682816" behindDoc="1" locked="0" layoutInCell="1" allowOverlap="1" wp14:anchorId="355B1BC2" wp14:editId="0344A3DE">
+              <wp:anchor distT="0" distB="0" distL="114300" distR="114300" simplePos="0" relativeHeight="251682816" behindDoc="1" locked="0" layoutInCell="1" allowOverlap="1" wp14:anchorId="469D2D55" wp14:editId="16E0E921">
                 <wp:simplePos x="0" y="0"/>
                 <wp:positionH relativeFrom="column">
                   <wp:posOffset>5050790</wp:posOffset>
@@ -9561,7 +9488,7 @@
           </mc:Choice>
           <mc:Fallback>
             <w:pict>
-              <v:roundrect w14:anchorId="5B5B43F5" id="Rectangle: Rounded Corners 25" o:spid="_x0000_s1026" style="position:absolute;margin-left:397.7pt;margin-top:-32.6pt;width:507pt;height:420pt;z-index:-251633664;visibility:visible;mso-wrap-style:square;mso-width-percent:0;mso-height-percent:0;mso-wrap-distance-left:9pt;mso-wrap-distance-top:0;mso-wrap-distance-right:9pt;mso-wrap-distance-bottom:0;mso-position-horizontal:absolute;mso-position-horizontal-relative:text;mso-position-vertical:absolute;mso-position-vertical-relative:text;mso-width-percent:0;mso-height-percent:0;mso-width-relative:margin;mso-height-relative:margin;v-text-anchor:middle" arcsize="10923f" o:gfxdata="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" fillcolor="#f60" strokecolor="#ed7d31 [3205]" strokeweight="1pt">
+              <v:roundrect w14:anchorId="00B29687" id="Rectangle: Rounded Corners 25" o:spid="_x0000_s1026" style="position:absolute;margin-left:397.7pt;margin-top:-32.6pt;width:507pt;height:420pt;z-index:-251633664;visibility:visible;mso-wrap-style:square;mso-width-percent:0;mso-height-percent:0;mso-wrap-distance-left:9pt;mso-wrap-distance-top:0;mso-wrap-distance-right:9pt;mso-wrap-distance-bottom:0;mso-position-horizontal:absolute;mso-position-horizontal-relative:text;mso-position-vertical:absolute;mso-position-vertical-relative:text;mso-width-percent:0;mso-height-percent:0;mso-width-relative:margin;mso-height-relative:margin;v-text-anchor:middle" arcsize="10923f" o:gfxdata="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" fillcolor="#f60" strokecolor="#ed7d31 [3205]" strokeweight="1pt">
                 <v:fill opacity="7967f"/>
                 <v:stroke joinstyle="miter"/>
               </v:roundrect>
@@ -9580,7 +9507,7 @@
         <mc:AlternateContent>
           <mc:Choice Requires="wps">
             <w:drawing>
-              <wp:anchor distT="0" distB="0" distL="114300" distR="114300" simplePos="0" relativeHeight="251684864" behindDoc="0" locked="0" layoutInCell="1" allowOverlap="1" wp14:anchorId="7B4F2C93" wp14:editId="276DF4B3">
+              <wp:anchor distT="0" distB="0" distL="114300" distR="114300" simplePos="0" relativeHeight="251684864" behindDoc="0" locked="0" layoutInCell="1" allowOverlap="1" wp14:anchorId="4D5C42E5" wp14:editId="677F35F6">
                 <wp:simplePos x="0" y="0"/>
                 <wp:positionH relativeFrom="leftMargin">
                   <wp:posOffset>11431632</wp:posOffset>
@@ -9655,7 +9582,7 @@
           </mc:Choice>
           <mc:Fallback>
             <w:pict>
-              <v:shape w14:anchorId="7B4F2C93" id="Text Box 27" o:spid="_x0000_s1032" type="#_x0000_t202" style="position:absolute;left:0;text-align:left;margin-left:900.15pt;margin-top:-7.75pt;width:57.4pt;height:29.15pt;z-index:251684864;visibility:visible;mso-wrap-style:square;mso-width-percent:0;mso-height-percent:0;mso-wrap-distance-left:9pt;mso-wrap-distance-top:0;mso-wrap-distance-right:9pt;mso-wrap-distance-bottom:0;mso-position-horizontal:absolute;mso-position-horizontal-relative:left-margin-area;mso-position-vertical:absolute;mso-position-vertical-relative:text;mso-width-percent:0;mso-height-percent:0;mso-width-relative:margin;mso-height-relative:margin;v-text-anchor:top" o:gfxdata="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" filled="f" stroked="f" strokeweight=".5pt">
+              <v:shape w14:anchorId="4D5C42E5" id="Text Box 27" o:spid="_x0000_s1032" type="#_x0000_t202" style="position:absolute;left:0;text-align:left;margin-left:900.15pt;margin-top:-7.75pt;width:57.4pt;height:29.15pt;z-index:251684864;visibility:visible;mso-wrap-style:square;mso-width-percent:0;mso-height-percent:0;mso-wrap-distance-left:9pt;mso-wrap-distance-top:0;mso-wrap-distance-right:9pt;mso-wrap-distance-bottom:0;mso-position-horizontal:absolute;mso-position-horizontal-relative:left-margin-area;mso-position-vertical:absolute;mso-position-vertical-relative:text;mso-width-percent:0;mso-height-percent:0;mso-width-relative:margin;mso-height-relative:margin;v-text-anchor:top" o:gfxdata="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" filled="f" stroked="f" strokeweight=".5pt">
                 <v:textbox>
                   <w:txbxContent>
                     <w:p>
@@ -9698,7 +9625,7 @@
         <mc:AlternateContent>
           <mc:Choice Requires="wps">
             <w:drawing>
-              <wp:anchor distT="0" distB="0" distL="114300" distR="114300" simplePos="0" relativeHeight="251683840" behindDoc="0" locked="0" layoutInCell="1" allowOverlap="1" wp14:anchorId="405133CB" wp14:editId="063CD881">
+              <wp:anchor distT="0" distB="0" distL="114300" distR="114300" simplePos="0" relativeHeight="251683840" behindDoc="0" locked="0" layoutInCell="1" allowOverlap="1" wp14:anchorId="1646185A" wp14:editId="1A210373">
                 <wp:simplePos x="0" y="0"/>
                 <wp:positionH relativeFrom="leftMargin">
                   <wp:posOffset>565694</wp:posOffset>
@@ -9773,7 +9700,7 @@
           </mc:Choice>
           <mc:Fallback>
             <w:pict>
-              <v:shape w14:anchorId="405133CB" id="Text Box 26" o:spid="_x0000_s1033" type="#_x0000_t202" style="position:absolute;left:0;text-align:left;margin-left:44.55pt;margin-top:-52.25pt;width:34.3pt;height:27.4pt;z-index:251683840;visibility:visible;mso-wrap-style:square;mso-width-percent:0;mso-height-percent:0;mso-wrap-distance-left:9pt;mso-wrap-distance-top:0;mso-wrap-distance-right:9pt;mso-wrap-distance-bottom:0;mso-position-horizontal:absolute;mso-position-horizontal-relative:left-margin-area;mso-position-vertical:absolute;mso-position-vertical-relative:text;mso-width-percent:0;mso-height-percent:0;mso-width-relative:margin;mso-height-relative:margin;v-text-anchor:top" o:gfxdata="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" filled="f" stroked="f" strokeweight=".5pt">
+              <v:shape w14:anchorId="1646185A" id="Text Box 26" o:spid="_x0000_s1033" type="#_x0000_t202" style="position:absolute;left:0;text-align:left;margin-left:44.55pt;margin-top:-52.25pt;width:34.3pt;height:27.4pt;z-index:251683840;visibility:visible;mso-wrap-style:square;mso-width-percent:0;mso-height-percent:0;mso-wrap-distance-left:9pt;mso-wrap-distance-top:0;mso-wrap-distance-right:9pt;mso-wrap-distance-bottom:0;mso-position-horizontal:absolute;mso-position-horizontal-relative:left-margin-area;mso-position-vertical:absolute;mso-position-vertical-relative:text;mso-width-percent:0;mso-height-percent:0;mso-width-relative:margin;mso-height-relative:margin;v-text-anchor:top" o:gfxdata="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" filled="f" stroked="f" strokeweight=".5pt">
                 <v:textbox>
                   <w:txbxContent>
                     <w:p>
@@ -9814,7 +9741,7 @@
           <w:szCs w:val="26"/>
         </w:rPr>
         <w:drawing>
-          <wp:anchor distT="0" distB="0" distL="114300" distR="114300" simplePos="0" relativeHeight="251664384" behindDoc="1" locked="0" layoutInCell="1" allowOverlap="1" wp14:anchorId="674A7399" wp14:editId="2E41B144">
+          <wp:anchor distT="0" distB="0" distL="114300" distR="114300" simplePos="0" relativeHeight="251664384" behindDoc="1" locked="0" layoutInCell="1" allowOverlap="1" wp14:anchorId="7F8E0294" wp14:editId="0605E3A0">
             <wp:simplePos x="0" y="0"/>
             <wp:positionH relativeFrom="margin">
               <wp:posOffset>-753110</wp:posOffset>
@@ -9894,7 +9821,7 @@
           <w:lang w:eastAsia="en-GB"/>
         </w:rPr>
         <w:drawing>
-          <wp:anchor distT="0" distB="0" distL="114300" distR="114300" simplePos="0" relativeHeight="251665408" behindDoc="0" locked="0" layoutInCell="1" allowOverlap="1" wp14:anchorId="293A3AC5" wp14:editId="39ED72D4">
+          <wp:anchor distT="0" distB="0" distL="114300" distR="114300" simplePos="0" relativeHeight="251665408" behindDoc="0" locked="0" layoutInCell="1" allowOverlap="1" wp14:anchorId="2AFA2E58" wp14:editId="5AD0A8CE">
             <wp:simplePos x="0" y="0"/>
             <wp:positionH relativeFrom="column">
               <wp:posOffset>5171440</wp:posOffset>
@@ -9969,7 +9896,7 @@
           <w:lang w:eastAsia="en-GB"/>
         </w:rPr>
         <w:drawing>
-          <wp:anchor distT="0" distB="0" distL="114300" distR="114300" simplePos="0" relativeHeight="251673600" behindDoc="0" locked="0" layoutInCell="1" allowOverlap="1" wp14:anchorId="655B11FE" wp14:editId="71CE3B73">
+          <wp:anchor distT="0" distB="0" distL="114300" distR="114300" simplePos="0" relativeHeight="251673600" behindDoc="0" locked="0" layoutInCell="1" allowOverlap="1" wp14:anchorId="11E8C194" wp14:editId="2956FCF8">
             <wp:simplePos x="0" y="0"/>
             <wp:positionH relativeFrom="margin">
               <wp:posOffset>9814560</wp:posOffset>
@@ -10044,7 +9971,7 @@
           <w:lang w:eastAsia="en-GB"/>
         </w:rPr>
         <w:drawing>
-          <wp:anchor distT="0" distB="0" distL="114300" distR="114300" simplePos="0" relativeHeight="251668480" behindDoc="0" locked="0" layoutInCell="1" allowOverlap="1" wp14:anchorId="0FCBA67D" wp14:editId="12BEB8B1">
+          <wp:anchor distT="0" distB="0" distL="114300" distR="114300" simplePos="0" relativeHeight="251668480" behindDoc="0" locked="0" layoutInCell="1" allowOverlap="1" wp14:anchorId="09338466" wp14:editId="186AE96A">
             <wp:simplePos x="0" y="0"/>
             <wp:positionH relativeFrom="column">
               <wp:posOffset>6631940</wp:posOffset>
@@ -10132,7 +10059,7 @@
         <mc:AlternateContent>
           <mc:Choice Requires="wps">
             <w:drawing>
-              <wp:anchor distT="0" distB="0" distL="114300" distR="114300" simplePos="0" relativeHeight="251686912" behindDoc="0" locked="0" layoutInCell="1" allowOverlap="1" wp14:anchorId="39C02961" wp14:editId="1C00483B">
+              <wp:anchor distT="0" distB="0" distL="114300" distR="114300" simplePos="0" relativeHeight="251686912" behindDoc="0" locked="0" layoutInCell="1" allowOverlap="1" wp14:anchorId="58894F5D" wp14:editId="26B6840B">
                 <wp:simplePos x="0" y="0"/>
                 <wp:positionH relativeFrom="column">
                   <wp:posOffset>2103120</wp:posOffset>
@@ -10193,7 +10120,7 @@
           </mc:Choice>
           <mc:Fallback>
             <w:pict>
-              <v:shape w14:anchorId="1F316DC0" id="Connector: Elbow 29" o:spid="_x0000_s1026" type="#_x0000_t34" style="position:absolute;margin-left:165.6pt;margin-top:23pt;width:145.8pt;height:235.45pt;flip:x;z-index:251686912;visibility:visible;mso-wrap-style:square;mso-width-percent:0;mso-height-percent:0;mso-wrap-distance-left:9pt;mso-wrap-distance-top:0;mso-wrap-distance-right:9pt;mso-wrap-distance-bottom:0;mso-position-horizontal:absolute;mso-position-horizontal-relative:text;mso-position-vertical:absolute;mso-position-vertical-relative:text;mso-width-percent:0;mso-height-percent:0;mso-width-relative:margin;mso-height-relative:margin" o:gfxdata="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" adj="-99" strokecolor="#4472c4 [3204]" strokeweight="1pt">
+              <v:shape w14:anchorId="6F43F9A9" id="Connector: Elbow 29" o:spid="_x0000_s1026" type="#_x0000_t34" style="position:absolute;margin-left:165.6pt;margin-top:23pt;width:145.8pt;height:235.45pt;flip:x;z-index:251686912;visibility:visible;mso-wrap-style:square;mso-width-percent:0;mso-height-percent:0;mso-wrap-distance-left:9pt;mso-wrap-distance-top:0;mso-wrap-distance-right:9pt;mso-wrap-distance-bottom:0;mso-position-horizontal:absolute;mso-position-horizontal-relative:text;mso-position-vertical:absolute;mso-position-vertical-relative:text;mso-width-percent:0;mso-height-percent:0;mso-width-relative:margin;mso-height-relative:margin" o:gfxdata="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" adj="-99" strokecolor="#4472c4 [3204]" strokeweight="1pt">
                 <v:stroke dashstyle="1 1" endarrow="block"/>
               </v:shape>
             </w:pict>
@@ -10211,7 +10138,7 @@
         <mc:AlternateContent>
           <mc:Choice Requires="wps">
             <w:drawing>
-              <wp:anchor distT="0" distB="0" distL="114300" distR="114300" simplePos="0" relativeHeight="251689984" behindDoc="0" locked="0" layoutInCell="1" allowOverlap="1" wp14:anchorId="51DFB8AE" wp14:editId="0EBCBC5D">
+              <wp:anchor distT="0" distB="0" distL="114300" distR="114300" simplePos="0" relativeHeight="251689984" behindDoc="0" locked="0" layoutInCell="1" allowOverlap="1" wp14:anchorId="42F46AFE" wp14:editId="35B979AD">
                 <wp:simplePos x="0" y="0"/>
                 <wp:positionH relativeFrom="column">
                   <wp:posOffset>4122420</wp:posOffset>
@@ -10269,7 +10196,7 @@
           </mc:Choice>
           <mc:Fallback>
             <w:pict>
-              <v:line w14:anchorId="761E5112" id="Straight Connector 65" o:spid="_x0000_s1026" style="position:absolute;flip:x;z-index:251689984;visibility:visible;mso-wrap-style:square;mso-width-percent:0;mso-height-percent:0;mso-wrap-distance-left:9pt;mso-wrap-distance-top:0;mso-wrap-distance-right:9pt;mso-wrap-distance-bottom:0;mso-position-horizontal:absolute;mso-position-horizontal-relative:text;mso-position-vertical:absolute;mso-position-vertical-relative:text;mso-width-percent:0;mso-height-percent:0;mso-width-relative:margin;mso-height-relative:margin" from="324.6pt,23.75pt" to="325.2pt,358.55pt" o:gfxdata="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" strokecolor="#4472c4 [3204]" strokeweight="1pt">
+              <v:line w14:anchorId="343D0E4D" id="Straight Connector 65" o:spid="_x0000_s1026" style="position:absolute;flip:x;z-index:251689984;visibility:visible;mso-wrap-style:square;mso-width-percent:0;mso-height-percent:0;mso-wrap-distance-left:9pt;mso-wrap-distance-top:0;mso-wrap-distance-right:9pt;mso-wrap-distance-bottom:0;mso-position-horizontal:absolute;mso-position-horizontal-relative:text;mso-position-vertical:absolute;mso-position-vertical-relative:text;mso-width-percent:0;mso-height-percent:0;mso-width-relative:margin;mso-height-relative:margin" from="324.6pt,23.75pt" to="325.2pt,358.55pt" o:gfxdata="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" strokecolor="#4472c4 [3204]" strokeweight="1pt">
                 <v:stroke dashstyle="1 1" joinstyle="miter"/>
               </v:line>
             </w:pict>
@@ -10287,7 +10214,7 @@
         <mc:AlternateContent>
           <mc:Choice Requires="wps">
             <w:drawing>
-              <wp:anchor distT="0" distB="0" distL="114300" distR="114300" simplePos="0" relativeHeight="251687936" behindDoc="0" locked="0" layoutInCell="1" allowOverlap="1" wp14:anchorId="7992E465" wp14:editId="1350E1C4">
+              <wp:anchor distT="0" distB="0" distL="114300" distR="114300" simplePos="0" relativeHeight="251687936" behindDoc="0" locked="0" layoutInCell="1" allowOverlap="1" wp14:anchorId="277DAECD" wp14:editId="1BA7B6DB">
                 <wp:simplePos x="0" y="0"/>
                 <wp:positionH relativeFrom="column">
                   <wp:posOffset>3581400</wp:posOffset>
@@ -10348,7 +10275,7 @@
           </mc:Choice>
           <mc:Fallback>
             <w:pict>
-              <v:shape w14:anchorId="011FE1A7" id="Connector: Elbow 30" o:spid="_x0000_s1026" type="#_x0000_t34" style="position:absolute;margin-left:282pt;margin-top:23.15pt;width:18pt;height:137.4pt;flip:x;z-index:251687936;visibility:visible;mso-wrap-style:square;mso-width-percent:0;mso-height-percent:0;mso-wrap-distance-left:9pt;mso-wrap-distance-top:0;mso-wrap-distance-right:9pt;mso-wrap-distance-bottom:0;mso-position-horizontal:absolute;mso-position-horizontal-relative:text;mso-position-vertical:absolute;mso-position-vertical-relative:text;mso-width-percent:0;mso-height-percent:0;mso-width-relative:margin;mso-height-relative:margin" o:gfxdata="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" adj="304" strokecolor="#4472c4 [3204]" strokeweight="1pt">
+              <v:shape w14:anchorId="382E0F02" id="Connector: Elbow 30" o:spid="_x0000_s1026" type="#_x0000_t34" style="position:absolute;margin-left:282pt;margin-top:23.15pt;width:18pt;height:137.4pt;flip:x;z-index:251687936;visibility:visible;mso-wrap-style:square;mso-width-percent:0;mso-height-percent:0;mso-wrap-distance-left:9pt;mso-wrap-distance-top:0;mso-wrap-distance-right:9pt;mso-wrap-distance-bottom:0;mso-position-horizontal:absolute;mso-position-horizontal-relative:text;mso-position-vertical:absolute;mso-position-vertical-relative:text;mso-width-percent:0;mso-height-percent:0;mso-width-relative:margin;mso-height-relative:margin" o:gfxdata="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" adj="304" strokecolor="#4472c4 [3204]" strokeweight="1pt">
                 <v:stroke dashstyle="1 1" endarrow="block"/>
               </v:shape>
             </w:pict>
@@ -10377,7 +10304,7 @@
         <mc:AlternateContent>
           <mc:Choice Requires="wps">
             <w:drawing>
-              <wp:anchor distT="0" distB="0" distL="114300" distR="114300" simplePos="0" relativeHeight="251704320" behindDoc="0" locked="0" layoutInCell="1" allowOverlap="1" wp14:anchorId="20F1E569" wp14:editId="7AFAB260">
+              <wp:anchor distT="0" distB="0" distL="114300" distR="114300" simplePos="0" relativeHeight="251704320" behindDoc="0" locked="0" layoutInCell="1" allowOverlap="1" wp14:anchorId="0C1EB4DF" wp14:editId="110D832A">
                 <wp:simplePos x="0" y="0"/>
                 <wp:positionH relativeFrom="margin">
                   <wp:posOffset>30480</wp:posOffset>
@@ -10435,7 +10362,7 @@
           </mc:Choice>
           <mc:Fallback>
             <w:pict>
-              <v:shape w14:anchorId="153748B8" id="Connector: Elbow 84" o:spid="_x0000_s1026" type="#_x0000_t34" style="position:absolute;margin-left:2.4pt;margin-top:12.85pt;width:403.8pt;height:45.6pt;flip:y;z-index:251704320;visibility:visible;mso-wrap-style:square;mso-height-percent:0;mso-wrap-distance-left:9pt;mso-wrap-distance-top:0;mso-wrap-distance-right:9pt;mso-wrap-distance-bottom:0;mso-position-horizontal:absolute;mso-position-horizontal-relative:margin;mso-position-vertical:absolute;mso-position-vertical-relative:text;mso-height-percent:0;mso-height-relative:margin" o:gfxdata="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" adj="-16" strokecolor="#4472c4 [3204]" strokeweight="1pt">
+              <v:shape w14:anchorId="3D85CBAE" id="Connector: Elbow 84" o:spid="_x0000_s1026" type="#_x0000_t34" style="position:absolute;margin-left:2.4pt;margin-top:12.85pt;width:403.8pt;height:45.6pt;flip:y;z-index:251704320;visibility:visible;mso-wrap-style:square;mso-height-percent:0;mso-wrap-distance-left:9pt;mso-wrap-distance-top:0;mso-wrap-distance-right:9pt;mso-wrap-distance-bottom:0;mso-position-horizontal:absolute;mso-position-horizontal-relative:margin;mso-position-vertical:absolute;mso-position-vertical-relative:text;mso-height-percent:0;mso-height-relative:margin" o:gfxdata="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" adj="-16" strokecolor="#4472c4 [3204]" strokeweight="1pt">
                 <v:stroke dashstyle="1 1" endarrow="block"/>
                 <w10:wrap anchorx="margin"/>
               </v:shape>
@@ -10465,7 +10392,7 @@
         <mc:AlternateContent>
           <mc:Choice Requires="wps">
             <w:drawing>
-              <wp:anchor distT="0" distB="0" distL="114300" distR="114300" simplePos="0" relativeHeight="251705344" behindDoc="0" locked="0" layoutInCell="1" allowOverlap="1" wp14:anchorId="7E9A06C8" wp14:editId="760314DF">
+              <wp:anchor distT="0" distB="0" distL="114300" distR="114300" simplePos="0" relativeHeight="251705344" behindDoc="0" locked="0" layoutInCell="1" allowOverlap="1" wp14:anchorId="4E6DA5EB" wp14:editId="5F830308">
                 <wp:simplePos x="0" y="0"/>
                 <wp:positionH relativeFrom="column">
                   <wp:posOffset>167640</wp:posOffset>
@@ -10520,7 +10447,7 @@
           </mc:Choice>
           <mc:Fallback>
             <w:pict>
-              <v:shape w14:anchorId="39EDD489" id="Connector: Elbow 85" o:spid="_x0000_s1026" type="#_x0000_t34" style="position:absolute;margin-left:13.2pt;margin-top:12.15pt;width:507pt;height:22.2pt;flip:y;z-index:251705344;visibility:visible;mso-wrap-style:square;mso-wrap-distance-left:9pt;mso-wrap-distance-top:0;mso-wrap-distance-right:9pt;mso-wrap-distance-bottom:0;mso-position-horizontal:absolute;mso-position-horizontal-relative:text;mso-position-vertical:absolute;mso-position-vertical-relative:text" o:gfxdata="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" adj="-13" strokecolor="#4472c4 [3204]" strokeweight="1pt">
+              <v:shape w14:anchorId="64CFA090" id="Connector: Elbow 85" o:spid="_x0000_s1026" type="#_x0000_t34" style="position:absolute;margin-left:13.2pt;margin-top:12.15pt;width:507pt;height:22.2pt;flip:y;z-index:251705344;visibility:visible;mso-wrap-style:square;mso-wrap-distance-left:9pt;mso-wrap-distance-top:0;mso-wrap-distance-right:9pt;mso-wrap-distance-bottom:0;mso-position-horizontal:absolute;mso-position-horizontal-relative:text;mso-position-vertical:absolute;mso-position-vertical-relative:text" o:gfxdata="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" adj="-13" strokecolor="#4472c4 [3204]" strokeweight="1pt">
                 <v:stroke dashstyle="1 1" endarrow="block"/>
               </v:shape>
             </w:pict>
@@ -10560,7 +10487,7 @@
         <mc:AlternateContent>
           <mc:Choice Requires="wps">
             <w:drawing>
-              <wp:anchor distT="0" distB="0" distL="114300" distR="114300" simplePos="0" relativeHeight="251729920" behindDoc="0" locked="0" layoutInCell="1" allowOverlap="1" wp14:anchorId="6F44B6B4" wp14:editId="3A2215CC">
+              <wp:anchor distT="0" distB="0" distL="114300" distR="114300" simplePos="0" relativeHeight="251729920" behindDoc="0" locked="0" layoutInCell="1" allowOverlap="1" wp14:anchorId="401841DE" wp14:editId="7DA3B411">
                 <wp:simplePos x="0" y="0"/>
                 <wp:positionH relativeFrom="column">
                   <wp:posOffset>5524500</wp:posOffset>
@@ -10630,7 +10557,7 @@
           </mc:Choice>
           <mc:Fallback>
             <w:pict>
-              <v:rect w14:anchorId="453C09DD" id="Rectangle 117" o:spid="_x0000_s1026" style="position:absolute;margin-left:435pt;margin-top:5.3pt;width:112.8pt;height:15.6pt;z-index:251729920;visibility:visible;mso-wrap-style:square;mso-width-percent:0;mso-height-percent:0;mso-wrap-distance-left:9pt;mso-wrap-distance-top:0;mso-wrap-distance-right:9pt;mso-wrap-distance-bottom:0;mso-position-horizontal:absolute;mso-position-horizontal-relative:text;mso-position-vertical:absolute;mso-position-vertical-relative:text;mso-width-percent:0;mso-height-percent:0;mso-width-relative:margin;mso-height-relative:margin;v-text-anchor:middle" o:gfxdata="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" fillcolor="#f60" stroked="f" strokeweight="1pt">
+              <v:rect w14:anchorId="6F72C5CC" id="Rectangle 117" o:spid="_x0000_s1026" style="position:absolute;margin-left:435pt;margin-top:5.3pt;width:112.8pt;height:15.6pt;z-index:251729920;visibility:visible;mso-wrap-style:square;mso-width-percent:0;mso-height-percent:0;mso-wrap-distance-left:9pt;mso-wrap-distance-top:0;mso-wrap-distance-right:9pt;mso-wrap-distance-bottom:0;mso-position-horizontal:absolute;mso-position-horizontal-relative:text;mso-position-vertical:absolute;mso-position-vertical-relative:text;mso-width-percent:0;mso-height-percent:0;mso-width-relative:margin;mso-height-relative:margin;v-text-anchor:middle" o:gfxdata="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" fillcolor="#f60" stroked="f" strokeweight="1pt">
                 <v:fill opacity="8481f"/>
               </v:rect>
             </w:pict>
@@ -10648,7 +10575,7 @@
         <mc:AlternateContent>
           <mc:Choice Requires="wps">
             <w:drawing>
-              <wp:anchor distT="0" distB="0" distL="114300" distR="114300" simplePos="0" relativeHeight="251728896" behindDoc="0" locked="0" layoutInCell="1" allowOverlap="1" wp14:anchorId="48AAF712" wp14:editId="61D53DB6">
+              <wp:anchor distT="0" distB="0" distL="114300" distR="114300" simplePos="0" relativeHeight="251728896" behindDoc="0" locked="0" layoutInCell="1" allowOverlap="1" wp14:anchorId="0C3FE8E4" wp14:editId="0AD617EC">
                 <wp:simplePos x="0" y="0"/>
                 <wp:positionH relativeFrom="column">
                   <wp:posOffset>7101840</wp:posOffset>
@@ -10718,7 +10645,7 @@
           </mc:Choice>
           <mc:Fallback>
             <w:pict>
-              <v:rect w14:anchorId="451743DD" id="Rectangle 116" o:spid="_x0000_s1026" style="position:absolute;margin-left:559.2pt;margin-top:5.3pt;width:85.2pt;height:8.4pt;z-index:251728896;visibility:visible;mso-wrap-style:square;mso-width-percent:0;mso-height-percent:0;mso-wrap-distance-left:9pt;mso-wrap-distance-top:0;mso-wrap-distance-right:9pt;mso-wrap-distance-bottom:0;mso-position-horizontal:absolute;mso-position-horizontal-relative:text;mso-position-vertical:absolute;mso-position-vertical-relative:text;mso-width-percent:0;mso-height-percent:0;mso-width-relative:margin;mso-height-relative:margin;v-text-anchor:middle" o:gfxdata="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" fillcolor="#f60" stroked="f" strokeweight="1pt">
+              <v:rect w14:anchorId="75BDD56C" id="Rectangle 116" o:spid="_x0000_s1026" style="position:absolute;margin-left:559.2pt;margin-top:5.3pt;width:85.2pt;height:8.4pt;z-index:251728896;visibility:visible;mso-wrap-style:square;mso-width-percent:0;mso-height-percent:0;mso-wrap-distance-left:9pt;mso-wrap-distance-top:0;mso-wrap-distance-right:9pt;mso-wrap-distance-bottom:0;mso-position-horizontal:absolute;mso-position-horizontal-relative:text;mso-position-vertical:absolute;mso-position-vertical-relative:text;mso-width-percent:0;mso-height-percent:0;mso-width-relative:margin;mso-height-relative:margin;v-text-anchor:middle" o:gfxdata="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" fillcolor="#f60" stroked="f" strokeweight="1pt">
                 <v:fill opacity="8481f"/>
               </v:rect>
             </w:pict>
@@ -10736,7 +10663,7 @@
         <mc:AlternateContent>
           <mc:Choice Requires="wps">
             <w:drawing>
-              <wp:anchor distT="0" distB="0" distL="114300" distR="114300" simplePos="0" relativeHeight="251727872" behindDoc="0" locked="0" layoutInCell="1" allowOverlap="1" wp14:anchorId="4CAD5698" wp14:editId="30DFD924">
+              <wp:anchor distT="0" distB="0" distL="114300" distR="114300" simplePos="0" relativeHeight="251727872" behindDoc="0" locked="0" layoutInCell="1" allowOverlap="1" wp14:anchorId="526068D6" wp14:editId="57A2CB1C">
                 <wp:simplePos x="0" y="0"/>
                 <wp:positionH relativeFrom="column">
                   <wp:posOffset>8321040</wp:posOffset>
@@ -10806,7 +10733,7 @@
           </mc:Choice>
           <mc:Fallback>
             <w:pict>
-              <v:rect w14:anchorId="070871E0" id="Rectangle 115" o:spid="_x0000_s1026" style="position:absolute;margin-left:655.2pt;margin-top:5.3pt;width:82.8pt;height:9pt;z-index:251727872;visibility:visible;mso-wrap-style:square;mso-width-percent:0;mso-height-percent:0;mso-wrap-distance-left:9pt;mso-wrap-distance-top:0;mso-wrap-distance-right:9pt;mso-wrap-distance-bottom:0;mso-position-horizontal:absolute;mso-position-horizontal-relative:text;mso-position-vertical:absolute;mso-position-vertical-relative:text;mso-width-percent:0;mso-height-percent:0;mso-width-relative:margin;mso-height-relative:margin;v-text-anchor:middle" o:gfxdata="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" fillcolor="#f60" stroked="f" strokeweight="1pt">
+              <v:rect w14:anchorId="62881D84" id="Rectangle 115" o:spid="_x0000_s1026" style="position:absolute;margin-left:655.2pt;margin-top:5.3pt;width:82.8pt;height:9pt;z-index:251727872;visibility:visible;mso-wrap-style:square;mso-width-percent:0;mso-height-percent:0;mso-wrap-distance-left:9pt;mso-wrap-distance-top:0;mso-wrap-distance-right:9pt;mso-wrap-distance-bottom:0;mso-position-horizontal:absolute;mso-position-horizontal-relative:text;mso-position-vertical:absolute;mso-position-vertical-relative:text;mso-width-percent:0;mso-height-percent:0;mso-width-relative:margin;mso-height-relative:margin;v-text-anchor:middle" o:gfxdata="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" fillcolor="#f60" stroked="f" strokeweight="1pt">
                 <v:fill opacity="8481f"/>
               </v:rect>
             </w:pict>
@@ -10824,7 +10751,7 @@
         <mc:AlternateContent>
           <mc:Choice Requires="wps">
             <w:drawing>
-              <wp:anchor distT="0" distB="0" distL="114300" distR="114300" simplePos="0" relativeHeight="251726848" behindDoc="0" locked="0" layoutInCell="1" allowOverlap="1" wp14:anchorId="1699FE57" wp14:editId="2CBF154A">
+              <wp:anchor distT="0" distB="0" distL="114300" distR="114300" simplePos="0" relativeHeight="251726848" behindDoc="0" locked="0" layoutInCell="1" allowOverlap="1" wp14:anchorId="1B56C432" wp14:editId="6AB16F87">
                 <wp:simplePos x="0" y="0"/>
                 <wp:positionH relativeFrom="column">
                   <wp:posOffset>8176260</wp:posOffset>
@@ -10894,7 +10821,7 @@
           </mc:Choice>
           <mc:Fallback>
             <w:pict>
-              <v:rect w14:anchorId="0D604EB7" id="Rectangle 114" o:spid="_x0000_s1026" style="position:absolute;margin-left:643.8pt;margin-top:5.3pt;width:11.4pt;height:57.6pt;flip:x;z-index:251726848;visibility:visible;mso-wrap-style:square;mso-width-percent:0;mso-height-percent:0;mso-wrap-distance-left:9pt;mso-wrap-distance-top:0;mso-wrap-distance-right:9pt;mso-wrap-distance-bottom:0;mso-position-horizontal:absolute;mso-position-horizontal-relative:text;mso-position-vertical:absolute;mso-position-vertical-relative:text;mso-width-percent:0;mso-height-percent:0;mso-width-relative:margin;mso-height-relative:margin;v-text-anchor:middle" o:gfxdata="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" fillcolor="#f60" stroked="f" strokeweight="1pt">
+              <v:rect w14:anchorId="19208872" id="Rectangle 114" o:spid="_x0000_s1026" style="position:absolute;margin-left:643.8pt;margin-top:5.3pt;width:11.4pt;height:57.6pt;flip:x;z-index:251726848;visibility:visible;mso-wrap-style:square;mso-width-percent:0;mso-height-percent:0;mso-wrap-distance-left:9pt;mso-wrap-distance-top:0;mso-wrap-distance-right:9pt;mso-wrap-distance-bottom:0;mso-position-horizontal:absolute;mso-position-horizontal-relative:text;mso-position-vertical:absolute;mso-position-vertical-relative:text;mso-width-percent:0;mso-height-percent:0;mso-width-relative:margin;mso-height-relative:margin;v-text-anchor:middle" o:gfxdata="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" fillcolor="#f60" stroked="f" strokeweight="1pt">
                 <v:fill opacity="8481f"/>
               </v:rect>
             </w:pict>
@@ -10912,7 +10839,7 @@
         <mc:AlternateContent>
           <mc:Choice Requires="wps">
             <w:drawing>
-              <wp:anchor distT="0" distB="0" distL="114300" distR="114300" simplePos="0" relativeHeight="251725824" behindDoc="0" locked="0" layoutInCell="1" allowOverlap="1" wp14:anchorId="39A08EE0" wp14:editId="5F95FCCB">
+              <wp:anchor distT="0" distB="0" distL="114300" distR="114300" simplePos="0" relativeHeight="251725824" behindDoc="0" locked="0" layoutInCell="1" allowOverlap="1" wp14:anchorId="3410852E" wp14:editId="78D20834">
                 <wp:simplePos x="0" y="0"/>
                 <wp:positionH relativeFrom="column">
                   <wp:posOffset>6957060</wp:posOffset>
@@ -10982,7 +10909,7 @@
           </mc:Choice>
           <mc:Fallback>
             <w:pict>
-              <v:rect w14:anchorId="613583F1" id="Rectangle 113" o:spid="_x0000_s1026" style="position:absolute;margin-left:547.8pt;margin-top:5.3pt;width:12pt;height:141pt;flip:x;z-index:251725824;visibility:visible;mso-wrap-style:square;mso-width-percent:0;mso-height-percent:0;mso-wrap-distance-left:9pt;mso-wrap-distance-top:0;mso-wrap-distance-right:9pt;mso-wrap-distance-bottom:0;mso-position-horizontal:absolute;mso-position-horizontal-relative:text;mso-position-vertical:absolute;mso-position-vertical-relative:text;mso-width-percent:0;mso-height-percent:0;mso-width-relative:margin;mso-height-relative:margin;v-text-anchor:middle" o:gfxdata="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" fillcolor="#f60" stroked="f" strokeweight="1pt">
+              <v:rect w14:anchorId="420A3FC4" id="Rectangle 113" o:spid="_x0000_s1026" style="position:absolute;margin-left:547.8pt;margin-top:5.3pt;width:12pt;height:141pt;flip:x;z-index:251725824;visibility:visible;mso-wrap-style:square;mso-width-percent:0;mso-height-percent:0;mso-wrap-distance-left:9pt;mso-wrap-distance-top:0;mso-wrap-distance-right:9pt;mso-wrap-distance-bottom:0;mso-position-horizontal:absolute;mso-position-horizontal-relative:text;mso-position-vertical:absolute;mso-position-vertical-relative:text;mso-width-percent:0;mso-height-percent:0;mso-width-relative:margin;mso-height-relative:margin;v-text-anchor:middle" o:gfxdata="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" fillcolor="#f60" stroked="f" strokeweight="1pt">
                 <v:fill opacity="8481f"/>
               </v:rect>
             </w:pict>
@@ -10998,7 +10925,7 @@
           <w:lang w:eastAsia="en-GB"/>
         </w:rPr>
         <w:drawing>
-          <wp:anchor distT="0" distB="0" distL="114300" distR="114300" simplePos="0" relativeHeight="251667456" behindDoc="0" locked="0" layoutInCell="1" allowOverlap="1" wp14:anchorId="180FD449" wp14:editId="324FB482">
+          <wp:anchor distT="0" distB="0" distL="114300" distR="114300" simplePos="0" relativeHeight="251667456" behindDoc="0" locked="0" layoutInCell="1" allowOverlap="1" wp14:anchorId="2C91B292" wp14:editId="6C7C524B">
             <wp:simplePos x="0" y="0"/>
             <wp:positionH relativeFrom="column">
               <wp:posOffset>5524500</wp:posOffset>
@@ -11093,7 +11020,7 @@
         <mc:AlternateContent>
           <mc:Choice Requires="wps">
             <w:drawing>
-              <wp:anchor distT="0" distB="0" distL="114300" distR="114300" simplePos="0" relativeHeight="251723776" behindDoc="0" locked="0" layoutInCell="1" allowOverlap="1" wp14:anchorId="36CCBDB6" wp14:editId="6796CAD4">
+              <wp:anchor distT="0" distB="0" distL="114300" distR="114300" simplePos="0" relativeHeight="251723776" behindDoc="0" locked="0" layoutInCell="1" allowOverlap="1" wp14:anchorId="786DFD7B" wp14:editId="2EA249CD">
                 <wp:simplePos x="0" y="0"/>
                 <wp:positionH relativeFrom="column">
                   <wp:posOffset>8176260</wp:posOffset>
@@ -11163,7 +11090,7 @@
           </mc:Choice>
           <mc:Fallback>
             <w:pict>
-              <v:rect w14:anchorId="349AA47F" id="Rectangle 111" o:spid="_x0000_s1026" style="position:absolute;margin-left:643.8pt;margin-top:15.9pt;width:94.2pt;height:108.6pt;z-index:251723776;visibility:visible;mso-wrap-style:square;mso-width-percent:0;mso-height-percent:0;mso-wrap-distance-left:9pt;mso-wrap-distance-top:0;mso-wrap-distance-right:9pt;mso-wrap-distance-bottom:0;mso-position-horizontal:absolute;mso-position-horizontal-relative:text;mso-position-vertical:absolute;mso-position-vertical-relative:text;mso-width-percent:0;mso-height-percent:0;mso-width-relative:margin;mso-height-relative:margin;v-text-anchor:middle" o:gfxdata="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" fillcolor="#f60" stroked="f" strokeweight="1pt">
+              <v:rect w14:anchorId="6D3D5781" id="Rectangle 111" o:spid="_x0000_s1026" style="position:absolute;margin-left:643.8pt;margin-top:15.9pt;width:94.2pt;height:108.6pt;z-index:251723776;visibility:visible;mso-wrap-style:square;mso-width-percent:0;mso-height-percent:0;mso-wrap-distance-left:9pt;mso-wrap-distance-top:0;mso-wrap-distance-right:9pt;mso-wrap-distance-bottom:0;mso-position-horizontal:absolute;mso-position-horizontal-relative:text;mso-position-vertical:absolute;mso-position-vertical-relative:text;mso-width-percent:0;mso-height-percent:0;mso-width-relative:margin;mso-height-relative:margin;v-text-anchor:middle" o:gfxdata="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" fillcolor="#f60" stroked="f" strokeweight="1pt">
                 <v:fill opacity="8481f"/>
               </v:rect>
             </w:pict>
@@ -11181,7 +11108,7 @@
         <mc:AlternateContent>
           <mc:Choice Requires="wps">
             <w:drawing>
-              <wp:anchor distT="0" distB="0" distL="114300" distR="114300" simplePos="0" relativeHeight="251710464" behindDoc="0" locked="0" layoutInCell="1" allowOverlap="1" wp14:anchorId="1EF00D72" wp14:editId="7A408D80">
+              <wp:anchor distT="0" distB="0" distL="114300" distR="114300" simplePos="0" relativeHeight="251710464" behindDoc="0" locked="0" layoutInCell="1" allowOverlap="1" wp14:anchorId="22F60987" wp14:editId="53D84188">
                 <wp:simplePos x="0" y="0"/>
                 <wp:positionH relativeFrom="column">
                   <wp:posOffset>8999278</wp:posOffset>
@@ -11242,7 +11169,7 @@
           </mc:Choice>
           <mc:Fallback>
             <w:pict>
-              <v:shape w14:anchorId="4A6DCB00" id="Connector: Elbow 92" o:spid="_x0000_s1026" type="#_x0000_t34" style="position:absolute;margin-left:708.6pt;margin-top:18.5pt;width:66pt;height:60.85pt;flip:x y;z-index:251710464;visibility:visible;mso-wrap-style:square;mso-width-percent:0;mso-height-percent:0;mso-wrap-distance-left:9pt;mso-wrap-distance-top:0;mso-wrap-distance-right:9pt;mso-wrap-distance-bottom:0;mso-position-horizontal:absolute;mso-position-horizontal-relative:text;mso-position-vertical:absolute;mso-position-vertical-relative:text;mso-width-percent:0;mso-height-percent:0;mso-width-relative:margin;mso-height-relative:margin" o:gfxdata="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" adj="21519" strokecolor="#ed7d31 [3205]" strokeweight="1pt">
+              <v:shape w14:anchorId="412DEA60" id="Connector: Elbow 92" o:spid="_x0000_s1026" type="#_x0000_t34" style="position:absolute;margin-left:708.6pt;margin-top:18.5pt;width:66pt;height:60.85pt;flip:x y;z-index:251710464;visibility:visible;mso-wrap-style:square;mso-width-percent:0;mso-height-percent:0;mso-wrap-distance-left:9pt;mso-wrap-distance-top:0;mso-wrap-distance-right:9pt;mso-wrap-distance-bottom:0;mso-position-horizontal:absolute;mso-position-horizontal-relative:text;mso-position-vertical:absolute;mso-position-vertical-relative:text;mso-width-percent:0;mso-height-percent:0;mso-width-relative:margin;mso-height-relative:margin" o:gfxdata="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" adj="21519" strokecolor="#ed7d31 [3205]" strokeweight="1pt">
                 <v:stroke dashstyle="1 1" endarrow="block"/>
               </v:shape>
             </w:pict>
@@ -11260,7 +11187,7 @@
         <mc:AlternateContent>
           <mc:Choice Requires="wps">
             <w:drawing>
-              <wp:anchor distT="0" distB="0" distL="114300" distR="114300" simplePos="0" relativeHeight="251698176" behindDoc="0" locked="0" layoutInCell="1" allowOverlap="1" wp14:anchorId="19816575" wp14:editId="141DFA05">
+              <wp:anchor distT="0" distB="0" distL="114300" distR="114300" simplePos="0" relativeHeight="251698176" behindDoc="0" locked="0" layoutInCell="1" allowOverlap="1" wp14:anchorId="2A56CECE" wp14:editId="5F488ADA">
                 <wp:simplePos x="0" y="0"/>
                 <wp:positionH relativeFrom="column">
                   <wp:posOffset>2095500</wp:posOffset>
@@ -11321,7 +11248,7 @@
           </mc:Choice>
           <mc:Fallback>
             <w:pict>
-              <v:shape w14:anchorId="032686C0" id="Connector: Elbow 77" o:spid="_x0000_s1026" type="#_x0000_t34" style="position:absolute;margin-left:165pt;margin-top:17.7pt;width:526.8pt;height:135.6pt;flip:y;z-index:251698176;visibility:visible;mso-wrap-style:square;mso-width-percent:0;mso-height-percent:0;mso-wrap-distance-left:9pt;mso-wrap-distance-top:0;mso-wrap-distance-right:9pt;mso-wrap-distance-bottom:0;mso-position-horizontal:absolute;mso-position-horizontal-relative:text;mso-position-vertical:absolute;mso-position-vertical-relative:text;mso-width-percent:0;mso-height-percent:0;mso-width-relative:margin;mso-height-relative:margin" o:gfxdata="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" adj="21600" strokecolor="#4472c4 [3204]" strokeweight="1pt">
+              <v:shape w14:anchorId="2BF1C683" id="Connector: Elbow 77" o:spid="_x0000_s1026" type="#_x0000_t34" style="position:absolute;margin-left:165pt;margin-top:17.7pt;width:526.8pt;height:135.6pt;flip:y;z-index:251698176;visibility:visible;mso-wrap-style:square;mso-width-percent:0;mso-height-percent:0;mso-wrap-distance-left:9pt;mso-wrap-distance-top:0;mso-wrap-distance-right:9pt;mso-wrap-distance-bottom:0;mso-position-horizontal:absolute;mso-position-horizontal-relative:text;mso-position-vertical:absolute;mso-position-vertical-relative:text;mso-width-percent:0;mso-height-percent:0;mso-width-relative:margin;mso-height-relative:margin" o:gfxdata="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" adj="21600" strokecolor="#4472c4 [3204]" strokeweight="1pt">
                 <v:stroke dashstyle="1 1" endarrow="block"/>
               </v:shape>
             </w:pict>
@@ -11361,7 +11288,7 @@
         <mc:AlternateContent>
           <mc:Choice Requires="wps">
             <w:drawing>
-              <wp:anchor distT="0" distB="0" distL="114300" distR="114300" simplePos="0" relativeHeight="251696128" behindDoc="0" locked="0" layoutInCell="1" allowOverlap="1" wp14:anchorId="5D0D545A" wp14:editId="6369E5EC">
+              <wp:anchor distT="0" distB="0" distL="114300" distR="114300" simplePos="0" relativeHeight="251696128" behindDoc="0" locked="0" layoutInCell="1" allowOverlap="1" wp14:anchorId="7D03BB1D" wp14:editId="132E3349">
                 <wp:simplePos x="0" y="0"/>
                 <wp:positionH relativeFrom="column">
                   <wp:posOffset>2065020</wp:posOffset>
@@ -11414,7 +11341,7 @@
           </mc:Choice>
           <mc:Fallback>
             <w:pict>
-              <v:shape w14:anchorId="2E096ED3" id="Connector: Elbow 75" o:spid="_x0000_s1026" type="#_x0000_t34" style="position:absolute;margin-left:162.6pt;margin-top:20.45pt;width:269.4pt;height:63.6pt;flip:y;z-index:251696128;visibility:visible;mso-wrap-style:square;mso-wrap-distance-left:9pt;mso-wrap-distance-top:0;mso-wrap-distance-right:9pt;mso-wrap-distance-bottom:0;mso-position-horizontal:absolute;mso-position-horizontal-relative:text;mso-position-vertical:absolute;mso-position-vertical-relative:text" o:gfxdata="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" strokecolor="#4472c4 [3204]" strokeweight="1pt">
+              <v:shape w14:anchorId="278EE9FC" id="Connector: Elbow 75" o:spid="_x0000_s1026" type="#_x0000_t34" style="position:absolute;margin-left:162.6pt;margin-top:20.45pt;width:269.4pt;height:63.6pt;flip:y;z-index:251696128;visibility:visible;mso-wrap-style:square;mso-wrap-distance-left:9pt;mso-wrap-distance-top:0;mso-wrap-distance-right:9pt;mso-wrap-distance-bottom:0;mso-position-horizontal:absolute;mso-position-horizontal-relative:text;mso-position-vertical:absolute;mso-position-vertical-relative:text" o:gfxdata="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" strokecolor="#4472c4 [3204]" strokeweight="1pt">
                 <v:stroke dashstyle="1 1" endarrow="block"/>
               </v:shape>
             </w:pict>
@@ -11443,7 +11370,7 @@
         <mc:AlternateContent>
           <mc:Choice Requires="wps">
             <w:drawing>
-              <wp:anchor distT="0" distB="0" distL="114300" distR="114300" simplePos="0" relativeHeight="251701248" behindDoc="0" locked="0" layoutInCell="1" allowOverlap="1" wp14:anchorId="70A677C8" wp14:editId="3D4E26D2">
+              <wp:anchor distT="0" distB="0" distL="114300" distR="114300" simplePos="0" relativeHeight="251701248" behindDoc="0" locked="0" layoutInCell="1" allowOverlap="1" wp14:anchorId="6E7232C9" wp14:editId="2E133CDC">
                 <wp:simplePos x="0" y="0"/>
                 <wp:positionH relativeFrom="column">
                   <wp:posOffset>2080260</wp:posOffset>
@@ -11504,7 +11431,7 @@
           </mc:Choice>
           <mc:Fallback>
             <w:pict>
-              <v:shape w14:anchorId="0E226C78" id="Connector: Elbow 81" o:spid="_x0000_s1026" type="#_x0000_t34" style="position:absolute;margin-left:163.8pt;margin-top:15.55pt;width:49.8pt;height:16.8pt;flip:y;z-index:251701248;visibility:visible;mso-wrap-style:square;mso-width-percent:0;mso-height-percent:0;mso-wrap-distance-left:9pt;mso-wrap-distance-top:0;mso-wrap-distance-right:9pt;mso-wrap-distance-bottom:0;mso-position-horizontal:absolute;mso-position-horizontal-relative:text;mso-position-vertical:absolute;mso-position-vertical-relative:text;mso-width-percent:0;mso-height-percent:0;mso-width-relative:margin;mso-height-relative:margin" o:gfxdata="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" adj="21600" strokecolor="#4472c4 [3204]" strokeweight="1pt">
+              <v:shape w14:anchorId="1CC6FBFE" id="Connector: Elbow 81" o:spid="_x0000_s1026" type="#_x0000_t34" style="position:absolute;margin-left:163.8pt;margin-top:15.55pt;width:49.8pt;height:16.8pt;flip:y;z-index:251701248;visibility:visible;mso-wrap-style:square;mso-width-percent:0;mso-height-percent:0;mso-wrap-distance-left:9pt;mso-wrap-distance-top:0;mso-wrap-distance-right:9pt;mso-wrap-distance-bottom:0;mso-position-horizontal:absolute;mso-position-horizontal-relative:text;mso-position-vertical:absolute;mso-position-vertical-relative:text;mso-width-percent:0;mso-height-percent:0;mso-width-relative:margin;mso-height-relative:margin" o:gfxdata="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" adj="21600" strokecolor="#4472c4 [3204]" strokeweight="1pt">
                 <v:stroke dashstyle="1 1" endarrow="block"/>
               </v:shape>
             </w:pict>
@@ -11522,7 +11449,7 @@
         <mc:AlternateContent>
           <mc:Choice Requires="wps">
             <w:drawing>
-              <wp:anchor distT="0" distB="0" distL="114300" distR="114300" simplePos="0" relativeHeight="251694080" behindDoc="0" locked="0" layoutInCell="1" allowOverlap="1" wp14:anchorId="7A34272B" wp14:editId="3DCF9781">
+              <wp:anchor distT="0" distB="0" distL="114300" distR="114300" simplePos="0" relativeHeight="251694080" behindDoc="0" locked="0" layoutInCell="1" allowOverlap="1" wp14:anchorId="331296DE" wp14:editId="6B329F68">
                 <wp:simplePos x="0" y="0"/>
                 <wp:positionH relativeFrom="column">
                   <wp:posOffset>3436620</wp:posOffset>
@@ -11574,7 +11501,7 @@
           </mc:Choice>
           <mc:Fallback>
             <w:pict>
-              <v:line w14:anchorId="788299FB" id="Straight Connector 73" o:spid="_x0000_s1026" style="position:absolute;z-index:251694080;visibility:visible;mso-wrap-style:square;mso-wrap-distance-left:9pt;mso-wrap-distance-top:0;mso-wrap-distance-right:9pt;mso-wrap-distance-bottom:0;mso-position-horizontal:absolute;mso-position-horizontal-relative:text;mso-position-vertical:absolute;mso-position-vertical-relative:text" from="270.6pt,13.75pt" to="270.6pt,139.15pt" o:gfxdata="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" strokecolor="#4472c4 [3204]" strokeweight="1pt">
+              <v:line w14:anchorId="48547053" id="Straight Connector 73" o:spid="_x0000_s1026" style="position:absolute;z-index:251694080;visibility:visible;mso-wrap-style:square;mso-wrap-distance-left:9pt;mso-wrap-distance-top:0;mso-wrap-distance-right:9pt;mso-wrap-distance-bottom:0;mso-position-horizontal:absolute;mso-position-horizontal-relative:text;mso-position-vertical:absolute;mso-position-vertical-relative:text" from="270.6pt,13.75pt" to="270.6pt,139.15pt" o:gfxdata="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" strokecolor="#4472c4 [3204]" strokeweight="1pt">
                 <v:stroke dashstyle="1 1" joinstyle="miter"/>
               </v:line>
             </w:pict>
@@ -11592,7 +11519,7 @@
         <mc:AlternateContent>
           <mc:Choice Requires="wps">
             <w:drawing>
-              <wp:anchor distT="0" distB="0" distL="114300" distR="114300" simplePos="0" relativeHeight="251692032" behindDoc="0" locked="0" layoutInCell="1" allowOverlap="1" wp14:anchorId="5FF40581" wp14:editId="2F84174E">
+              <wp:anchor distT="0" distB="0" distL="114300" distR="114300" simplePos="0" relativeHeight="251692032" behindDoc="0" locked="0" layoutInCell="1" allowOverlap="1" wp14:anchorId="101A540B" wp14:editId="5D16D5D4">
                 <wp:simplePos x="0" y="0"/>
                 <wp:positionH relativeFrom="column">
                   <wp:posOffset>3154680</wp:posOffset>
@@ -11647,7 +11574,7 @@
           </mc:Choice>
           <mc:Fallback>
             <w:pict>
-              <v:shape w14:anchorId="34D2895B" id="Connector: Elbow 70" o:spid="_x0000_s1026" type="#_x0000_t34" style="position:absolute;margin-left:248.4pt;margin-top:13.75pt;width:54pt;height:258.6pt;z-index:251692032;visibility:visible;mso-wrap-style:square;mso-wrap-distance-left:9pt;mso-wrap-distance-top:0;mso-wrap-distance-right:9pt;mso-wrap-distance-bottom:0;mso-position-horizontal:absolute;mso-position-horizontal-relative:text;mso-position-vertical:absolute;mso-position-vertical-relative:text" o:gfxdata="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" adj="3840" strokecolor="#4472c4 [3204]" strokeweight="1pt">
+              <v:shape w14:anchorId="32471B03" id="Connector: Elbow 70" o:spid="_x0000_s1026" type="#_x0000_t34" style="position:absolute;margin-left:248.4pt;margin-top:13.75pt;width:54pt;height:258.6pt;z-index:251692032;visibility:visible;mso-wrap-style:square;mso-wrap-distance-left:9pt;mso-wrap-distance-top:0;mso-wrap-distance-right:9pt;mso-wrap-distance-bottom:0;mso-position-horizontal:absolute;mso-position-horizontal-relative:text;mso-position-vertical:absolute;mso-position-vertical-relative:text" o:gfxdata="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" adj="3840" strokecolor="#4472c4 [3204]" strokeweight="1pt">
                 <v:stroke dashstyle="1 1" endarrow="block"/>
               </v:shape>
             </w:pict>
@@ -11676,7 +11603,7 @@
         <mc:AlternateContent>
           <mc:Choice Requires="wps">
             <w:drawing>
-              <wp:anchor distT="0" distB="0" distL="114300" distR="114300" simplePos="0" relativeHeight="251724800" behindDoc="0" locked="0" layoutInCell="1" allowOverlap="1" wp14:anchorId="797EE552" wp14:editId="143080C4">
+              <wp:anchor distT="0" distB="0" distL="114300" distR="114300" simplePos="0" relativeHeight="251724800" behindDoc="0" locked="0" layoutInCell="1" allowOverlap="1" wp14:anchorId="501609D2" wp14:editId="78839507">
                 <wp:simplePos x="0" y="0"/>
                 <wp:positionH relativeFrom="column">
                   <wp:posOffset>6934200</wp:posOffset>
@@ -11746,7 +11673,7 @@
           </mc:Choice>
           <mc:Fallback>
             <w:pict>
-              <v:rect w14:anchorId="52BBF60E" id="Rectangle 112" o:spid="_x0000_s1026" style="position:absolute;margin-left:546pt;margin-top:4.65pt;width:97.8pt;height:25.8pt;z-index:251724800;visibility:visible;mso-wrap-style:square;mso-width-percent:0;mso-height-percent:0;mso-wrap-distance-left:9pt;mso-wrap-distance-top:0;mso-wrap-distance-right:9pt;mso-wrap-distance-bottom:0;mso-position-horizontal:absolute;mso-position-horizontal-relative:text;mso-position-vertical:absolute;mso-position-vertical-relative:text;mso-width-percent:0;mso-height-percent:0;mso-width-relative:margin;mso-height-relative:margin;v-text-anchor:middle" o:gfxdata="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" fillcolor="#f60" stroked="f" strokeweight="1pt">
+              <v:rect w14:anchorId="6D52285F" id="Rectangle 112" o:spid="_x0000_s1026" style="position:absolute;margin-left:546pt;margin-top:4.65pt;width:97.8pt;height:25.8pt;z-index:251724800;visibility:visible;mso-wrap-style:square;mso-width-percent:0;mso-height-percent:0;mso-wrap-distance-left:9pt;mso-wrap-distance-top:0;mso-wrap-distance-right:9pt;mso-wrap-distance-bottom:0;mso-position-horizontal:absolute;mso-position-horizontal-relative:text;mso-position-vertical:absolute;mso-position-vertical-relative:text;mso-width-percent:0;mso-height-percent:0;mso-width-relative:margin;mso-height-relative:margin;v-text-anchor:middle" o:gfxdata="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" fillcolor="#f60" stroked="f" strokeweight="1pt">
                 <v:fill opacity="8481f"/>
               </v:rect>
             </w:pict>
@@ -11764,7 +11691,7 @@
         <mc:AlternateContent>
           <mc:Choice Requires="wps">
             <w:drawing>
-              <wp:anchor distT="0" distB="0" distL="114300" distR="114300" simplePos="0" relativeHeight="251721728" behindDoc="0" locked="0" layoutInCell="1" allowOverlap="1" wp14:anchorId="23C889FD" wp14:editId="5F627DE2">
+              <wp:anchor distT="0" distB="0" distL="114300" distR="114300" simplePos="0" relativeHeight="251721728" behindDoc="0" locked="0" layoutInCell="1" allowOverlap="1" wp14:anchorId="6AF92247" wp14:editId="72A4FDFE">
                 <wp:simplePos x="0" y="0"/>
                 <wp:positionH relativeFrom="column">
                   <wp:posOffset>11275695</wp:posOffset>
@@ -11819,7 +11746,7 @@
           </mc:Choice>
           <mc:Fallback>
             <w:pict>
-              <v:line w14:anchorId="38AC8AD8" id="Straight Connector 109" o:spid="_x0000_s1026" style="position:absolute;z-index:251721728;visibility:visible;mso-wrap-style:square;mso-width-percent:0;mso-height-percent:0;mso-wrap-distance-left:9pt;mso-wrap-distance-top:0;mso-wrap-distance-right:9pt;mso-wrap-distance-bottom:0;mso-position-horizontal:absolute;mso-position-horizontal-relative:text;mso-position-vertical:absolute;mso-position-vertical-relative:text;mso-width-percent:0;mso-height-percent:0;mso-width-relative:margin;mso-height-relative:margin" from="887.85pt,17.85pt" to="888.5pt,344.5pt" o:gfxdata="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" strokecolor="#ed7d31 [3205]" strokeweight="1pt">
+              <v:line w14:anchorId="76B4B353" id="Straight Connector 109" o:spid="_x0000_s1026" style="position:absolute;z-index:251721728;visibility:visible;mso-wrap-style:square;mso-width-percent:0;mso-height-percent:0;mso-wrap-distance-left:9pt;mso-wrap-distance-top:0;mso-wrap-distance-right:9pt;mso-wrap-distance-bottom:0;mso-position-horizontal:absolute;mso-position-horizontal-relative:text;mso-position-vertical:absolute;mso-position-vertical-relative:text;mso-width-percent:0;mso-height-percent:0;mso-width-relative:margin;mso-height-relative:margin" from="887.85pt,17.85pt" to="888.5pt,344.5pt" o:gfxdata="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" strokecolor="#ed7d31 [3205]" strokeweight="1pt">
                 <v:stroke joinstyle="miter"/>
               </v:line>
             </w:pict>
@@ -11837,7 +11764,7 @@
         <mc:AlternateContent>
           <mc:Choice Requires="wps">
             <w:drawing>
-              <wp:anchor distT="0" distB="0" distL="114300" distR="114300" simplePos="0" relativeHeight="251716608" behindDoc="0" locked="0" layoutInCell="1" allowOverlap="1" wp14:anchorId="6084322C" wp14:editId="4A85B17A">
+              <wp:anchor distT="0" distB="0" distL="114300" distR="114300" simplePos="0" relativeHeight="251716608" behindDoc="0" locked="0" layoutInCell="1" allowOverlap="1" wp14:anchorId="3EB0F162" wp14:editId="25291D09">
                 <wp:simplePos x="0" y="0"/>
                 <wp:positionH relativeFrom="margin">
                   <wp:posOffset>9075420</wp:posOffset>
@@ -11898,7 +11825,7 @@
           </mc:Choice>
           <mc:Fallback>
             <w:pict>
-              <v:shape w14:anchorId="336C99C7" id="Connector: Elbow 101" o:spid="_x0000_s1026" type="#_x0000_t34" style="position:absolute;margin-left:714.6pt;margin-top:9.65pt;width:161.2pt;height:172pt;flip:y;z-index:251716608;visibility:visible;mso-wrap-style:square;mso-width-percent:0;mso-height-percent:0;mso-wrap-distance-left:9pt;mso-wrap-distance-top:0;mso-wrap-distance-right:9pt;mso-wrap-distance-bottom:0;mso-position-horizontal:absolute;mso-position-horizontal-relative:margin;mso-position-vertical:absolute;mso-position-vertical-relative:text;mso-width-percent:0;mso-height-percent:0;mso-width-relative:margin;mso-height-relative:margin" o:gfxdata="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" adj="21609" strokecolor="#70ad47 [3209]" strokeweight="1pt">
+              <v:shape w14:anchorId="768B4695" id="Connector: Elbow 101" o:spid="_x0000_s1026" type="#_x0000_t34" style="position:absolute;margin-left:714.6pt;margin-top:9.65pt;width:161.2pt;height:172pt;flip:y;z-index:251716608;visibility:visible;mso-wrap-style:square;mso-width-percent:0;mso-height-percent:0;mso-wrap-distance-left:9pt;mso-wrap-distance-top:0;mso-wrap-distance-right:9pt;mso-wrap-distance-bottom:0;mso-position-horizontal:absolute;mso-position-horizontal-relative:margin;mso-position-vertical:absolute;mso-position-vertical-relative:text;mso-width-percent:0;mso-height-percent:0;mso-width-relative:margin;mso-height-relative:margin" o:gfxdata="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" adj="21609" strokecolor="#70ad47 [3209]" strokeweight="1pt">
                 <v:stroke dashstyle="1 1" endarrow="block"/>
                 <w10:wrap anchorx="margin"/>
               </v:shape>
@@ -11917,7 +11844,7 @@
         <mc:AlternateContent>
           <mc:Choice Requires="wps">
             <w:drawing>
-              <wp:anchor distT="0" distB="0" distL="114300" distR="114300" simplePos="0" relativeHeight="251714560" behindDoc="0" locked="0" layoutInCell="1" allowOverlap="1" wp14:anchorId="05F679F4" wp14:editId="5BB136F1">
+              <wp:anchor distT="0" distB="0" distL="114300" distR="114300" simplePos="0" relativeHeight="251714560" behindDoc="0" locked="0" layoutInCell="1" allowOverlap="1" wp14:anchorId="354BB358" wp14:editId="342BFEFA">
                 <wp:simplePos x="0" y="0"/>
                 <wp:positionH relativeFrom="column">
                   <wp:posOffset>10439400</wp:posOffset>
@@ -11975,7 +11902,7 @@
           </mc:Choice>
           <mc:Fallback>
             <w:pict>
-              <v:line w14:anchorId="0B733851" id="Straight Connector 97" o:spid="_x0000_s1026" style="position:absolute;z-index:251714560;visibility:visible;mso-wrap-style:square;mso-width-percent:0;mso-height-percent:0;mso-wrap-distance-left:9pt;mso-wrap-distance-top:0;mso-wrap-distance-right:9pt;mso-wrap-distance-bottom:0;mso-position-horizontal:absolute;mso-position-horizontal-relative:text;mso-position-vertical:absolute;mso-position-vertical-relative:text;mso-width-percent:0;mso-height-percent:0;mso-width-relative:margin;mso-height-relative:margin" from="822pt,7.9pt" to="822.55pt,130.3pt" o:gfxdata="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" strokecolor="#ed7d31 [3205]" strokeweight="1pt">
+              <v:line w14:anchorId="404BE467" id="Straight Connector 97" o:spid="_x0000_s1026" style="position:absolute;z-index:251714560;visibility:visible;mso-wrap-style:square;mso-width-percent:0;mso-height-percent:0;mso-wrap-distance-left:9pt;mso-wrap-distance-top:0;mso-wrap-distance-right:9pt;mso-wrap-distance-bottom:0;mso-position-horizontal:absolute;mso-position-horizontal-relative:text;mso-position-vertical:absolute;mso-position-vertical-relative:text;mso-width-percent:0;mso-height-percent:0;mso-width-relative:margin;mso-height-relative:margin" from="822pt,7.9pt" to="822.55pt,130.3pt" o:gfxdata="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" strokecolor="#ed7d31 [3205]" strokeweight="1pt">
                 <v:stroke dashstyle="1 1" joinstyle="miter"/>
               </v:line>
             </w:pict>
@@ -11993,7 +11920,7 @@
         <mc:AlternateContent>
           <mc:Choice Requires="wps">
             <w:drawing>
-              <wp:anchor distT="0" distB="0" distL="114300" distR="114300" simplePos="0" relativeHeight="251711488" behindDoc="0" locked="0" layoutInCell="1" allowOverlap="1" wp14:anchorId="3895A952" wp14:editId="608D8C99">
+              <wp:anchor distT="0" distB="0" distL="114300" distR="114300" simplePos="0" relativeHeight="251711488" behindDoc="0" locked="0" layoutInCell="1" allowOverlap="1" wp14:anchorId="16E185A7" wp14:editId="64D1206C">
                 <wp:simplePos x="0" y="0"/>
                 <wp:positionH relativeFrom="column">
                   <wp:posOffset>7959148</wp:posOffset>
@@ -12054,7 +11981,7 @@
           </mc:Choice>
           <mc:Fallback>
             <w:pict>
-              <v:shape w14:anchorId="33E0C5F6" id="Connector: Elbow 93" o:spid="_x0000_s1026" type="#_x0000_t34" style="position:absolute;margin-left:626.7pt;margin-top:4.65pt;width:157.6pt;height:15.25pt;flip:x y;z-index:251711488;visibility:visible;mso-wrap-style:square;mso-width-percent:0;mso-height-percent:0;mso-wrap-distance-left:9pt;mso-wrap-distance-top:0;mso-wrap-distance-right:9pt;mso-wrap-distance-bottom:0;mso-position-horizontal:absolute;mso-position-horizontal-relative:text;mso-position-vertical:absolute;mso-position-vertical-relative:text;mso-width-percent:0;mso-height-percent:0;mso-width-relative:margin;mso-height-relative:margin" o:gfxdata="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" adj="21519" strokecolor="#ed7d31 [3205]" strokeweight="1pt">
+              <v:shape w14:anchorId="17320146" id="Connector: Elbow 93" o:spid="_x0000_s1026" type="#_x0000_t34" style="position:absolute;margin-left:626.7pt;margin-top:4.65pt;width:157.6pt;height:15.25pt;flip:x y;z-index:251711488;visibility:visible;mso-wrap-style:square;mso-width-percent:0;mso-height-percent:0;mso-wrap-distance-left:9pt;mso-wrap-distance-top:0;mso-wrap-distance-right:9pt;mso-wrap-distance-bottom:0;mso-position-horizontal:absolute;mso-position-horizontal-relative:text;mso-position-vertical:absolute;mso-position-vertical-relative:text;mso-width-percent:0;mso-height-percent:0;mso-width-relative:margin;mso-height-relative:margin" o:gfxdata="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" adj="21519" strokecolor="#ed7d31 [3205]" strokeweight="1pt">
                 <v:stroke dashstyle="1 1" endarrow="block"/>
               </v:shape>
             </w:pict>
@@ -12072,7 +11999,7 @@
         <mc:AlternateContent>
           <mc:Choice Requires="wps">
             <w:drawing>
-              <wp:anchor distT="0" distB="0" distL="114300" distR="114300" simplePos="0" relativeHeight="251712512" behindDoc="0" locked="0" layoutInCell="1" allowOverlap="1" wp14:anchorId="3157B34F" wp14:editId="0C869C7E">
+              <wp:anchor distT="0" distB="0" distL="114300" distR="114300" simplePos="0" relativeHeight="251712512" behindDoc="0" locked="0" layoutInCell="1" allowOverlap="1" wp14:anchorId="45D5B762" wp14:editId="32E916E0">
                 <wp:simplePos x="0" y="0"/>
                 <wp:positionH relativeFrom="column">
                   <wp:posOffset>9961245</wp:posOffset>
@@ -12130,7 +12057,7 @@
           </mc:Choice>
           <mc:Fallback>
             <w:pict>
-              <v:line w14:anchorId="0D7BAFBA" id="Straight Connector 94" o:spid="_x0000_s1026" style="position:absolute;z-index:251712512;visibility:visible;mso-wrap-style:square;mso-width-percent:0;mso-height-percent:0;mso-wrap-distance-left:9pt;mso-wrap-distance-top:0;mso-wrap-distance-right:9pt;mso-wrap-distance-bottom:0;mso-position-horizontal:absolute;mso-position-horizontal-relative:text;mso-position-vertical:absolute;mso-position-vertical-relative:text;mso-width-percent:0;mso-height-percent:0;mso-width-relative:margin;mso-height-relative:margin" from="784.35pt,6.2pt" to="784.35pt,20.9pt" o:gfxdata="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" strokecolor="#ed7d31 [3205]" strokeweight="1pt">
+              <v:line w14:anchorId="179CC378" id="Straight Connector 94" o:spid="_x0000_s1026" style="position:absolute;z-index:251712512;visibility:visible;mso-wrap-style:square;mso-width-percent:0;mso-height-percent:0;mso-wrap-distance-left:9pt;mso-wrap-distance-top:0;mso-wrap-distance-right:9pt;mso-wrap-distance-bottom:0;mso-position-horizontal:absolute;mso-position-horizontal-relative:text;mso-position-vertical:absolute;mso-position-vertical-relative:text;mso-width-percent:0;mso-height-percent:0;mso-width-relative:margin;mso-height-relative:margin" from="784.35pt,6.2pt" to="784.35pt,20.9pt" o:gfxdata="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" strokecolor="#ed7d31 [3205]" strokeweight="1pt">
                 <v:stroke dashstyle="1 1" joinstyle="miter"/>
               </v:line>
             </w:pict>
@@ -12148,7 +12075,7 @@
         <mc:AlternateContent>
           <mc:Choice Requires="wps">
             <w:drawing>
-              <wp:anchor distT="0" distB="0" distL="114300" distR="114300" simplePos="0" relativeHeight="251709440" behindDoc="0" locked="0" layoutInCell="1" allowOverlap="1" wp14:anchorId="232E497E" wp14:editId="41C637B2">
+              <wp:anchor distT="0" distB="0" distL="114300" distR="114300" simplePos="0" relativeHeight="251709440" behindDoc="0" locked="0" layoutInCell="1" allowOverlap="1" wp14:anchorId="331F54E9" wp14:editId="540937B3">
                 <wp:simplePos x="0" y="0"/>
                 <wp:positionH relativeFrom="column">
                   <wp:posOffset>10947400</wp:posOffset>
@@ -12200,7 +12127,7 @@
           </mc:Choice>
           <mc:Fallback>
             <w:pict>
-              <v:line w14:anchorId="773E6463" id="Straight Connector 91" o:spid="_x0000_s1026" style="position:absolute;z-index:251709440;visibility:visible;mso-wrap-style:square;mso-wrap-distance-left:9pt;mso-wrap-distance-top:0;mso-wrap-distance-right:9pt;mso-wrap-distance-bottom:0;mso-position-horizontal:absolute;mso-position-horizontal-relative:text;mso-position-vertical:absolute;mso-position-vertical-relative:text" from="862pt,8pt" to="862pt,80.2pt" o:gfxdata="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" strokecolor="#ed7d31 [3205]" strokeweight="1pt">
+              <v:line w14:anchorId="54DA5A1E" id="Straight Connector 91" o:spid="_x0000_s1026" style="position:absolute;z-index:251709440;visibility:visible;mso-wrap-style:square;mso-wrap-distance-left:9pt;mso-wrap-distance-top:0;mso-wrap-distance-right:9pt;mso-wrap-distance-bottom:0;mso-position-horizontal:absolute;mso-position-horizontal-relative:text;mso-position-vertical:absolute;mso-position-vertical-relative:text" from="862pt,8pt" to="862pt,80.2pt" o:gfxdata="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" strokecolor="#ed7d31 [3205]" strokeweight="1pt">
                 <v:stroke dashstyle="1 1" joinstyle="miter"/>
               </v:line>
             </w:pict>
@@ -12218,7 +12145,7 @@
         <mc:AlternateContent>
           <mc:Choice Requires="wps">
             <w:drawing>
-              <wp:anchor distT="0" distB="0" distL="114300" distR="114300" simplePos="0" relativeHeight="251697152" behindDoc="0" locked="0" layoutInCell="1" allowOverlap="1" wp14:anchorId="6C538818" wp14:editId="5B98F827">
+              <wp:anchor distT="0" distB="0" distL="114300" distR="114300" simplePos="0" relativeHeight="251697152" behindDoc="0" locked="0" layoutInCell="1" allowOverlap="1" wp14:anchorId="00AAABB1" wp14:editId="2E895ABA">
                 <wp:simplePos x="0" y="0"/>
                 <wp:positionH relativeFrom="column">
                   <wp:posOffset>2080260</wp:posOffset>
@@ -12279,7 +12206,7 @@
           </mc:Choice>
           <mc:Fallback>
             <w:pict>
-              <v:shape w14:anchorId="3C4E5695" id="Connector: Elbow 76" o:spid="_x0000_s1026" type="#_x0000_t34" style="position:absolute;margin-left:163.8pt;margin-top:5.25pt;width:433.2pt;height:42.6pt;flip:y;z-index:251697152;visibility:visible;mso-wrap-style:square;mso-width-percent:0;mso-height-percent:0;mso-wrap-distance-left:9pt;mso-wrap-distance-top:0;mso-wrap-distance-right:9pt;mso-wrap-distance-bottom:0;mso-position-horizontal:absolute;mso-position-horizontal-relative:text;mso-position-vertical:absolute;mso-position-vertical-relative:text;mso-width-percent:0;mso-height-percent:0;mso-width-relative:margin;mso-height-relative:margin" o:gfxdata="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" adj="21600" strokecolor="#4472c4 [3204]" strokeweight="1pt">
+              <v:shape w14:anchorId="005A2443" id="Connector: Elbow 76" o:spid="_x0000_s1026" type="#_x0000_t34" style="position:absolute;margin-left:163.8pt;margin-top:5.25pt;width:433.2pt;height:42.6pt;flip:y;z-index:251697152;visibility:visible;mso-wrap-style:square;mso-width-percent:0;mso-height-percent:0;mso-wrap-distance-left:9pt;mso-wrap-distance-top:0;mso-wrap-distance-right:9pt;mso-wrap-distance-bottom:0;mso-position-horizontal:absolute;mso-position-horizontal-relative:text;mso-position-vertical:absolute;mso-position-vertical-relative:text;mso-width-percent:0;mso-height-percent:0;mso-width-relative:margin;mso-height-relative:margin" o:gfxdata="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" adj="21600" strokecolor="#4472c4 [3204]" strokeweight="1pt">
                 <v:stroke dashstyle="1 1" endarrow="block"/>
               </v:shape>
             </w:pict>
@@ -12297,7 +12224,7 @@
         <mc:AlternateContent>
           <mc:Choice Requires="wps">
             <w:drawing>
-              <wp:anchor distT="0" distB="0" distL="114300" distR="114300" simplePos="0" relativeHeight="251700224" behindDoc="0" locked="0" layoutInCell="1" allowOverlap="1" wp14:anchorId="1674DEB1" wp14:editId="1C8FDCB5">
+              <wp:anchor distT="0" distB="0" distL="114300" distR="114300" simplePos="0" relativeHeight="251700224" behindDoc="0" locked="0" layoutInCell="1" allowOverlap="1" wp14:anchorId="666A589A" wp14:editId="18D5F8C8">
                 <wp:simplePos x="0" y="0"/>
                 <wp:positionH relativeFrom="margin">
                   <wp:posOffset>2085975</wp:posOffset>
@@ -12358,7 +12285,7 @@
           </mc:Choice>
           <mc:Fallback>
             <w:pict>
-              <v:shape w14:anchorId="5176A610" id="Connector: Elbow 79" o:spid="_x0000_s1026" type="#_x0000_t34" style="position:absolute;margin-left:164.25pt;margin-top:10.05pt;width:677.4pt;height:59.4pt;flip:y;z-index:251700224;visibility:visible;mso-wrap-style:square;mso-width-percent:0;mso-height-percent:0;mso-wrap-distance-left:9pt;mso-wrap-distance-top:0;mso-wrap-distance-right:9pt;mso-wrap-distance-bottom:0;mso-position-horizontal:absolute;mso-position-horizontal-relative:margin;mso-position-vertical:absolute;mso-position-vertical-relative:text;mso-width-percent:0;mso-height-percent:0;mso-width-relative:margin;mso-height-relative:margin" o:gfxdata="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" adj="21609" strokecolor="#4472c4 [3204]" strokeweight="1pt">
+              <v:shape w14:anchorId="555742A4" id="Connector: Elbow 79" o:spid="_x0000_s1026" type="#_x0000_t34" style="position:absolute;margin-left:164.25pt;margin-top:10.05pt;width:677.4pt;height:59.4pt;flip:y;z-index:251700224;visibility:visible;mso-wrap-style:square;mso-width-percent:0;mso-height-percent:0;mso-wrap-distance-left:9pt;mso-wrap-distance-top:0;mso-wrap-distance-right:9pt;mso-wrap-distance-bottom:0;mso-position-horizontal:absolute;mso-position-horizontal-relative:margin;mso-position-vertical:absolute;mso-position-vertical-relative:text;mso-width-percent:0;mso-height-percent:0;mso-width-relative:margin;mso-height-relative:margin" o:gfxdata="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" adj="21609" strokecolor="#4472c4 [3204]" strokeweight="1pt">
                 <v:stroke dashstyle="1 1" endarrow="block"/>
                 <w10:wrap anchorx="margin"/>
               </v:shape>
@@ -12388,7 +12315,7 @@
         <mc:AlternateContent>
           <mc:Choice Requires="wps">
             <w:drawing>
-              <wp:anchor distT="0" distB="0" distL="114300" distR="114300" simplePos="0" relativeHeight="251708416" behindDoc="0" locked="0" layoutInCell="1" allowOverlap="1" wp14:anchorId="5612CC44" wp14:editId="2A33359B">
+              <wp:anchor distT="0" distB="0" distL="114300" distR="114300" simplePos="0" relativeHeight="251708416" behindDoc="0" locked="0" layoutInCell="1" allowOverlap="1" wp14:anchorId="63B5D0F1" wp14:editId="511DA7E8">
                 <wp:simplePos x="0" y="0"/>
                 <wp:positionH relativeFrom="column">
                   <wp:posOffset>6235700</wp:posOffset>
@@ -12449,7 +12376,7 @@
           </mc:Choice>
           <mc:Fallback>
             <w:pict>
-              <v:shape w14:anchorId="6FA7B87A" id="Connector: Elbow 90" o:spid="_x0000_s1026" type="#_x0000_t34" style="position:absolute;margin-left:491pt;margin-top:7.05pt;width:371pt;height:49pt;flip:x y;z-index:251708416;visibility:visible;mso-wrap-style:square;mso-width-percent:0;mso-height-percent:0;mso-wrap-distance-left:9pt;mso-wrap-distance-top:0;mso-wrap-distance-right:9pt;mso-wrap-distance-bottom:0;mso-position-horizontal:absolute;mso-position-horizontal-relative:text;mso-position-vertical:absolute;mso-position-vertical-relative:text;mso-width-percent:0;mso-height-percent:0;mso-width-relative:margin;mso-height-relative:margin" o:gfxdata="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" adj="21622" strokecolor="#ed7d31 [3205]" strokeweight="1pt">
+              <v:shape w14:anchorId="0D6E5638" id="Connector: Elbow 90" o:spid="_x0000_s1026" type="#_x0000_t34" style="position:absolute;margin-left:491pt;margin-top:7.05pt;width:371pt;height:49pt;flip:x y;z-index:251708416;visibility:visible;mso-wrap-style:square;mso-width-percent:0;mso-height-percent:0;mso-wrap-distance-left:9pt;mso-wrap-distance-top:0;mso-wrap-distance-right:9pt;mso-wrap-distance-bottom:0;mso-position-horizontal:absolute;mso-position-horizontal-relative:text;mso-position-vertical:absolute;mso-position-vertical-relative:text;mso-width-percent:0;mso-height-percent:0;mso-width-relative:margin;mso-height-relative:margin" o:gfxdata="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" adj="21622" strokecolor="#ed7d31 [3205]" strokeweight="1pt">
                 <v:stroke dashstyle="1 1" endarrow="block"/>
               </v:shape>
             </w:pict>
@@ -12489,7 +12416,7 @@
         <mc:AlternateContent>
           <mc:Choice Requires="wps">
             <w:drawing>
-              <wp:anchor distT="0" distB="0" distL="114300" distR="114300" simplePos="0" relativeHeight="251688960" behindDoc="0" locked="0" layoutInCell="1" allowOverlap="1" wp14:anchorId="099C3A2D" wp14:editId="49709309">
+              <wp:anchor distT="0" distB="0" distL="114300" distR="114300" simplePos="0" relativeHeight="251688960" behindDoc="0" locked="0" layoutInCell="1" allowOverlap="1" wp14:anchorId="79BF60DF" wp14:editId="3DF432F0">
                 <wp:simplePos x="0" y="0"/>
                 <wp:positionH relativeFrom="column">
                   <wp:posOffset>-22860</wp:posOffset>
@@ -12550,7 +12477,7 @@
           </mc:Choice>
           <mc:Fallback>
             <w:pict>
-              <v:shape w14:anchorId="38856A2F" id="Connector: Elbow 64" o:spid="_x0000_s1026" type="#_x0000_t34" style="position:absolute;margin-left:-1.8pt;margin-top:24.8pt;width:291.6pt;height:30pt;flip:x y;z-index:251688960;visibility:visible;mso-wrap-style:square;mso-width-percent:0;mso-height-percent:0;mso-wrap-distance-left:9pt;mso-wrap-distance-top:0;mso-wrap-distance-right:9pt;mso-wrap-distance-bottom:0;mso-position-horizontal:absolute;mso-position-horizontal-relative:text;mso-position-vertical:absolute;mso-position-vertical-relative:text;mso-width-percent:0;mso-height-percent:0;mso-width-relative:margin;mso-height-relative:margin" o:gfxdata="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" adj="21590" strokecolor="#4472c4 [3204]" strokeweight="1pt">
+              <v:shape w14:anchorId="739B315C" id="Connector: Elbow 64" o:spid="_x0000_s1026" type="#_x0000_t34" style="position:absolute;margin-left:-1.8pt;margin-top:24.8pt;width:291.6pt;height:30pt;flip:x y;z-index:251688960;visibility:visible;mso-wrap-style:square;mso-width-percent:0;mso-height-percent:0;mso-wrap-distance-left:9pt;mso-wrap-distance-top:0;mso-wrap-distance-right:9pt;mso-wrap-distance-bottom:0;mso-position-horizontal:absolute;mso-position-horizontal-relative:text;mso-position-vertical:absolute;mso-position-vertical-relative:text;mso-width-percent:0;mso-height-percent:0;mso-width-relative:margin;mso-height-relative:margin" o:gfxdata="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" adj="21590" strokecolor="#4472c4 [3204]" strokeweight="1pt">
                 <v:stroke dashstyle="1 1" endarrow="block"/>
               </v:shape>
             </w:pict>
@@ -12568,7 +12495,7 @@
         <mc:AlternateContent>
           <mc:Choice Requires="wps">
             <w:drawing>
-              <wp:anchor distT="0" distB="0" distL="114300" distR="114300" simplePos="0" relativeHeight="251713536" behindDoc="0" locked="0" layoutInCell="1" allowOverlap="1" wp14:anchorId="7EC58D11" wp14:editId="7BC1CC58">
+              <wp:anchor distT="0" distB="0" distL="114300" distR="114300" simplePos="0" relativeHeight="251713536" behindDoc="0" locked="0" layoutInCell="1" allowOverlap="1" wp14:anchorId="5C52F8A1" wp14:editId="7619115A">
                 <wp:simplePos x="0" y="0"/>
                 <wp:positionH relativeFrom="column">
                   <wp:posOffset>-215323</wp:posOffset>
@@ -12629,7 +12556,7 @@
           </mc:Choice>
           <mc:Fallback>
             <w:pict>
-              <v:shape w14:anchorId="7D168D77" id="Connector: Elbow 95" o:spid="_x0000_s1026" type="#_x0000_t34" style="position:absolute;margin-left:-16.95pt;margin-top:24.6pt;width:838.9pt;height:35.45pt;flip:x y;z-index:251713536;visibility:visible;mso-wrap-style:square;mso-width-percent:0;mso-height-percent:0;mso-wrap-distance-left:9pt;mso-wrap-distance-top:0;mso-wrap-distance-right:9pt;mso-wrap-distance-bottom:0;mso-position-horizontal:absolute;mso-position-horizontal-relative:text;mso-position-vertical:absolute;mso-position-vertical-relative:text;mso-width-percent:0;mso-height-percent:0;mso-width-relative:margin;mso-height-relative:margin" o:gfxdata="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" adj="21590" strokecolor="#ed7d31 [3205]" strokeweight="1pt">
+              <v:shape w14:anchorId="5ED15BBD" id="Connector: Elbow 95" o:spid="_x0000_s1026" type="#_x0000_t34" style="position:absolute;margin-left:-16.95pt;margin-top:24.6pt;width:838.9pt;height:35.45pt;flip:x y;z-index:251713536;visibility:visible;mso-wrap-style:square;mso-width-percent:0;mso-height-percent:0;mso-wrap-distance-left:9pt;mso-wrap-distance-top:0;mso-wrap-distance-right:9pt;mso-wrap-distance-bottom:0;mso-position-horizontal:absolute;mso-position-horizontal-relative:text;mso-position-vertical:absolute;mso-position-vertical-relative:text;mso-width-percent:0;mso-height-percent:0;mso-width-relative:margin;mso-height-relative:margin" o:gfxdata="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" adj="21590" strokecolor="#ed7d31 [3205]" strokeweight="1pt">
                 <v:stroke dashstyle="1 1" endarrow="block"/>
               </v:shape>
             </w:pict>
@@ -12647,7 +12574,7 @@
         <mc:AlternateContent>
           <mc:Choice Requires="wps">
             <w:drawing>
-              <wp:anchor distT="0" distB="0" distL="114300" distR="114300" simplePos="0" relativeHeight="251703296" behindDoc="0" locked="0" layoutInCell="1" allowOverlap="1" wp14:anchorId="54C93FE2" wp14:editId="47A49AF1">
+              <wp:anchor distT="0" distB="0" distL="114300" distR="114300" simplePos="0" relativeHeight="251703296" behindDoc="0" locked="0" layoutInCell="1" allowOverlap="1" wp14:anchorId="3ABB93DF" wp14:editId="49249453">
                 <wp:simplePos x="0" y="0"/>
                 <wp:positionH relativeFrom="column">
                   <wp:posOffset>2087880</wp:posOffset>
@@ -12708,7 +12635,7 @@
           </mc:Choice>
           <mc:Fallback>
             <w:pict>
-              <v:shape w14:anchorId="1FAA61E4" id="Connector: Elbow 83" o:spid="_x0000_s1026" type="#_x0000_t34" style="position:absolute;margin-left:164.4pt;margin-top:23.5pt;width:490.8pt;height:58.2pt;z-index:251703296;visibility:visible;mso-wrap-style:square;mso-width-percent:0;mso-height-percent:0;mso-wrap-distance-left:9pt;mso-wrap-distance-top:0;mso-wrap-distance-right:9pt;mso-wrap-distance-bottom:0;mso-position-horizontal:absolute;mso-position-horizontal-relative:text;mso-position-vertical:absolute;mso-position-vertical-relative:text;mso-width-percent:0;mso-height-percent:0;mso-width-relative:margin;mso-height-relative:margin" o:gfxdata="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" adj="21586" strokecolor="#4472c4 [3204]" strokeweight="1pt">
+              <v:shape w14:anchorId="22797FF2" id="Connector: Elbow 83" o:spid="_x0000_s1026" type="#_x0000_t34" style="position:absolute;margin-left:164.4pt;margin-top:23.5pt;width:490.8pt;height:58.2pt;z-index:251703296;visibility:visible;mso-wrap-style:square;mso-width-percent:0;mso-height-percent:0;mso-wrap-distance-left:9pt;mso-wrap-distance-top:0;mso-wrap-distance-right:9pt;mso-wrap-distance-bottom:0;mso-position-horizontal:absolute;mso-position-horizontal-relative:text;mso-position-vertical:absolute;mso-position-vertical-relative:text;mso-width-percent:0;mso-height-percent:0;mso-width-relative:margin;mso-height-relative:margin" o:gfxdata="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" adj="21586" strokecolor="#4472c4 [3204]" strokeweight="1pt">
                 <v:stroke dashstyle="1 1" endarrow="block"/>
               </v:shape>
             </w:pict>
@@ -12726,7 +12653,7 @@
         <mc:AlternateContent>
           <mc:Choice Requires="wps">
             <w:drawing>
-              <wp:anchor distT="0" distB="0" distL="114300" distR="114300" simplePos="0" relativeHeight="251702272" behindDoc="0" locked="0" layoutInCell="1" allowOverlap="1" wp14:anchorId="10D8E13A" wp14:editId="6B452118">
+              <wp:anchor distT="0" distB="0" distL="114300" distR="114300" simplePos="0" relativeHeight="251702272" behindDoc="0" locked="0" layoutInCell="1" allowOverlap="1" wp14:anchorId="1B5B047A" wp14:editId="0DC78B60">
                 <wp:simplePos x="0" y="0"/>
                 <wp:positionH relativeFrom="column">
                   <wp:posOffset>220980</wp:posOffset>
@@ -12787,7 +12714,7 @@
           </mc:Choice>
           <mc:Fallback>
             <w:pict>
-              <v:shape w14:anchorId="3F64AF21" id="Connector: Elbow 82" o:spid="_x0000_s1026" type="#_x0000_t34" style="position:absolute;margin-left:17.4pt;margin-top:22.9pt;width:33pt;height:14.4pt;flip:x y;z-index:251702272;visibility:visible;mso-wrap-style:square;mso-width-percent:0;mso-height-percent:0;mso-wrap-distance-left:9pt;mso-wrap-distance-top:0;mso-wrap-distance-right:9pt;mso-wrap-distance-bottom:0;mso-position-horizontal:absolute;mso-position-horizontal-relative:text;mso-position-vertical:absolute;mso-position-vertical-relative:text;mso-width-percent:0;mso-height-percent:0;mso-width-relative:margin;mso-height-relative:margin" o:gfxdata="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" adj="21600" strokecolor="#4472c4 [3204]" strokeweight="1pt">
+              <v:shape w14:anchorId="7612313E" id="Connector: Elbow 82" o:spid="_x0000_s1026" type="#_x0000_t34" style="position:absolute;margin-left:17.4pt;margin-top:22.9pt;width:33pt;height:14.4pt;flip:x y;z-index:251702272;visibility:visible;mso-wrap-style:square;mso-width-percent:0;mso-height-percent:0;mso-wrap-distance-left:9pt;mso-wrap-distance-top:0;mso-wrap-distance-right:9pt;mso-wrap-distance-bottom:0;mso-position-horizontal:absolute;mso-position-horizontal-relative:text;mso-position-vertical:absolute;mso-position-vertical-relative:text;mso-width-percent:0;mso-height-percent:0;mso-width-relative:margin;mso-height-relative:margin" o:gfxdata="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" adj="21600" strokecolor="#4472c4 [3204]" strokeweight="1pt">
                 <v:stroke dashstyle="1 1" endarrow="block"/>
               </v:shape>
             </w:pict>
@@ -12805,7 +12732,7 @@
         <mc:AlternateContent>
           <mc:Choice Requires="wps">
             <w:drawing>
-              <wp:anchor distT="0" distB="0" distL="114300" distR="114300" simplePos="0" relativeHeight="251699200" behindDoc="0" locked="0" layoutInCell="1" allowOverlap="1" wp14:anchorId="56138A4E" wp14:editId="46ADC474">
+              <wp:anchor distT="0" distB="0" distL="114300" distR="114300" simplePos="0" relativeHeight="251699200" behindDoc="0" locked="0" layoutInCell="1" allowOverlap="1" wp14:anchorId="3B3A8731" wp14:editId="4F6127CF">
                 <wp:simplePos x="0" y="0"/>
                 <wp:positionH relativeFrom="column">
                   <wp:posOffset>2103120</wp:posOffset>
@@ -12864,7 +12791,7 @@
           </mc:Choice>
           <mc:Fallback>
             <w:pict>
-              <v:shape w14:anchorId="4A947168" id="Connector: Elbow 78" o:spid="_x0000_s1026" type="#_x0000_t34" style="position:absolute;margin-left:165.6pt;margin-top:6.1pt;width:137.4pt;height:142.2pt;z-index:251699200;visibility:visible;mso-wrap-style:square;mso-width-percent:0;mso-height-percent:0;mso-wrap-distance-left:9pt;mso-wrap-distance-top:0;mso-wrap-distance-right:9pt;mso-wrap-distance-bottom:0;mso-position-horizontal:absolute;mso-position-horizontal-relative:text;mso-position-vertical:absolute;mso-position-vertical-relative:text;mso-width-percent:0;mso-height-percent:0;mso-width-relative:margin;mso-height-relative:margin" o:gfxdata="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" strokecolor="#4472c4 [3204]" strokeweight="1pt">
+              <v:shape w14:anchorId="56D2BE86" id="Connector: Elbow 78" o:spid="_x0000_s1026" type="#_x0000_t34" style="position:absolute;margin-left:165.6pt;margin-top:6.1pt;width:137.4pt;height:142.2pt;z-index:251699200;visibility:visible;mso-wrap-style:square;mso-width-percent:0;mso-height-percent:0;mso-wrap-distance-left:9pt;mso-wrap-distance-top:0;mso-wrap-distance-right:9pt;mso-wrap-distance-bottom:0;mso-position-horizontal:absolute;mso-position-horizontal-relative:text;mso-position-vertical:absolute;mso-position-vertical-relative:text;mso-width-percent:0;mso-height-percent:0;mso-width-relative:margin;mso-height-relative:margin" o:gfxdata="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" strokecolor="#4472c4 [3204]" strokeweight="1pt">
                 <v:stroke dashstyle="1 1" endarrow="block"/>
               </v:shape>
             </w:pict>
@@ -12893,7 +12820,7 @@
         <mc:AlternateContent>
           <mc:Choice Requires="wps">
             <w:drawing>
-              <wp:anchor distT="0" distB="0" distL="114300" distR="114300" simplePos="0" relativeHeight="251693056" behindDoc="0" locked="0" layoutInCell="1" allowOverlap="1" wp14:anchorId="1356621F" wp14:editId="73FEF9C7">
+              <wp:anchor distT="0" distB="0" distL="114300" distR="114300" simplePos="0" relativeHeight="251693056" behindDoc="0" locked="0" layoutInCell="1" allowOverlap="1" wp14:anchorId="5D411533" wp14:editId="24D74009">
                 <wp:simplePos x="0" y="0"/>
                 <wp:positionH relativeFrom="column">
                   <wp:posOffset>3444240</wp:posOffset>
@@ -12954,7 +12881,7 @@
           </mc:Choice>
           <mc:Fallback>
             <w:pict>
-              <v:shape w14:anchorId="0B69BAD6" id="Connector: Elbow 72" o:spid="_x0000_s1026" type="#_x0000_t34" style="position:absolute;margin-left:271.2pt;margin-top:22.2pt;width:205.8pt;height:51.6pt;z-index:251693056;visibility:visible;mso-wrap-style:square;mso-width-percent:0;mso-height-percent:0;mso-wrap-distance-left:9pt;mso-wrap-distance-top:0;mso-wrap-distance-right:9pt;mso-wrap-distance-bottom:0;mso-position-horizontal:absolute;mso-position-horizontal-relative:text;mso-position-vertical:absolute;mso-position-vertical-relative:text;mso-width-percent:0;mso-height-percent:0;mso-width-relative:margin;mso-height-relative:margin" o:gfxdata="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" adj="21600" strokecolor="#4472c4 [3204]" strokeweight="1pt">
+              <v:shape w14:anchorId="766BD834" id="Connector: Elbow 72" o:spid="_x0000_s1026" type="#_x0000_t34" style="position:absolute;margin-left:271.2pt;margin-top:22.2pt;width:205.8pt;height:51.6pt;z-index:251693056;visibility:visible;mso-wrap-style:square;mso-width-percent:0;mso-height-percent:0;mso-wrap-distance-left:9pt;mso-wrap-distance-top:0;mso-wrap-distance-right:9pt;mso-wrap-distance-bottom:0;mso-position-horizontal:absolute;mso-position-horizontal-relative:text;mso-position-vertical:absolute;mso-position-vertical-relative:text;mso-width-percent:0;mso-height-percent:0;mso-width-relative:margin;mso-height-relative:margin" o:gfxdata="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" adj="21600" strokecolor="#4472c4 [3204]" strokeweight="1pt">
                 <v:stroke dashstyle="1 1" endarrow="block"/>
               </v:shape>
             </w:pict>
@@ -12983,7 +12910,7 @@
         <mc:AlternateContent>
           <mc:Choice Requires="wps">
             <w:drawing>
-              <wp:anchor distT="0" distB="0" distL="114300" distR="114300" simplePos="0" relativeHeight="251722752" behindDoc="0" locked="0" layoutInCell="1" allowOverlap="1" wp14:anchorId="17C1422E" wp14:editId="6C148DFD">
+              <wp:anchor distT="0" distB="0" distL="114300" distR="114300" simplePos="0" relativeHeight="251722752" behindDoc="0" locked="0" layoutInCell="1" allowOverlap="1" wp14:anchorId="70C0726E" wp14:editId="21F2EC03">
                 <wp:simplePos x="0" y="0"/>
                 <wp:positionH relativeFrom="column">
                   <wp:posOffset>-381000</wp:posOffset>
@@ -13035,7 +12962,7 @@
           </mc:Choice>
           <mc:Fallback>
             <w:pict>
-              <v:shapetype w14:anchorId="0BC4F922" id="_x0000_t32" coordsize="21600,21600" o:spt="32" o:oned="t" path="m,l21600,21600e" filled="f">
+              <v:shapetype w14:anchorId="364A20C7" id="_x0000_t32" coordsize="21600,21600" o:spt="32" o:oned="t" path="m,l21600,21600e" filled="f">
                 <v:path arrowok="t" fillok="f" o:connecttype="none"/>
                 <o:lock v:ext="edit" shapetype="t"/>
               </v:shapetype>
@@ -13057,7 +12984,7 @@
         <mc:AlternateContent>
           <mc:Choice Requires="wps">
             <w:drawing>
-              <wp:anchor distT="0" distB="0" distL="114300" distR="114300" simplePos="0" relativeHeight="251691008" behindDoc="0" locked="0" layoutInCell="1" allowOverlap="1" wp14:anchorId="6B981459" wp14:editId="44519AD6">
+              <wp:anchor distT="0" distB="0" distL="114300" distR="114300" simplePos="0" relativeHeight="251691008" behindDoc="0" locked="0" layoutInCell="1" allowOverlap="1" wp14:anchorId="7F54E0EA" wp14:editId="76456931">
                 <wp:simplePos x="0" y="0"/>
                 <wp:positionH relativeFrom="column">
                   <wp:posOffset>3665220</wp:posOffset>
@@ -13109,7 +13036,7 @@
           </mc:Choice>
           <mc:Fallback>
             <w:pict>
-              <v:line w14:anchorId="13F31E83" id="Straight Connector 68" o:spid="_x0000_s1026" style="position:absolute;z-index:251691008;visibility:visible;mso-wrap-style:square;mso-wrap-distance-left:9pt;mso-wrap-distance-top:0;mso-wrap-distance-right:9pt;mso-wrap-distance-bottom:0;mso-position-horizontal:absolute;mso-position-horizontal-relative:text;mso-position-vertical:absolute;mso-position-vertical-relative:text" from="288.6pt,8.4pt" to="325.2pt,8.4pt" o:gfxdata="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" strokecolor="#4472c4 [3204]" strokeweight="1pt">
+              <v:line w14:anchorId="3EEDBF5A" id="Straight Connector 68" o:spid="_x0000_s1026" style="position:absolute;z-index:251691008;visibility:visible;mso-wrap-style:square;mso-wrap-distance-left:9pt;mso-wrap-distance-top:0;mso-wrap-distance-right:9pt;mso-wrap-distance-bottom:0;mso-position-horizontal:absolute;mso-position-horizontal-relative:text;mso-position-vertical:absolute;mso-position-vertical-relative:text" from="288.6pt,8.4pt" to="325.2pt,8.4pt" o:gfxdata="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" strokecolor="#4472c4 [3204]" strokeweight="1pt">
                 <v:stroke dashstyle="1 1" joinstyle="miter"/>
               </v:line>
             </w:pict>
@@ -13138,7 +13065,7 @@
         <mc:AlternateContent>
           <mc:Choice Requires="wps">
             <w:drawing>
-              <wp:anchor distT="0" distB="0" distL="114300" distR="114300" simplePos="0" relativeHeight="251717632" behindDoc="1" locked="0" layoutInCell="1" allowOverlap="1" wp14:anchorId="09ADCB01" wp14:editId="6B518EDF">
+              <wp:anchor distT="0" distB="0" distL="114300" distR="114300" simplePos="0" relativeHeight="251717632" behindDoc="1" locked="0" layoutInCell="1" allowOverlap="1" wp14:anchorId="5FE16420" wp14:editId="64CB0C0B">
                 <wp:simplePos x="0" y="0"/>
                 <wp:positionH relativeFrom="page">
                   <wp:posOffset>114300</wp:posOffset>
@@ -13202,7 +13129,7 @@
           </mc:Choice>
           <mc:Fallback>
             <w:pict>
-              <v:roundrect w14:anchorId="03A7C087" id="Rectangle: Rounded Corners 102" o:spid="_x0000_s1026" style="position:absolute;margin-left:9pt;margin-top:23.35pt;width:278pt;height:199pt;z-index:-251598848;visibility:visible;mso-wrap-style:square;mso-width-percent:0;mso-height-percent:0;mso-wrap-distance-left:9pt;mso-wrap-distance-top:0;mso-wrap-distance-right:9pt;mso-wrap-distance-bottom:0;mso-position-horizontal:absolute;mso-position-horizontal-relative:page;mso-position-vertical:absolute;mso-position-vertical-relative:text;mso-width-percent:0;mso-height-percent:0;mso-width-relative:margin;mso-height-relative:margin;v-text-anchor:middle" arcsize="10923f" o:gfxdata="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" fillcolor="white [3201]" strokecolor="black [3200]" strokeweight="1pt">
+              <v:roundrect w14:anchorId="5AC68466" id="Rectangle: Rounded Corners 102" o:spid="_x0000_s1026" style="position:absolute;margin-left:9pt;margin-top:23.35pt;width:278pt;height:199pt;z-index:-251598848;visibility:visible;mso-wrap-style:square;mso-width-percent:0;mso-height-percent:0;mso-wrap-distance-left:9pt;mso-wrap-distance-top:0;mso-wrap-distance-right:9pt;mso-wrap-distance-bottom:0;mso-position-horizontal:absolute;mso-position-horizontal-relative:page;mso-position-vertical:absolute;mso-position-vertical-relative:text;mso-width-percent:0;mso-height-percent:0;mso-width-relative:margin;mso-height-relative:margin;v-text-anchor:middle" arcsize="10923f" o:gfxdata="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" fillcolor="white [3201]" strokecolor="black [3200]" strokeweight="1pt">
                 <v:stroke joinstyle="miter"/>
                 <w10:wrap anchorx="page"/>
               </v:roundrect>
@@ -13221,7 +13148,7 @@
         <mc:AlternateContent>
           <mc:Choice Requires="wps">
             <w:drawing>
-              <wp:anchor distT="0" distB="0" distL="114300" distR="114300" simplePos="0" relativeHeight="251685888" behindDoc="0" locked="0" layoutInCell="1" allowOverlap="1" wp14:anchorId="32E2F2FB" wp14:editId="4790454D">
+              <wp:anchor distT="0" distB="0" distL="114300" distR="114300" simplePos="0" relativeHeight="251685888" behindDoc="0" locked="0" layoutInCell="1" allowOverlap="1" wp14:anchorId="5C99FBD4" wp14:editId="1A5EDB32">
                 <wp:simplePos x="0" y="0"/>
                 <wp:positionH relativeFrom="leftMargin">
                   <wp:posOffset>4941570</wp:posOffset>
@@ -13296,7 +13223,7 @@
           </mc:Choice>
           <mc:Fallback>
             <w:pict>
-              <v:shape w14:anchorId="32E2F2FB" id="Text Box 28" o:spid="_x0000_s1034" type="#_x0000_t202" style="position:absolute;margin-left:389.1pt;margin-top:5.05pt;width:57.4pt;height:29.15pt;z-index:251685888;visibility:visible;mso-wrap-style:square;mso-width-percent:0;mso-height-percent:0;mso-wrap-distance-left:9pt;mso-wrap-distance-top:0;mso-wrap-distance-right:9pt;mso-wrap-distance-bottom:0;mso-position-horizontal:absolute;mso-position-horizontal-relative:left-margin-area;mso-position-vertical:absolute;mso-position-vertical-relative:text;mso-width-percent:0;mso-height-percent:0;mso-width-relative:margin;mso-height-relative:margin;v-text-anchor:top" o:gfxdata="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" filled="f" stroked="f" strokeweight=".5pt">
+              <v:shape w14:anchorId="5C99FBD4" id="Text Box 28" o:spid="_x0000_s1034" type="#_x0000_t202" style="position:absolute;margin-left:389.1pt;margin-top:5.05pt;width:57.4pt;height:29.15pt;z-index:251685888;visibility:visible;mso-wrap-style:square;mso-width-percent:0;mso-height-percent:0;mso-wrap-distance-left:9pt;mso-wrap-distance-top:0;mso-wrap-distance-right:9pt;mso-wrap-distance-bottom:0;mso-position-horizontal:absolute;mso-position-horizontal-relative:left-margin-area;mso-position-vertical:absolute;mso-position-vertical-relative:text;mso-width-percent:0;mso-height-percent:0;mso-width-relative:margin;mso-height-relative:margin;v-text-anchor:top" o:gfxdata="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" filled="f" stroked="f" strokeweight=".5pt">
                 <v:textbox>
                   <w:txbxContent>
                     <w:p>
@@ -13337,7 +13264,7 @@
           <w:lang w:eastAsia="en-GB"/>
         </w:rPr>
         <w:drawing>
-          <wp:anchor distT="0" distB="0" distL="114300" distR="114300" simplePos="0" relativeHeight="251677696" behindDoc="0" locked="0" layoutInCell="1" allowOverlap="1" wp14:anchorId="04BF64B5" wp14:editId="3D871D0A">
+          <wp:anchor distT="0" distB="0" distL="114300" distR="114300" simplePos="0" relativeHeight="251677696" behindDoc="0" locked="0" layoutInCell="1" allowOverlap="1" wp14:anchorId="440BC536" wp14:editId="12997D5D">
             <wp:simplePos x="0" y="0"/>
             <wp:positionH relativeFrom="margin">
               <wp:posOffset>7809230</wp:posOffset>
@@ -13403,7 +13330,7 @@
         <mc:AlternateContent>
           <mc:Choice Requires="wps">
             <w:drawing>
-              <wp:anchor distT="0" distB="0" distL="114300" distR="114300" simplePos="0" relativeHeight="251681792" behindDoc="1" locked="0" layoutInCell="1" allowOverlap="1" wp14:anchorId="0371E5B3" wp14:editId="4385A811">
+              <wp:anchor distT="0" distB="0" distL="114300" distR="114300" simplePos="0" relativeHeight="251681792" behindDoc="1" locked="0" layoutInCell="1" allowOverlap="1" wp14:anchorId="256B1CF9" wp14:editId="19433B2D">
                 <wp:simplePos x="0" y="0"/>
                 <wp:positionH relativeFrom="column">
                   <wp:posOffset>3726180</wp:posOffset>
@@ -13472,7 +13399,7 @@
           </mc:Choice>
           <mc:Fallback>
             <w:pict>
-              <v:roundrect w14:anchorId="4B439076" id="Rectangle: Rounded Corners 24" o:spid="_x0000_s1026" style="position:absolute;margin-left:293.4pt;margin-top:.4pt;width:447pt;height:219.8pt;z-index:-251634688;visibility:visible;mso-wrap-style:square;mso-width-percent:0;mso-height-percent:0;mso-wrap-distance-left:9pt;mso-wrap-distance-top:0;mso-wrap-distance-right:9pt;mso-wrap-distance-bottom:0;mso-position-horizontal:absolute;mso-position-horizontal-relative:text;mso-position-vertical:absolute;mso-position-vertical-relative:text;mso-width-percent:0;mso-height-percent:0;mso-width-relative:margin;mso-height-relative:margin;v-text-anchor:middle" arcsize="10923f" o:gfxdata="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" fillcolor="#099" strokecolor="#70ad47 [3209]" strokeweight="1pt">
+              <v:roundrect w14:anchorId="47CB3424" id="Rectangle: Rounded Corners 24" o:spid="_x0000_s1026" style="position:absolute;margin-left:293.4pt;margin-top:.4pt;width:447pt;height:219.8pt;z-index:-251634688;visibility:visible;mso-wrap-style:square;mso-width-percent:0;mso-height-percent:0;mso-wrap-distance-left:9pt;mso-wrap-distance-top:0;mso-wrap-distance-right:9pt;mso-wrap-distance-bottom:0;mso-position-horizontal:absolute;mso-position-horizontal-relative:text;mso-position-vertical:absolute;mso-position-vertical-relative:text;mso-width-percent:0;mso-height-percent:0;mso-width-relative:margin;mso-height-relative:margin;v-text-anchor:middle" arcsize="10923f" o:gfxdata="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" fillcolor="#099" strokecolor="#70ad47 [3209]" strokeweight="1pt">
                 <v:fill opacity="4626f"/>
                 <v:stroke joinstyle="miter"/>
               </v:roundrect>
@@ -13500,7 +13427,7 @@
           <w:lang w:eastAsia="en-GB"/>
         </w:rPr>
         <w:drawing>
-          <wp:anchor distT="0" distB="0" distL="114300" distR="114300" simplePos="0" relativeHeight="251666432" behindDoc="0" locked="0" layoutInCell="1" allowOverlap="1" wp14:anchorId="798D7C2C" wp14:editId="43E1A8AF">
+          <wp:anchor distT="0" distB="0" distL="114300" distR="114300" simplePos="0" relativeHeight="251666432" behindDoc="0" locked="0" layoutInCell="1" allowOverlap="1" wp14:anchorId="4341E219" wp14:editId="518BAE20">
             <wp:simplePos x="0" y="0"/>
             <wp:positionH relativeFrom="column">
               <wp:posOffset>-63500</wp:posOffset>
@@ -13564,7 +13491,7 @@
           <w:lang w:eastAsia="en-GB"/>
         </w:rPr>
         <w:drawing>
-          <wp:anchor distT="0" distB="0" distL="114300" distR="114300" simplePos="0" relativeHeight="251679744" behindDoc="0" locked="0" layoutInCell="1" allowOverlap="1" wp14:anchorId="43110F6D" wp14:editId="008997E0">
+          <wp:anchor distT="0" distB="0" distL="114300" distR="114300" simplePos="0" relativeHeight="251679744" behindDoc="0" locked="0" layoutInCell="1" allowOverlap="1" wp14:anchorId="76A3E1AE" wp14:editId="0815CB2C">
             <wp:simplePos x="0" y="0"/>
             <wp:positionH relativeFrom="margin">
               <wp:posOffset>5875020</wp:posOffset>
@@ -13649,7 +13576,7 @@
           <w:lang w:eastAsia="en-GB"/>
         </w:rPr>
         <w:drawing>
-          <wp:anchor distT="0" distB="0" distL="114300" distR="114300" simplePos="0" relativeHeight="251670528" behindDoc="0" locked="0" layoutInCell="1" allowOverlap="1" wp14:anchorId="39942698" wp14:editId="0399743C">
+          <wp:anchor distT="0" distB="0" distL="114300" distR="114300" simplePos="0" relativeHeight="251670528" behindDoc="0" locked="0" layoutInCell="1" allowOverlap="1" wp14:anchorId="47200D4F" wp14:editId="33AB5DA0">
             <wp:simplePos x="0" y="0"/>
             <wp:positionH relativeFrom="column">
               <wp:posOffset>-414020</wp:posOffset>
@@ -13713,7 +13640,7 @@
           <w:lang w:eastAsia="en-GB"/>
         </w:rPr>
         <w:drawing>
-          <wp:anchor distT="0" distB="0" distL="114300" distR="114300" simplePos="0" relativeHeight="251669504" behindDoc="0" locked="0" layoutInCell="1" allowOverlap="1" wp14:anchorId="310CC6AA" wp14:editId="522E2952">
+          <wp:anchor distT="0" distB="0" distL="114300" distR="114300" simplePos="0" relativeHeight="251669504" behindDoc="0" locked="0" layoutInCell="1" allowOverlap="1" wp14:anchorId="5033995E" wp14:editId="668F879C">
             <wp:simplePos x="0" y="0"/>
             <wp:positionH relativeFrom="column">
               <wp:posOffset>1079500</wp:posOffset>
@@ -13777,7 +13704,7 @@
           <w:lang w:eastAsia="en-GB"/>
         </w:rPr>
         <w:drawing>
-          <wp:anchor distT="0" distB="0" distL="114300" distR="114300" simplePos="0" relativeHeight="251676672" behindDoc="0" locked="0" layoutInCell="1" allowOverlap="1" wp14:anchorId="4FF40628" wp14:editId="5F9CFE6D">
+          <wp:anchor distT="0" distB="0" distL="114300" distR="114300" simplePos="0" relativeHeight="251676672" behindDoc="0" locked="0" layoutInCell="1" allowOverlap="1" wp14:anchorId="2B524B0F" wp14:editId="0F163AB2">
             <wp:simplePos x="0" y="0"/>
             <wp:positionH relativeFrom="margin">
               <wp:posOffset>3848100</wp:posOffset>
@@ -13852,7 +13779,7 @@
           <w:lang w:eastAsia="en-GB"/>
         </w:rPr>
         <w:drawing>
-          <wp:anchor distT="0" distB="0" distL="114300" distR="114300" simplePos="0" relativeHeight="251674624" behindDoc="0" locked="0" layoutInCell="1" allowOverlap="1" wp14:anchorId="24D989E5" wp14:editId="488BD80E">
+          <wp:anchor distT="0" distB="0" distL="114300" distR="114300" simplePos="0" relativeHeight="251674624" behindDoc="0" locked="0" layoutInCell="1" allowOverlap="1" wp14:anchorId="62D673A3" wp14:editId="581F1E2A">
             <wp:simplePos x="0" y="0"/>
             <wp:positionH relativeFrom="margin">
               <wp:posOffset>7685405</wp:posOffset>
@@ -13927,7 +13854,7 @@
           <w:lang w:eastAsia="en-GB"/>
         </w:rPr>
         <w:drawing>
-          <wp:anchor distT="0" distB="0" distL="114300" distR="114300" simplePos="0" relativeHeight="251675648" behindDoc="0" locked="0" layoutInCell="1" allowOverlap="1" wp14:anchorId="37EC5DF7" wp14:editId="01DD8E26">
+          <wp:anchor distT="0" distB="0" distL="114300" distR="114300" simplePos="0" relativeHeight="251675648" behindDoc="0" locked="0" layoutInCell="1" allowOverlap="1" wp14:anchorId="3CD504F4" wp14:editId="532BDA5C">
             <wp:simplePos x="0" y="0"/>
             <wp:positionH relativeFrom="column">
               <wp:posOffset>-127000</wp:posOffset>
@@ -14001,7 +13928,7 @@
         <mc:AlternateContent>
           <mc:Choice Requires="wps">
             <w:drawing>
-              <wp:anchor distT="0" distB="0" distL="114300" distR="114300" simplePos="0" relativeHeight="251719680" behindDoc="0" locked="0" layoutInCell="1" allowOverlap="1" wp14:anchorId="2BA2EADF" wp14:editId="24194728">
+              <wp:anchor distT="0" distB="0" distL="114300" distR="114300" simplePos="0" relativeHeight="251719680" behindDoc="0" locked="0" layoutInCell="1" allowOverlap="1" wp14:anchorId="5464CD78" wp14:editId="3A2B4A76">
                 <wp:simplePos x="0" y="0"/>
                 <wp:positionH relativeFrom="column">
                   <wp:posOffset>2827443</wp:posOffset>
@@ -14059,7 +13986,7 @@
           </mc:Choice>
           <mc:Fallback>
             <w:pict>
-              <v:shape w14:anchorId="1A99AD2D" id="Straight Arrow Connector 107" o:spid="_x0000_s1026" type="#_x0000_t32" style="position:absolute;margin-left:222.65pt;margin-top:16pt;width:70pt;height:0;flip:x;z-index:251719680;visibility:visible;mso-wrap-style:square;mso-width-percent:0;mso-height-percent:0;mso-wrap-distance-left:9pt;mso-wrap-distance-top:0;mso-wrap-distance-right:9pt;mso-wrap-distance-bottom:0;mso-position-horizontal:absolute;mso-position-horizontal-relative:text;mso-position-vertical:absolute;mso-position-vertical-relative:text;mso-width-percent:0;mso-height-percent:0;mso-width-relative:margin;mso-height-relative:margin" o:gfxdata="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" strokecolor="#70ad47 [3209]" strokeweight="1pt">
+              <v:shape w14:anchorId="57DC3BD8" id="Straight Arrow Connector 107" o:spid="_x0000_s1026" type="#_x0000_t32" style="position:absolute;margin-left:222.65pt;margin-top:16pt;width:70pt;height:0;flip:x;z-index:251719680;visibility:visible;mso-wrap-style:square;mso-width-percent:0;mso-height-percent:0;mso-wrap-distance-left:9pt;mso-wrap-distance-top:0;mso-wrap-distance-right:9pt;mso-wrap-distance-bottom:0;mso-position-horizontal:absolute;mso-position-horizontal-relative:text;mso-position-vertical:absolute;mso-position-vertical-relative:text;mso-width-percent:0;mso-height-percent:0;mso-width-relative:margin;mso-height-relative:margin" o:gfxdata="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" strokecolor="#70ad47 [3209]" strokeweight="1pt">
                 <v:stroke endarrow="block" joinstyle="miter"/>
               </v:shape>
             </w:pict>
@@ -14075,7 +14002,7 @@
           <w:lang w:eastAsia="en-GB"/>
         </w:rPr>
         <w:drawing>
-          <wp:anchor distT="0" distB="0" distL="114300" distR="114300" simplePos="0" relativeHeight="251672576" behindDoc="0" locked="0" layoutInCell="1" allowOverlap="1" wp14:anchorId="78CB815A" wp14:editId="322E3FE6">
+          <wp:anchor distT="0" distB="0" distL="114300" distR="114300" simplePos="0" relativeHeight="251672576" behindDoc="0" locked="0" layoutInCell="1" allowOverlap="1" wp14:anchorId="29D470DA" wp14:editId="55FA28D2">
             <wp:simplePos x="0" y="0"/>
             <wp:positionH relativeFrom="margin">
               <wp:posOffset>1397000</wp:posOffset>
@@ -14152,7 +14079,7 @@
         <mc:AlternateContent>
           <mc:Choice Requires="wps">
             <w:drawing>
-              <wp:anchor distT="0" distB="0" distL="114300" distR="114300" simplePos="0" relativeHeight="251715584" behindDoc="0" locked="0" layoutInCell="1" allowOverlap="1" wp14:anchorId="33562B1B" wp14:editId="0BC06867">
+              <wp:anchor distT="0" distB="0" distL="114300" distR="114300" simplePos="0" relativeHeight="251715584" behindDoc="0" locked="0" layoutInCell="1" allowOverlap="1" wp14:anchorId="78FCE105" wp14:editId="185169C4">
                 <wp:simplePos x="0" y="0"/>
                 <wp:positionH relativeFrom="column">
                   <wp:posOffset>7077074</wp:posOffset>
@@ -14213,7 +14140,7 @@
           </mc:Choice>
           <mc:Fallback>
             <w:pict>
-              <v:shape w14:anchorId="2541B02C" id="Connector: Elbow 99" o:spid="_x0000_s1026" type="#_x0000_t34" style="position:absolute;margin-left:557.25pt;margin-top:3pt;width:45.75pt;height:48.75pt;z-index:251715584;visibility:visible;mso-wrap-style:square;mso-width-percent:0;mso-height-percent:0;mso-wrap-distance-left:9pt;mso-wrap-distance-top:0;mso-wrap-distance-right:9pt;mso-wrap-distance-bottom:0;mso-position-horizontal:absolute;mso-position-horizontal-relative:text;mso-position-vertical:absolute;mso-position-vertical-relative:text;mso-width-percent:0;mso-height-percent:0;mso-width-relative:margin;mso-height-relative:margin" o:gfxdata="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" adj="255" strokecolor="#70ad47 [3209]" strokeweight="1pt">
+              <v:shape w14:anchorId="28E531AA" id="Connector: Elbow 99" o:spid="_x0000_s1026" type="#_x0000_t34" style="position:absolute;margin-left:557.25pt;margin-top:3pt;width:45.75pt;height:48.75pt;z-index:251715584;visibility:visible;mso-wrap-style:square;mso-width-percent:0;mso-height-percent:0;mso-wrap-distance-left:9pt;mso-wrap-distance-top:0;mso-wrap-distance-right:9pt;mso-wrap-distance-bottom:0;mso-position-horizontal:absolute;mso-position-horizontal-relative:text;mso-position-vertical:absolute;mso-position-vertical-relative:text;mso-width-percent:0;mso-height-percent:0;mso-width-relative:margin;mso-height-relative:margin" o:gfxdata="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" adj="255" strokecolor="#70ad47 [3209]" strokeweight="1pt">
                 <v:stroke dashstyle="1 1" endarrow="block"/>
               </v:shape>
             </w:pict>
@@ -14245,7 +14172,7 @@
         <mc:AlternateContent>
           <mc:Choice Requires="wps">
             <w:drawing>
-              <wp:anchor distT="0" distB="0" distL="114300" distR="114300" simplePos="0" relativeHeight="251718656" behindDoc="0" locked="0" layoutInCell="1" allowOverlap="1" wp14:anchorId="6F71F6BB" wp14:editId="0213506F">
+              <wp:anchor distT="0" distB="0" distL="114300" distR="114300" simplePos="0" relativeHeight="251718656" behindDoc="0" locked="0" layoutInCell="1" allowOverlap="1" wp14:anchorId="06533BE1" wp14:editId="422CD8A4">
                 <wp:simplePos x="0" y="0"/>
                 <wp:positionH relativeFrom="leftMargin">
                   <wp:posOffset>209550</wp:posOffset>
@@ -14320,7 +14247,7 @@
           </mc:Choice>
           <mc:Fallback>
             <w:pict>
-              <v:shape w14:anchorId="6F71F6BB" id="Text Box 104" o:spid="_x0000_s1035" type="#_x0000_t202" style="position:absolute;margin-left:16.5pt;margin-top:13.25pt;width:78pt;height:29.15pt;z-index:251718656;visibility:visible;mso-wrap-style:square;mso-width-percent:0;mso-height-percent:0;mso-wrap-distance-left:9pt;mso-wrap-distance-top:0;mso-wrap-distance-right:9pt;mso-wrap-distance-bottom:0;mso-position-horizontal:absolute;mso-position-horizontal-relative:left-margin-area;mso-position-vertical:absolute;mso-position-vertical-relative:text;mso-width-percent:0;mso-height-percent:0;mso-width-relative:margin;mso-height-relative:margin;v-text-anchor:top" o:gfxdata="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" filled="f" stroked="f" strokeweight=".5pt">
+              <v:shape w14:anchorId="06533BE1" id="Text Box 104" o:spid="_x0000_s1035" type="#_x0000_t202" style="position:absolute;margin-left:16.5pt;margin-top:13.25pt;width:78pt;height:29.15pt;z-index:251718656;visibility:visible;mso-wrap-style:square;mso-width-percent:0;mso-height-percent:0;mso-wrap-distance-left:9pt;mso-wrap-distance-top:0;mso-wrap-distance-right:9pt;mso-wrap-distance-bottom:0;mso-position-horizontal:absolute;mso-position-horizontal-relative:left-margin-area;mso-position-vertical:absolute;mso-position-vertical-relative:text;mso-width-percent:0;mso-height-percent:0;mso-width-relative:margin;mso-height-relative:margin;v-text-anchor:top" o:gfxdata="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" filled="f" stroked="f" strokeweight=".5pt">
                 <v:textbox>
                   <w:txbxContent>
                     <w:p>
@@ -14361,7 +14288,7 @@
           <w:lang w:eastAsia="en-GB"/>
         </w:rPr>
         <w:drawing>
-          <wp:anchor distT="0" distB="0" distL="114300" distR="114300" simplePos="0" relativeHeight="251678720" behindDoc="0" locked="0" layoutInCell="1" allowOverlap="1" wp14:anchorId="3A016666" wp14:editId="62C23A1C">
+          <wp:anchor distT="0" distB="0" distL="114300" distR="114300" simplePos="0" relativeHeight="251678720" behindDoc="0" locked="0" layoutInCell="1" allowOverlap="1" wp14:anchorId="4D7FE45E" wp14:editId="3E68CD5B">
             <wp:simplePos x="0" y="0"/>
             <wp:positionH relativeFrom="margin">
               <wp:posOffset>541020</wp:posOffset>
@@ -14451,13 +14378,13 @@
         <mc:AlternateContent>
           <mc:Choice Requires="wps">
             <w:drawing>
-              <wp:anchor distT="0" distB="0" distL="114300" distR="114300" simplePos="0" relativeHeight="251720704" behindDoc="0" locked="0" layoutInCell="1" allowOverlap="1" wp14:anchorId="503C39F5" wp14:editId="31885A86">
+              <wp:anchor distT="0" distB="0" distL="114300" distR="114300" simplePos="0" relativeHeight="251720704" behindDoc="0" locked="0" layoutInCell="1" allowOverlap="1" wp14:anchorId="559AE26A" wp14:editId="31ECEBDA">
                 <wp:simplePos x="0" y="0"/>
                 <wp:positionH relativeFrom="column">
-                  <wp:posOffset>2734733</wp:posOffset>
+                  <wp:posOffset>2722880</wp:posOffset>
                 </wp:positionH>
                 <wp:positionV relativeFrom="paragraph">
-                  <wp:posOffset>205317</wp:posOffset>
+                  <wp:posOffset>190409</wp:posOffset>
                 </wp:positionV>
                 <wp:extent cx="8559800" cy="239818"/>
                 <wp:effectExtent l="38100" t="0" r="31750" b="103505"/>
@@ -14511,13 +14438,867 @@
           </mc:Choice>
           <mc:Fallback>
             <w:pict>
-              <v:shape w14:anchorId="3A47718D" id="Connector: Elbow 108" o:spid="_x0000_s1026" type="#_x0000_t34" style="position:absolute;margin-left:215.35pt;margin-top:16.15pt;width:674pt;height:18.9pt;flip:x;z-index:251720704;visibility:visible;mso-wrap-style:square;mso-width-percent:0;mso-height-percent:0;mso-wrap-distance-left:9pt;mso-wrap-distance-top:0;mso-wrap-distance-right:9pt;mso-wrap-distance-bottom:0;mso-position-horizontal:absolute;mso-position-horizontal-relative:text;mso-position-vertical:absolute;mso-position-vertical-relative:text;mso-width-percent:0;mso-height-percent:0;mso-width-relative:margin;mso-height-relative:margin" o:gfxdata="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" adj="16" strokecolor="#ed7d31 [3205]" strokeweight="1pt">
+              <v:shape w14:anchorId="5B8E7D48" id="Connector: Elbow 108" o:spid="_x0000_s1026" type="#_x0000_t34" style="position:absolute;margin-left:214.4pt;margin-top:15pt;width:674pt;height:18.9pt;flip:x;z-index:251720704;visibility:visible;mso-wrap-style:square;mso-width-percent:0;mso-height-percent:0;mso-wrap-distance-left:9pt;mso-wrap-distance-top:0;mso-wrap-distance-right:9pt;mso-wrap-distance-bottom:0;mso-position-horizontal:absolute;mso-position-horizontal-relative:text;mso-position-vertical:absolute;mso-position-vertical-relative:text;mso-width-percent:0;mso-height-percent:0;mso-width-relative:margin;mso-height-relative:margin" o:gfxdata="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" adj="16" strokecolor="#ed7d31 [3205]" strokeweight="1pt">
                 <v:stroke endarrow="block"/>
               </v:shape>
             </w:pict>
           </mc:Fallback>
         </mc:AlternateContent>
       </w:r>
+    </w:p>
+    <w:p>
+      <w:pPr>
+        <w:tabs>
+          <w:tab w:val="center" w:pos="8482"/>
+        </w:tabs>
+        <w:rPr>
+          <w:rFonts w:ascii="Arial" w:eastAsia="Times New Roman" w:hAnsi="Arial" w:cs="Arial"/>
+          <w:noProof/>
+          <w:sz w:val="25"/>
+          <w:szCs w:val="25"/>
+          <w:lang w:eastAsia="en-GB"/>
+        </w:rPr>
+      </w:pPr>
+      <w:r>
+        <w:rPr>
+          <w:rFonts w:ascii="Arial" w:eastAsia="Times New Roman" w:hAnsi="Arial" w:cs="Arial"/>
+          <w:noProof/>
+          <w:sz w:val="25"/>
+          <w:szCs w:val="25"/>
+          <w:lang w:eastAsia="en-GB"/>
+        </w:rPr>
+        <mc:AlternateContent>
+          <mc:Choice Requires="wps">
+            <w:drawing>
+              <wp:anchor distT="0" distB="0" distL="114300" distR="114300" simplePos="0" relativeHeight="251736064" behindDoc="0" locked="0" layoutInCell="1" allowOverlap="1" wp14:anchorId="6920E0E3" wp14:editId="2D604460">
+                <wp:simplePos x="0" y="0"/>
+                <wp:positionH relativeFrom="margin">
+                  <wp:posOffset>2732314</wp:posOffset>
+                </wp:positionH>
+                <wp:positionV relativeFrom="paragraph">
+                  <wp:posOffset>-751115</wp:posOffset>
+                </wp:positionV>
+                <wp:extent cx="4305300" cy="457200"/>
+                <wp:effectExtent l="0" t="0" r="0" b="0"/>
+                <wp:wrapNone/>
+                <wp:docPr id="123" name="Text Box 123"/>
+                <wp:cNvGraphicFramePr/>
+                <a:graphic xmlns:a="http://schemas.openxmlformats.org/drawingml/2006/main">
+                  <a:graphicData uri="http://schemas.microsoft.com/office/word/2010/wordprocessingShape">
+                    <wps:wsp>
+                      <wps:cNvSpPr txBox="1"/>
+                      <wps:spPr>
+                        <a:xfrm>
+                          <a:off x="0" y="0"/>
+                          <a:ext cx="4305300" cy="457200"/>
+                        </a:xfrm>
+                        <a:prstGeom prst="rect">
+                          <a:avLst/>
+                        </a:prstGeom>
+                        <a:noFill/>
+                        <a:ln w="6350">
+                          <a:noFill/>
+                        </a:ln>
+                      </wps:spPr>
+                      <wps:txbx>
+                        <w:txbxContent>
+                          <w:p>
+                            <w:pPr>
+                              <w:tabs>
+                                <w:tab w:val="left" w:pos="2685"/>
+                              </w:tabs>
+                              <w:rPr>
+                                <w:rFonts w:ascii="Baskerville Old Face" w:hAnsi="Baskerville Old Face"/>
+                                <w:color w:val="767171" w:themeColor="background2" w:themeShade="80"/>
+                                <w:sz w:val="26"/>
+                                <w:szCs w:val="26"/>
+                              </w:rPr>
+                            </w:pPr>
+                            <w:r>
+                              <w:rPr>
+                                <w:rFonts w:ascii="Baskerville Old Face" w:hAnsi="Baskerville Old Face"/>
+                                <w:color w:val="767171" w:themeColor="background2" w:themeShade="80"/>
+                                <w:sz w:val="40"/>
+                                <w:szCs w:val="40"/>
+                              </w:rPr>
+                              <w:t>Use Case Diagram</w:t>
+                            </w:r>
+                            <w:r>
+                              <w:rPr>
+                                <w:rFonts w:ascii="Baskerville Old Face" w:hAnsi="Baskerville Old Face"/>
+                                <w:color w:val="767171" w:themeColor="background2" w:themeShade="80"/>
+                                <w:sz w:val="40"/>
+                                <w:szCs w:val="40"/>
+                              </w:rPr>
+                              <w:t xml:space="preserve"> </w:t>
+                            </w:r>
+                            <w:r>
+                              <w:rPr>
+                                <w:rFonts w:ascii="Baskerville Old Face" w:hAnsi="Baskerville Old Face"/>
+                                <w:color w:val="767171" w:themeColor="background2" w:themeShade="80"/>
+                              </w:rPr>
+                              <w:t>(</w:t>
+                            </w:r>
+                            <w:r>
+                              <w:rPr>
+                                <w:rFonts w:ascii="Baskerville Old Face" w:hAnsi="Baskerville Old Face"/>
+                                <w:color w:val="C00000"/>
+                              </w:rPr>
+                              <w:t>AFTER MODIFICATION</w:t>
+                            </w:r>
+                            <w:r>
+                              <w:rPr>
+                                <w:rFonts w:ascii="Baskerville Old Face" w:hAnsi="Baskerville Old Face"/>
+                                <w:color w:val="767171" w:themeColor="background2" w:themeShade="80"/>
+                              </w:rPr>
+                              <w:t>)</w:t>
+                            </w:r>
+                          </w:p>
+                          <w:p/>
+                        </w:txbxContent>
+                      </wps:txbx>
+                      <wps:bodyPr rot="0" spcFirstLastPara="0" vertOverflow="overflow" horzOverflow="overflow" vert="horz" wrap="square" lIns="91440" tIns="45720" rIns="91440" bIns="45720" numCol="1" spcCol="0" rtlCol="0" fromWordArt="0" anchor="t" anchorCtr="0" forceAA="0" compatLnSpc="1">
+                        <a:prstTxWarp prst="textNoShape">
+                          <a:avLst/>
+                        </a:prstTxWarp>
+                        <a:noAutofit/>
+                      </wps:bodyPr>
+                    </wps:wsp>
+                  </a:graphicData>
+                </a:graphic>
+                <wp14:sizeRelH relativeFrom="margin">
+                  <wp14:pctWidth>0</wp14:pctWidth>
+                </wp14:sizeRelH>
+                <wp14:sizeRelV relativeFrom="margin">
+                  <wp14:pctHeight>0</wp14:pctHeight>
+                </wp14:sizeRelV>
+              </wp:anchor>
+            </w:drawing>
+          </mc:Choice>
+          <mc:Fallback>
+            <w:pict>
+              <v:shape w14:anchorId="6920E0E3" id="Text Box 123" o:spid="_x0000_s1036" type="#_x0000_t202" style="position:absolute;margin-left:215.15pt;margin-top:-59.15pt;width:339pt;height:36pt;z-index:251736064;visibility:visible;mso-wrap-style:square;mso-width-percent:0;mso-height-percent:0;mso-wrap-distance-left:9pt;mso-wrap-distance-top:0;mso-wrap-distance-right:9pt;mso-wrap-distance-bottom:0;mso-position-horizontal:absolute;mso-position-horizontal-relative:margin;mso-position-vertical:absolute;mso-position-vertical-relative:text;mso-width-percent:0;mso-height-percent:0;mso-width-relative:margin;mso-height-relative:margin;v-text-anchor:top" o:gfxdata="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" filled="f" stroked="f" strokeweight=".5pt">
+                <v:textbox>
+                  <w:txbxContent>
+                    <w:p>
+                      <w:pPr>
+                        <w:tabs>
+                          <w:tab w:val="left" w:pos="2685"/>
+                        </w:tabs>
+                        <w:rPr>
+                          <w:rFonts w:ascii="Baskerville Old Face" w:hAnsi="Baskerville Old Face"/>
+                          <w:color w:val="767171" w:themeColor="background2" w:themeShade="80"/>
+                          <w:sz w:val="26"/>
+                          <w:szCs w:val="26"/>
+                        </w:rPr>
+                      </w:pPr>
+                      <w:r>
+                        <w:rPr>
+                          <w:rFonts w:ascii="Baskerville Old Face" w:hAnsi="Baskerville Old Face"/>
+                          <w:color w:val="767171" w:themeColor="background2" w:themeShade="80"/>
+                          <w:sz w:val="40"/>
+                          <w:szCs w:val="40"/>
+                        </w:rPr>
+                        <w:t>Use Case Diagram</w:t>
+                      </w:r>
+                      <w:r>
+                        <w:rPr>
+                          <w:rFonts w:ascii="Baskerville Old Face" w:hAnsi="Baskerville Old Face"/>
+                          <w:color w:val="767171" w:themeColor="background2" w:themeShade="80"/>
+                          <w:sz w:val="40"/>
+                          <w:szCs w:val="40"/>
+                        </w:rPr>
+                        <w:t xml:space="preserve"> </w:t>
+                      </w:r>
+                      <w:r>
+                        <w:rPr>
+                          <w:rFonts w:ascii="Baskerville Old Face" w:hAnsi="Baskerville Old Face"/>
+                          <w:color w:val="767171" w:themeColor="background2" w:themeShade="80"/>
+                        </w:rPr>
+                        <w:t>(</w:t>
+                      </w:r>
+                      <w:r>
+                        <w:rPr>
+                          <w:rFonts w:ascii="Baskerville Old Face" w:hAnsi="Baskerville Old Face"/>
+                          <w:color w:val="C00000"/>
+                        </w:rPr>
+                        <w:t>AFTER MODIFICATION</w:t>
+                      </w:r>
+                      <w:r>
+                        <w:rPr>
+                          <w:rFonts w:ascii="Baskerville Old Face" w:hAnsi="Baskerville Old Face"/>
+                          <w:color w:val="767171" w:themeColor="background2" w:themeShade="80"/>
+                        </w:rPr>
+                        <w:t>)</w:t>
+                      </w:r>
+                    </w:p>
+                    <w:p/>
+                  </w:txbxContent>
+                </v:textbox>
+                <w10:wrap anchorx="margin"/>
+              </v:shape>
+            </w:pict>
+          </mc:Fallback>
+        </mc:AlternateContent>
+      </w:r>
+    </w:p>
+    <w:p>
+      <w:pPr>
+        <w:tabs>
+          <w:tab w:val="center" w:pos="8482"/>
+        </w:tabs>
+        <w:rPr>
+          <w:rFonts w:ascii="Arial" w:eastAsia="Times New Roman" w:hAnsi="Arial" w:cs="Arial"/>
+          <w:noProof/>
+          <w:sz w:val="25"/>
+          <w:szCs w:val="25"/>
+          <w:lang w:eastAsia="en-GB"/>
+        </w:rPr>
+      </w:pPr>
+      <w:r>
+        <w:rPr>
+          <w:rFonts w:ascii="Arial" w:eastAsia="Times New Roman" w:hAnsi="Arial" w:cs="Arial"/>
+          <w:noProof/>
+          <w:sz w:val="25"/>
+          <w:szCs w:val="25"/>
+          <w:lang w:eastAsia="en-GB"/>
+        </w:rPr>
+        <mc:AlternateContent>
+          <mc:Choice Requires="wps">
+            <w:drawing>
+              <wp:anchor distT="0" distB="0" distL="114300" distR="114300" simplePos="0" relativeHeight="251738112" behindDoc="0" locked="0" layoutInCell="1" allowOverlap="1" wp14:anchorId="612BDD88" wp14:editId="6ADE8F42">
+                <wp:simplePos x="0" y="0"/>
+                <wp:positionH relativeFrom="column">
+                  <wp:posOffset>2340429</wp:posOffset>
+                </wp:positionH>
+                <wp:positionV relativeFrom="paragraph">
+                  <wp:posOffset>234949</wp:posOffset>
+                </wp:positionV>
+                <wp:extent cx="5714909" cy="8403771"/>
+                <wp:effectExtent l="0" t="0" r="19685" b="16510"/>
+                <wp:wrapNone/>
+                <wp:docPr id="125" name="Rectangle: Rounded Corners 125"/>
+                <wp:cNvGraphicFramePr/>
+                <a:graphic xmlns:a="http://schemas.openxmlformats.org/drawingml/2006/main">
+                  <a:graphicData uri="http://schemas.microsoft.com/office/word/2010/wordprocessingShape">
+                    <wps:wsp>
+                      <wps:cNvSpPr/>
+                      <wps:spPr>
+                        <a:xfrm>
+                          <a:off x="0" y="0"/>
+                          <a:ext cx="5714909" cy="8403771"/>
+                        </a:xfrm>
+                        <a:prstGeom prst="roundRect">
+                          <a:avLst/>
+                        </a:prstGeom>
+                        <a:solidFill>
+                          <a:schemeClr val="accent2">
+                            <a:lumMod val="60000"/>
+                            <a:lumOff val="40000"/>
+                            <a:alpha val="18824"/>
+                          </a:schemeClr>
+                        </a:solidFill>
+                      </wps:spPr>
+                      <wps:style>
+                        <a:lnRef idx="2">
+                          <a:schemeClr val="accent1">
+                            <a:shade val="50000"/>
+                          </a:schemeClr>
+                        </a:lnRef>
+                        <a:fillRef idx="1">
+                          <a:schemeClr val="accent1"/>
+                        </a:fillRef>
+                        <a:effectRef idx="0">
+                          <a:schemeClr val="accent1"/>
+                        </a:effectRef>
+                        <a:fontRef idx="minor">
+                          <a:schemeClr val="lt1"/>
+                        </a:fontRef>
+                      </wps:style>
+                      <wps:bodyPr rot="0" spcFirstLastPara="0" vertOverflow="overflow" horzOverflow="overflow" vert="horz" wrap="square" lIns="91440" tIns="45720" rIns="91440" bIns="45720" numCol="1" spcCol="0" rtlCol="0" fromWordArt="0" anchor="ctr" anchorCtr="0" forceAA="0" compatLnSpc="1">
+                        <a:prstTxWarp prst="textNoShape">
+                          <a:avLst/>
+                        </a:prstTxWarp>
+                        <a:noAutofit/>
+                      </wps:bodyPr>
+                    </wps:wsp>
+                  </a:graphicData>
+                </a:graphic>
+                <wp14:sizeRelH relativeFrom="margin">
+                  <wp14:pctWidth>0</wp14:pctWidth>
+                </wp14:sizeRelH>
+                <wp14:sizeRelV relativeFrom="margin">
+                  <wp14:pctHeight>0</wp14:pctHeight>
+                </wp14:sizeRelV>
+              </wp:anchor>
+            </w:drawing>
+          </mc:Choice>
+          <mc:Fallback>
+            <w:pict>
+              <v:roundrect w14:anchorId="0804A579" id="Rectangle: Rounded Corners 125" o:spid="_x0000_s1026" style="position:absolute;margin-left:184.3pt;margin-top:18.5pt;width:450pt;height:661.7pt;z-index:251738112;visibility:visible;mso-wrap-style:square;mso-width-percent:0;mso-height-percent:0;mso-wrap-distance-left:9pt;mso-wrap-distance-top:0;mso-wrap-distance-right:9pt;mso-wrap-distance-bottom:0;mso-position-horizontal:absolute;mso-position-horizontal-relative:text;mso-position-vertical:absolute;mso-position-vertical-relative:text;mso-width-percent:0;mso-height-percent:0;mso-width-relative:margin;mso-height-relative:margin;v-text-anchor:middle" arcsize="10923f" o:gfxdata="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" fillcolor="#f4b083 [1941]" strokecolor="#1f3763 [1604]" strokeweight="1pt">
+                <v:fill opacity="12336f"/>
+                <v:stroke joinstyle="miter"/>
+              </v:roundrect>
+            </w:pict>
+          </mc:Fallback>
+        </mc:AlternateContent>
+      </w:r>
+    </w:p>
+    <w:p>
+      <w:pPr>
+        <w:tabs>
+          <w:tab w:val="center" w:pos="8482"/>
+        </w:tabs>
+        <w:rPr>
+          <w:rFonts w:ascii="Arial" w:eastAsia="Times New Roman" w:hAnsi="Arial" w:cs="Arial"/>
+          <w:noProof/>
+          <w:sz w:val="25"/>
+          <w:szCs w:val="25"/>
+          <w:lang w:eastAsia="en-GB"/>
+        </w:rPr>
+      </w:pPr>
+      <w:r>
+        <w:rPr>
+          <w:rFonts w:ascii="Arial" w:eastAsia="Times New Roman" w:hAnsi="Arial" w:cs="Arial"/>
+          <w:noProof/>
+          <w:sz w:val="25"/>
+          <w:szCs w:val="25"/>
+          <w:lang w:eastAsia="en-GB"/>
+        </w:rPr>
+        <mc:AlternateContent>
+          <mc:Choice Requires="wps">
+            <w:drawing>
+              <wp:anchor distT="0" distB="0" distL="114300" distR="114300" simplePos="0" relativeHeight="251739136" behindDoc="0" locked="0" layoutInCell="1" allowOverlap="1" wp14:anchorId="772AC38B" wp14:editId="3E9CB357">
+                <wp:simplePos x="0" y="0"/>
+                <wp:positionH relativeFrom="column">
+                  <wp:posOffset>4342765</wp:posOffset>
+                </wp:positionH>
+                <wp:positionV relativeFrom="paragraph">
+                  <wp:posOffset>12065</wp:posOffset>
+                </wp:positionV>
+                <wp:extent cx="2013857" cy="685800"/>
+                <wp:effectExtent l="0" t="0" r="0" b="0"/>
+                <wp:wrapNone/>
+                <wp:docPr id="126" name="Text Box 126"/>
+                <wp:cNvGraphicFramePr/>
+                <a:graphic xmlns:a="http://schemas.openxmlformats.org/drawingml/2006/main">
+                  <a:graphicData uri="http://schemas.microsoft.com/office/word/2010/wordprocessingShape">
+                    <wps:wsp>
+                      <wps:cNvSpPr txBox="1"/>
+                      <wps:spPr>
+                        <a:xfrm>
+                          <a:off x="0" y="0"/>
+                          <a:ext cx="2013857" cy="685800"/>
+                        </a:xfrm>
+                        <a:prstGeom prst="rect">
+                          <a:avLst/>
+                        </a:prstGeom>
+                        <a:noFill/>
+                        <a:ln w="6350">
+                          <a:noFill/>
+                        </a:ln>
+                      </wps:spPr>
+                      <wps:txbx>
+                        <w:txbxContent>
+                          <w:p>
+                            <w:pPr>
+                              <w:rPr>
+                                <w:b/>
+                                <w:bCs/>
+                                <w:color w:val="385623" w:themeColor="accent6" w:themeShade="80"/>
+                                <w:sz w:val="24"/>
+                                <w:szCs w:val="24"/>
+                              </w:rPr>
+                            </w:pPr>
+                            <w:r>
+                              <w:rPr>
+                                <w:b/>
+                                <w:bCs/>
+                                <w:color w:val="385623" w:themeColor="accent6" w:themeShade="80"/>
+                                <w:sz w:val="24"/>
+                                <w:szCs w:val="24"/>
+                              </w:rPr>
+                              <w:t>Security Trading Application</w:t>
+                            </w:r>
+                          </w:p>
+                        </w:txbxContent>
+                      </wps:txbx>
+                      <wps:bodyPr rot="0" spcFirstLastPara="0" vertOverflow="overflow" horzOverflow="overflow" vert="horz" wrap="square" lIns="91440" tIns="45720" rIns="91440" bIns="45720" numCol="1" spcCol="0" rtlCol="0" fromWordArt="0" anchor="t" anchorCtr="0" forceAA="0" compatLnSpc="1">
+                        <a:prstTxWarp prst="textNoShape">
+                          <a:avLst/>
+                        </a:prstTxWarp>
+                        <a:noAutofit/>
+                      </wps:bodyPr>
+                    </wps:wsp>
+                  </a:graphicData>
+                </a:graphic>
+                <wp14:sizeRelH relativeFrom="margin">
+                  <wp14:pctWidth>0</wp14:pctWidth>
+                </wp14:sizeRelH>
+              </wp:anchor>
+            </w:drawing>
+          </mc:Choice>
+          <mc:Fallback>
+            <w:pict>
+              <v:shape w14:anchorId="772AC38B" id="Text Box 126" o:spid="_x0000_s1037" type="#_x0000_t202" style="position:absolute;margin-left:341.95pt;margin-top:.95pt;width:158.55pt;height:54pt;z-index:251739136;visibility:visible;mso-wrap-style:square;mso-width-percent:0;mso-wrap-distance-left:9pt;mso-wrap-distance-top:0;mso-wrap-distance-right:9pt;mso-wrap-distance-bottom:0;mso-position-horizontal:absolute;mso-position-horizontal-relative:text;mso-position-vertical:absolute;mso-position-vertical-relative:text;mso-width-percent:0;mso-width-relative:margin;v-text-anchor:top" o:gfxdata="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" filled="f" stroked="f" strokeweight=".5pt">
+                <v:textbox>
+                  <w:txbxContent>
+                    <w:p>
+                      <w:pPr>
+                        <w:rPr>
+                          <w:b/>
+                          <w:bCs/>
+                          <w:color w:val="385623" w:themeColor="accent6" w:themeShade="80"/>
+                          <w:sz w:val="24"/>
+                          <w:szCs w:val="24"/>
+                        </w:rPr>
+                      </w:pPr>
+                      <w:r>
+                        <w:rPr>
+                          <w:b/>
+                          <w:bCs/>
+                          <w:color w:val="385623" w:themeColor="accent6" w:themeShade="80"/>
+                          <w:sz w:val="24"/>
+                          <w:szCs w:val="24"/>
+                        </w:rPr>
+                        <w:t>Security Trading Application</w:t>
+                      </w:r>
+                    </w:p>
+                  </w:txbxContent>
+                </v:textbox>
+              </v:shape>
+            </w:pict>
+          </mc:Fallback>
+        </mc:AlternateContent>
+      </w:r>
+    </w:p>
+    <w:p>
+      <w:pPr>
+        <w:tabs>
+          <w:tab w:val="center" w:pos="8482"/>
+        </w:tabs>
+        <w:rPr>
+          <w:rFonts w:ascii="Arial" w:eastAsia="Times New Roman" w:hAnsi="Arial" w:cs="Arial"/>
+          <w:noProof/>
+          <w:sz w:val="25"/>
+          <w:szCs w:val="25"/>
+          <w:lang w:eastAsia="en-GB"/>
+        </w:rPr>
+      </w:pPr>
+    </w:p>
+    <w:p>
+      <w:pPr>
+        <w:tabs>
+          <w:tab w:val="center" w:pos="8482"/>
+        </w:tabs>
+        <w:rPr>
+          <w:rFonts w:ascii="Arial" w:eastAsia="Times New Roman" w:hAnsi="Arial" w:cs="Arial"/>
+          <w:noProof/>
+          <w:sz w:val="25"/>
+          <w:szCs w:val="25"/>
+          <w:lang w:eastAsia="en-GB"/>
+        </w:rPr>
+      </w:pPr>
+      <w:r>
+        <w:rPr>
+          <w:rFonts w:ascii="Arial" w:eastAsia="Times New Roman" w:hAnsi="Arial" w:cs="Arial"/>
+          <w:noProof/>
+          <w:sz w:val="25"/>
+          <w:szCs w:val="25"/>
+          <w:lang w:eastAsia="en-GB"/>
+        </w:rPr>
+        <w:drawing>
+          <wp:anchor distT="0" distB="0" distL="114300" distR="114300" simplePos="0" relativeHeight="251737088" behindDoc="0" locked="0" layoutInCell="1" allowOverlap="1" wp14:anchorId="1C98F696" wp14:editId="33389423">
+            <wp:simplePos x="0" y="0"/>
+            <wp:positionH relativeFrom="column">
+              <wp:posOffset>1208313</wp:posOffset>
+            </wp:positionH>
+            <wp:positionV relativeFrom="paragraph">
+              <wp:posOffset>46536</wp:posOffset>
+            </wp:positionV>
+            <wp:extent cx="8360229" cy="7495018"/>
+            <wp:effectExtent l="0" t="0" r="3175" b="0"/>
+            <wp:wrapNone/>
+            <wp:docPr id="124" name="Picture 124" descr="A picture containing text, map&#10;&#10;Description generated with very high confidence"/>
+            <wp:cNvGraphicFramePr>
+              <a:graphicFrameLocks xmlns:a="http://schemas.openxmlformats.org/drawingml/2006/main" noChangeAspect="1"/>
+            </wp:cNvGraphicFramePr>
+            <a:graphic xmlns:a="http://schemas.openxmlformats.org/drawingml/2006/main">
+              <a:graphicData uri="http://schemas.openxmlformats.org/drawingml/2006/picture">
+                <pic:pic xmlns:pic="http://schemas.openxmlformats.org/drawingml/2006/picture">
+                  <pic:nvPicPr>
+                    <pic:cNvPr id="124" name="archtiecture diagram (1).png"/>
+                    <pic:cNvPicPr/>
+                  </pic:nvPicPr>
+                  <pic:blipFill>
+                    <a:blip r:embed="rId28">
+                      <a:extLst>
+                        <a:ext uri="{28A0092B-C50C-407E-A947-70E740481C1C}">
+                          <a14:useLocalDpi xmlns:a14="http://schemas.microsoft.com/office/drawing/2010/main" val="0"/>
+                        </a:ext>
+                      </a:extLst>
+                    </a:blip>
+                    <a:stretch>
+                      <a:fillRect/>
+                    </a:stretch>
+                  </pic:blipFill>
+                  <pic:spPr>
+                    <a:xfrm>
+                      <a:off x="0" y="0"/>
+                      <a:ext cx="8368677" cy="7502592"/>
+                    </a:xfrm>
+                    <a:prstGeom prst="rect">
+                      <a:avLst/>
+                    </a:prstGeom>
+                  </pic:spPr>
+                </pic:pic>
+              </a:graphicData>
+            </a:graphic>
+            <wp14:sizeRelH relativeFrom="margin">
+              <wp14:pctWidth>0</wp14:pctWidth>
+            </wp14:sizeRelH>
+            <wp14:sizeRelV relativeFrom="margin">
+              <wp14:pctHeight>0</wp14:pctHeight>
+            </wp14:sizeRelV>
+          </wp:anchor>
+        </w:drawing>
+      </w:r>
+    </w:p>
+    <w:p>
+      <w:pPr>
+        <w:tabs>
+          <w:tab w:val="center" w:pos="8482"/>
+        </w:tabs>
+        <w:rPr>
+          <w:rFonts w:ascii="Arial" w:eastAsia="Times New Roman" w:hAnsi="Arial" w:cs="Arial"/>
+          <w:noProof/>
+          <w:sz w:val="25"/>
+          <w:szCs w:val="25"/>
+          <w:lang w:eastAsia="en-GB"/>
+        </w:rPr>
+      </w:pPr>
+    </w:p>
+    <w:p>
+      <w:pPr>
+        <w:tabs>
+          <w:tab w:val="center" w:pos="8482"/>
+        </w:tabs>
+        <w:rPr>
+          <w:rFonts w:ascii="Arial" w:eastAsia="Times New Roman" w:hAnsi="Arial" w:cs="Arial"/>
+          <w:noProof/>
+          <w:sz w:val="25"/>
+          <w:szCs w:val="25"/>
+          <w:lang w:eastAsia="en-GB"/>
+        </w:rPr>
+      </w:pPr>
+    </w:p>
+    <w:p>
+      <w:pPr>
+        <w:tabs>
+          <w:tab w:val="center" w:pos="8482"/>
+        </w:tabs>
+        <w:rPr>
+          <w:rFonts w:ascii="Arial" w:eastAsia="Times New Roman" w:hAnsi="Arial" w:cs="Arial"/>
+          <w:noProof/>
+          <w:sz w:val="25"/>
+          <w:szCs w:val="25"/>
+          <w:lang w:eastAsia="en-GB"/>
+        </w:rPr>
+      </w:pPr>
+    </w:p>
+    <w:p>
+      <w:pPr>
+        <w:tabs>
+          <w:tab w:val="center" w:pos="8482"/>
+        </w:tabs>
+        <w:rPr>
+          <w:rFonts w:ascii="Arial" w:eastAsia="Times New Roman" w:hAnsi="Arial" w:cs="Arial"/>
+          <w:noProof/>
+          <w:sz w:val="25"/>
+          <w:szCs w:val="25"/>
+          <w:lang w:eastAsia="en-GB"/>
+        </w:rPr>
+      </w:pPr>
+    </w:p>
+    <w:p>
+      <w:pPr>
+        <w:tabs>
+          <w:tab w:val="center" w:pos="8482"/>
+        </w:tabs>
+        <w:rPr>
+          <w:rFonts w:ascii="Arial" w:eastAsia="Times New Roman" w:hAnsi="Arial" w:cs="Arial"/>
+          <w:noProof/>
+          <w:sz w:val="25"/>
+          <w:szCs w:val="25"/>
+          <w:lang w:eastAsia="en-GB"/>
+        </w:rPr>
+      </w:pPr>
+    </w:p>
+    <w:p>
+      <w:pPr>
+        <w:tabs>
+          <w:tab w:val="center" w:pos="8482"/>
+        </w:tabs>
+        <w:rPr>
+          <w:rFonts w:ascii="Arial" w:eastAsia="Times New Roman" w:hAnsi="Arial" w:cs="Arial"/>
+          <w:noProof/>
+          <w:sz w:val="25"/>
+          <w:szCs w:val="25"/>
+          <w:lang w:eastAsia="en-GB"/>
+        </w:rPr>
+      </w:pPr>
+    </w:p>
+    <w:p>
+      <w:pPr>
+        <w:tabs>
+          <w:tab w:val="center" w:pos="8482"/>
+        </w:tabs>
+        <w:rPr>
+          <w:rFonts w:ascii="Arial" w:eastAsia="Times New Roman" w:hAnsi="Arial" w:cs="Arial"/>
+          <w:noProof/>
+          <w:sz w:val="25"/>
+          <w:szCs w:val="25"/>
+          <w:lang w:eastAsia="en-GB"/>
+        </w:rPr>
+      </w:pPr>
+    </w:p>
+    <w:p>
+      <w:pPr>
+        <w:tabs>
+          <w:tab w:val="center" w:pos="8482"/>
+        </w:tabs>
+        <w:rPr>
+          <w:rFonts w:ascii="Arial" w:eastAsia="Times New Roman" w:hAnsi="Arial" w:cs="Arial"/>
+          <w:noProof/>
+          <w:sz w:val="25"/>
+          <w:szCs w:val="25"/>
+          <w:lang w:eastAsia="en-GB"/>
+        </w:rPr>
+      </w:pPr>
+    </w:p>
+    <w:p>
+      <w:pPr>
+        <w:tabs>
+          <w:tab w:val="center" w:pos="8482"/>
+        </w:tabs>
+        <w:rPr>
+          <w:rFonts w:ascii="Arial" w:eastAsia="Times New Roman" w:hAnsi="Arial" w:cs="Arial"/>
+          <w:noProof/>
+          <w:sz w:val="25"/>
+          <w:szCs w:val="25"/>
+          <w:lang w:eastAsia="en-GB"/>
+        </w:rPr>
+      </w:pPr>
+    </w:p>
+    <w:p>
+      <w:pPr>
+        <w:tabs>
+          <w:tab w:val="center" w:pos="8482"/>
+        </w:tabs>
+        <w:rPr>
+          <w:rFonts w:ascii="Arial" w:eastAsia="Times New Roman" w:hAnsi="Arial" w:cs="Arial"/>
+          <w:noProof/>
+          <w:sz w:val="25"/>
+          <w:szCs w:val="25"/>
+          <w:lang w:eastAsia="en-GB"/>
+        </w:rPr>
+      </w:pPr>
+    </w:p>
+    <w:p>
+      <w:pPr>
+        <w:tabs>
+          <w:tab w:val="center" w:pos="8482"/>
+        </w:tabs>
+        <w:rPr>
+          <w:rFonts w:ascii="Arial" w:eastAsia="Times New Roman" w:hAnsi="Arial" w:cs="Arial"/>
+          <w:noProof/>
+          <w:sz w:val="25"/>
+          <w:szCs w:val="25"/>
+          <w:lang w:eastAsia="en-GB"/>
+        </w:rPr>
+      </w:pPr>
+    </w:p>
+    <w:p>
+      <w:pPr>
+        <w:tabs>
+          <w:tab w:val="center" w:pos="8482"/>
+        </w:tabs>
+        <w:rPr>
+          <w:rFonts w:ascii="Arial" w:eastAsia="Times New Roman" w:hAnsi="Arial" w:cs="Arial"/>
+          <w:noProof/>
+          <w:sz w:val="25"/>
+          <w:szCs w:val="25"/>
+          <w:lang w:eastAsia="en-GB"/>
+        </w:rPr>
+      </w:pPr>
+    </w:p>
+    <w:p>
+      <w:pPr>
+        <w:tabs>
+          <w:tab w:val="center" w:pos="8482"/>
+        </w:tabs>
+        <w:rPr>
+          <w:rFonts w:ascii="Arial" w:eastAsia="Times New Roman" w:hAnsi="Arial" w:cs="Arial"/>
+          <w:noProof/>
+          <w:sz w:val="25"/>
+          <w:szCs w:val="25"/>
+          <w:lang w:eastAsia="en-GB"/>
+        </w:rPr>
+      </w:pPr>
+    </w:p>
+    <w:p>
+      <w:pPr>
+        <w:tabs>
+          <w:tab w:val="center" w:pos="8482"/>
+        </w:tabs>
+        <w:rPr>
+          <w:rFonts w:ascii="Arial" w:eastAsia="Times New Roman" w:hAnsi="Arial" w:cs="Arial"/>
+          <w:noProof/>
+          <w:sz w:val="25"/>
+          <w:szCs w:val="25"/>
+          <w:lang w:eastAsia="en-GB"/>
+        </w:rPr>
+      </w:pPr>
+    </w:p>
+    <w:p>
+      <w:pPr>
+        <w:tabs>
+          <w:tab w:val="center" w:pos="8482"/>
+        </w:tabs>
+        <w:rPr>
+          <w:rFonts w:ascii="Arial" w:eastAsia="Times New Roman" w:hAnsi="Arial" w:cs="Arial"/>
+          <w:noProof/>
+          <w:sz w:val="25"/>
+          <w:szCs w:val="25"/>
+          <w:lang w:eastAsia="en-GB"/>
+        </w:rPr>
+      </w:pPr>
+    </w:p>
+    <w:p>
+      <w:pPr>
+        <w:tabs>
+          <w:tab w:val="center" w:pos="8482"/>
+        </w:tabs>
+        <w:rPr>
+          <w:rFonts w:ascii="Arial" w:eastAsia="Times New Roman" w:hAnsi="Arial" w:cs="Arial"/>
+          <w:noProof/>
+          <w:sz w:val="25"/>
+          <w:szCs w:val="25"/>
+          <w:lang w:eastAsia="en-GB"/>
+        </w:rPr>
+      </w:pPr>
+    </w:p>
+    <w:p>
+      <w:pPr>
+        <w:tabs>
+          <w:tab w:val="center" w:pos="8482"/>
+        </w:tabs>
+        <w:rPr>
+          <w:rFonts w:ascii="Arial" w:eastAsia="Times New Roman" w:hAnsi="Arial" w:cs="Arial"/>
+          <w:noProof/>
+          <w:sz w:val="25"/>
+          <w:szCs w:val="25"/>
+          <w:lang w:eastAsia="en-GB"/>
+        </w:rPr>
+      </w:pPr>
+    </w:p>
+    <w:p>
+      <w:pPr>
+        <w:tabs>
+          <w:tab w:val="center" w:pos="8482"/>
+        </w:tabs>
+        <w:rPr>
+          <w:rFonts w:ascii="Arial" w:eastAsia="Times New Roman" w:hAnsi="Arial" w:cs="Arial"/>
+          <w:noProof/>
+          <w:sz w:val="25"/>
+          <w:szCs w:val="25"/>
+          <w:lang w:eastAsia="en-GB"/>
+        </w:rPr>
+      </w:pPr>
+    </w:p>
+    <w:p>
+      <w:pPr>
+        <w:tabs>
+          <w:tab w:val="center" w:pos="8482"/>
+        </w:tabs>
+        <w:rPr>
+          <w:rFonts w:ascii="Arial" w:eastAsia="Times New Roman" w:hAnsi="Arial" w:cs="Arial"/>
+          <w:noProof/>
+          <w:sz w:val="25"/>
+          <w:szCs w:val="25"/>
+          <w:lang w:eastAsia="en-GB"/>
+        </w:rPr>
+      </w:pPr>
+    </w:p>
+    <w:p>
+      <w:pPr>
+        <w:tabs>
+          <w:tab w:val="center" w:pos="8482"/>
+        </w:tabs>
+        <w:rPr>
+          <w:rFonts w:ascii="Arial" w:eastAsia="Times New Roman" w:hAnsi="Arial" w:cs="Arial"/>
+          <w:noProof/>
+          <w:sz w:val="25"/>
+          <w:szCs w:val="25"/>
+          <w:lang w:eastAsia="en-GB"/>
+        </w:rPr>
+      </w:pPr>
+    </w:p>
+    <w:p>
+      <w:pPr>
+        <w:tabs>
+          <w:tab w:val="center" w:pos="8482"/>
+        </w:tabs>
+        <w:rPr>
+          <w:rFonts w:ascii="Arial" w:eastAsia="Times New Roman" w:hAnsi="Arial" w:cs="Arial"/>
+          <w:noProof/>
+          <w:sz w:val="25"/>
+          <w:szCs w:val="25"/>
+          <w:lang w:eastAsia="en-GB"/>
+        </w:rPr>
+      </w:pPr>
+    </w:p>
+    <w:p>
+      <w:pPr>
+        <w:tabs>
+          <w:tab w:val="center" w:pos="8482"/>
+        </w:tabs>
+        <w:rPr>
+          <w:rFonts w:ascii="Arial" w:eastAsia="Times New Roman" w:hAnsi="Arial" w:cs="Arial"/>
+          <w:noProof/>
+          <w:sz w:val="25"/>
+          <w:szCs w:val="25"/>
+          <w:lang w:eastAsia="en-GB"/>
+        </w:rPr>
+      </w:pPr>
+    </w:p>
+    <w:p>
+      <w:pPr>
+        <w:tabs>
+          <w:tab w:val="center" w:pos="8482"/>
+        </w:tabs>
+        <w:rPr>
+          <w:rFonts w:ascii="Arial" w:eastAsia="Times New Roman" w:hAnsi="Arial" w:cs="Arial"/>
+          <w:noProof/>
+          <w:sz w:val="25"/>
+          <w:szCs w:val="25"/>
+          <w:lang w:eastAsia="en-GB"/>
+        </w:rPr>
+      </w:pPr>
+    </w:p>
+    <w:p>
+      <w:pPr>
+        <w:tabs>
+          <w:tab w:val="center" w:pos="8482"/>
+        </w:tabs>
+        <w:rPr>
+          <w:rFonts w:ascii="Arial" w:eastAsia="Times New Roman" w:hAnsi="Arial" w:cs="Arial"/>
+          <w:noProof/>
+          <w:sz w:val="25"/>
+          <w:szCs w:val="25"/>
+          <w:lang w:eastAsia="en-GB"/>
+        </w:rPr>
+      </w:pPr>
       <w:r>
         <w:rPr>
           <w:rFonts w:ascii="Arial" w:eastAsia="Times New Roman" w:hAnsi="Arial" w:cs="Arial"/>
@@ -17630,15 +18411,6 @@
     </w:p>
     <w:p>
       <w:pPr>
-        <w:rPr>
-          <w:rFonts w:asciiTheme="minorBidi" w:hAnsiTheme="minorBidi"/>
-          <w:sz w:val="24"/>
-          <w:szCs w:val="24"/>
-        </w:rPr>
-      </w:pPr>
-    </w:p>
-    <w:p>
-      <w:pPr>
         <w:pStyle w:val="ListParagraph"/>
         <w:numPr>
           <w:ilvl w:val="0"/>
@@ -17656,7 +18428,7 @@
           <w:sz w:val="24"/>
           <w:szCs w:val="24"/>
         </w:rPr>
-        <w:t>..</w:t>
+        <w:t xml:space="preserve"> [2] V. T. Rajlich and K. H. Bennett. 2000. A stage model for the software life cycle. IEEE Computer, July, 2-8.</w:t>
       </w:r>
     </w:p>
     <w:p>
@@ -17667,37 +18439,248 @@
           <w:numId w:val="32"/>
         </w:numPr>
         <w:rPr>
+          <w:rStyle w:val="Hyperlink"/>
+          <w:rFonts w:asciiTheme="minorBidi" w:hAnsiTheme="minorBidi"/>
+          <w:color w:val="auto"/>
+          <w:sz w:val="24"/>
+          <w:szCs w:val="24"/>
+          <w:u w:val="none"/>
+        </w:rPr>
+      </w:pPr>
+      <w:r>
+        <w:rPr>
           <w:rFonts w:asciiTheme="minorBidi" w:hAnsiTheme="minorBidi"/>
           <w:sz w:val="24"/>
           <w:szCs w:val="24"/>
         </w:rPr>
-      </w:pPr>
-      <w:r>
+        <w:t xml:space="preserve">Chapter 9 – software evolution. Retrieved from </w:t>
+      </w:r>
+      <w:hyperlink r:id="rId29" w:history="1">
+        <w:r>
+          <w:rPr>
+            <w:rStyle w:val="Hyperlink"/>
+            <w:rFonts w:asciiTheme="minorBidi" w:hAnsiTheme="minorBidi"/>
+            <w:sz w:val="24"/>
+            <w:szCs w:val="24"/>
+          </w:rPr>
+          <w:t>http://csis.pace.edu/~marchese/CS389/L9/Ch9_summary.pdf</w:t>
+        </w:r>
+      </w:hyperlink>
+    </w:p>
+    <w:p>
+      <w:pPr>
+        <w:pStyle w:val="ListParagraph"/>
+        <w:numPr>
+          <w:ilvl w:val="0"/>
+          <w:numId w:val="32"/>
+        </w:numPr>
         <w:rPr>
           <w:rFonts w:asciiTheme="minorBidi" w:hAnsiTheme="minorBidi"/>
           <w:sz w:val="24"/>
           <w:szCs w:val="24"/>
         </w:rPr>
-        <w:t>..</w:t>
+      </w:pPr>
+      <w:r>
+        <w:rPr>
+          <w:rFonts w:asciiTheme="minorBidi" w:hAnsiTheme="minorBidi"/>
+          <w:sz w:val="24"/>
+          <w:szCs w:val="24"/>
+        </w:rPr>
+        <w:t>Models of Software Evolution</w:t>
+      </w:r>
+      <w:r>
+        <w:rPr>
+          <w:rFonts w:asciiTheme="minorBidi" w:hAnsiTheme="minorBidi"/>
+          <w:sz w:val="24"/>
+          <w:szCs w:val="24"/>
+        </w:rPr>
+        <w:t>. (</w:t>
+      </w:r>
+      <w:r>
+        <w:rPr>
+          <w:rFonts w:asciiTheme="minorBidi" w:hAnsiTheme="minorBidi"/>
+          <w:sz w:val="24"/>
+          <w:szCs w:val="24"/>
+        </w:rPr>
+        <w:t>july,1990</w:t>
+      </w:r>
+      <w:r>
+        <w:rPr>
+          <w:rFonts w:asciiTheme="minorBidi" w:hAnsiTheme="minorBidi"/>
+          <w:sz w:val="24"/>
+          <w:szCs w:val="24"/>
+        </w:rPr>
+        <w:t xml:space="preserve">). Retrieved from </w:t>
+      </w:r>
+      <w:r>
+        <w:t xml:space="preserve">http://www.dtic.mil/dtic/tr/fulltext/u2/a227328.pdf </w:t>
       </w:r>
     </w:p>
     <w:p>
       <w:pPr>
-        <w:tabs>
-          <w:tab w:val="left" w:pos="2685"/>
-        </w:tabs>
+        <w:pStyle w:val="ListParagraph"/>
+        <w:numPr>
+          <w:ilvl w:val="0"/>
+          <w:numId w:val="32"/>
+        </w:numPr>
         <w:rPr>
           <w:rFonts w:asciiTheme="minorBidi" w:hAnsiTheme="minorBidi"/>
           <w:sz w:val="24"/>
           <w:szCs w:val="24"/>
         </w:rPr>
       </w:pPr>
+      <w:r>
+        <w:rPr>
+          <w:rFonts w:asciiTheme="minorBidi" w:hAnsiTheme="minorBidi"/>
+          <w:sz w:val="24"/>
+          <w:szCs w:val="24"/>
+        </w:rPr>
+        <w:t xml:space="preserve">[1] </w:t>
+      </w:r>
+      <w:r>
+        <w:rPr>
+          <w:rFonts w:ascii="Times New Roman" w:eastAsia="Times New Roman" w:hAnsi="Times New Roman" w:cs="Times New Roman"/>
+          <w:sz w:val="25"/>
+          <w:szCs w:val="25"/>
+          <w:lang w:eastAsia="en-GB"/>
+        </w:rPr>
+        <w:t>Lehman, M.M., and L. Belady. Program Evolution: Processes of Software Change. Academic Press, New York, 1985</w:t>
+      </w:r>
     </w:p>
     <w:p>
       <w:pPr>
-        <w:tabs>
-          <w:tab w:val="left" w:pos="2685"/>
-        </w:tabs>
+        <w:pStyle w:val="ListParagraph"/>
+        <w:numPr>
+          <w:ilvl w:val="0"/>
+          <w:numId w:val="32"/>
+        </w:numPr>
+        <w:rPr>
+          <w:rFonts w:asciiTheme="minorBidi" w:hAnsiTheme="minorBidi"/>
+          <w:sz w:val="24"/>
+          <w:szCs w:val="24"/>
+        </w:rPr>
+      </w:pPr>
+      <w:r>
+        <w:rPr>
+          <w:rFonts w:asciiTheme="minorBidi" w:hAnsiTheme="minorBidi"/>
+          <w:sz w:val="24"/>
+          <w:szCs w:val="24"/>
+        </w:rPr>
+        <w:t xml:space="preserve">UML Activity Diagram Examples. (2009-2017). Retrieved from </w:t>
+      </w:r>
+      <w:hyperlink r:id="rId30" w:history="1">
+        <w:r>
+          <w:rPr>
+            <w:rStyle w:val="Hyperlink"/>
+            <w:rFonts w:asciiTheme="minorBidi" w:hAnsiTheme="minorBidi"/>
+            <w:sz w:val="24"/>
+            <w:szCs w:val="24"/>
+          </w:rPr>
+          <w:t>www.uml-diagrams.org/activity-diagrams-examples.html</w:t>
+        </w:r>
+      </w:hyperlink>
+    </w:p>
+    <w:p>
+      <w:pPr>
+        <w:pStyle w:val="ListParagraph"/>
+        <w:numPr>
+          <w:ilvl w:val="0"/>
+          <w:numId w:val="32"/>
+        </w:numPr>
+        <w:rPr>
+          <w:rFonts w:asciiTheme="minorBidi" w:hAnsiTheme="minorBidi"/>
+          <w:sz w:val="24"/>
+          <w:szCs w:val="24"/>
+        </w:rPr>
+      </w:pPr>
+      <w:r>
+        <w:rPr>
+          <w:rFonts w:asciiTheme="minorBidi" w:hAnsiTheme="minorBidi"/>
+          <w:sz w:val="24"/>
+          <w:szCs w:val="24"/>
+        </w:rPr>
+        <w:t xml:space="preserve">The maintenance process. Retrieved from </w:t>
+      </w:r>
+      <w:hyperlink r:id="rId31" w:history="1">
+        <w:r>
+          <w:rPr>
+            <w:rStyle w:val="Hyperlink"/>
+            <w:rFonts w:asciiTheme="minorBidi" w:hAnsiTheme="minorBidi"/>
+            <w:sz w:val="24"/>
+            <w:szCs w:val="24"/>
+          </w:rPr>
+          <w:t>http://rti.etf.bg.ac.rs/rti/ms1es/Literatura/Grubb_Takang-Software_Maintenance_Ch5.pdf</w:t>
+        </w:r>
+      </w:hyperlink>
+    </w:p>
+    <w:p>
+      <w:pPr>
+        <w:pStyle w:val="ListParagraph"/>
+        <w:numPr>
+          <w:ilvl w:val="0"/>
+          <w:numId w:val="32"/>
+        </w:numPr>
+        <w:rPr>
+          <w:rFonts w:asciiTheme="minorBidi" w:hAnsiTheme="minorBidi"/>
+          <w:sz w:val="24"/>
+          <w:szCs w:val="24"/>
+        </w:rPr>
+      </w:pPr>
+      <w:r>
+        <w:rPr>
+          <w:rFonts w:asciiTheme="minorBidi" w:hAnsiTheme="minorBidi"/>
+          <w:sz w:val="24"/>
+          <w:szCs w:val="24"/>
+        </w:rPr>
+        <w:t>Priyadaeshi Tripathy and kshirasagar Naik (2015) “software evolution and maintenance: A Practitioner’s Approach”, John Wiley &amp; Sons, Inc.</w:t>
+      </w:r>
+    </w:p>
+    <w:p>
+      <w:pPr>
+        <w:pStyle w:val="ListParagraph"/>
+        <w:numPr>
+          <w:ilvl w:val="0"/>
+          <w:numId w:val="32"/>
+        </w:numPr>
+        <w:rPr>
+          <w:rFonts w:asciiTheme="minorBidi" w:hAnsiTheme="minorBidi"/>
+          <w:sz w:val="24"/>
+          <w:szCs w:val="24"/>
+        </w:rPr>
+      </w:pPr>
+      <w:r>
+        <w:rPr>
+          <w:rFonts w:asciiTheme="minorBidi" w:hAnsiTheme="minorBidi"/>
+          <w:sz w:val="24"/>
+          <w:szCs w:val="24"/>
+        </w:rPr>
+        <w:t>Sommerville, I. (2015) “Software Engineering” 10</w:t>
+      </w:r>
+      <w:r>
+        <w:rPr>
+          <w:rFonts w:asciiTheme="minorBidi" w:hAnsiTheme="minorBidi"/>
+          <w:sz w:val="24"/>
+          <w:szCs w:val="24"/>
+          <w:vertAlign w:val="superscript"/>
+        </w:rPr>
+        <w:t>th</w:t>
+      </w:r>
+      <w:r>
+        <w:rPr>
+          <w:rFonts w:asciiTheme="minorBidi" w:hAnsiTheme="minorBidi"/>
+          <w:sz w:val="24"/>
+          <w:szCs w:val="24"/>
+        </w:rPr>
+        <w:t xml:space="preserve"> edition; Addison Wesley; ISBN 1292096136</w:t>
+      </w:r>
+    </w:p>
+    <w:p>
+      <w:pPr>
+        <w:pStyle w:val="ListParagraph"/>
+        <w:numPr>
+          <w:ilvl w:val="0"/>
+          <w:numId w:val="32"/>
+        </w:numPr>
         <w:rPr>
           <w:rFonts w:asciiTheme="minorBidi" w:hAnsiTheme="minorBidi"/>
           <w:sz w:val="24"/>
@@ -17771,7 +18754,7 @@
     </w:p>
     <w:p/>
     <w:sectPr>
-      <w:footerReference w:type="default" r:id="rId28"/>
+      <w:footerReference w:type="default" r:id="rId32"/>
       <w:pgSz w:w="19845" w:h="17010" w:orient="landscape" w:code="9"/>
       <w:pgMar w:top="1440" w:right="1440" w:bottom="1440" w:left="1440" w:header="709" w:footer="709" w:gutter="0"/>
       <w:cols w:space="708"/>
@@ -22709,7 +23692,7 @@
 </file>
 
 <file path=customXml/itemProps1.xml><?xml version="1.0" encoding="utf-8"?>
-<ds:datastoreItem xmlns:ds="http://schemas.openxmlformats.org/officeDocument/2006/customXml" ds:itemID="{41B806E1-A1FE-4DE6-8533-102AE3E1981D}">
+<ds:datastoreItem xmlns:ds="http://schemas.openxmlformats.org/officeDocument/2006/customXml" ds:itemID="{AEA0D514-3BB4-48A6-836E-65626A2C8168}">
   <ds:schemaRefs>
     <ds:schemaRef ds:uri="http://schemas.openxmlformats.org/officeDocument/2006/bibliography"/>
   </ds:schemaRefs>

</xml_diff>